<commit_message>
add draft of midterm doc
</commit_message>
<xml_diff>
--- a/week5_midterm/Summer 2017 Midterm_ShuowenWei.docx
+++ b/week5_midterm/Summer 2017 Midterm_ShuowenWei.docx
@@ -1,6 +1,6 @@
 
 <file path=word/document.xml><?xml version="1.0" encoding="utf-8"?>
-<w:document xmlns:wpc="http://schemas.microsoft.com/office/word/2010/wordprocessingCanvas" xmlns:mo="http://schemas.microsoft.com/office/mac/office/2008/main" xmlns:mc="http://schemas.openxmlformats.org/markup-compatibility/2006" xmlns:mv="urn:schemas-microsoft-com:mac:vml" xmlns:o="urn:schemas-microsoft-com:office:office" xmlns:r="http://schemas.openxmlformats.org/officeDocument/2006/relationships" xmlns:m="http://schemas.openxmlformats.org/officeDocument/2006/math" xmlns:v="urn:schemas-microsoft-com:vml" xmlns:wp14="http://schemas.microsoft.com/office/word/2010/wordprocessingDrawing" xmlns:wp="http://schemas.openxmlformats.org/drawingml/2006/wordprocessingDrawing" xmlns:w10="urn:schemas-microsoft-com:office:word" xmlns:w="http://schemas.openxmlformats.org/wordprocessingml/2006/main" xmlns:w14="http://schemas.microsoft.com/office/word/2010/wordml" xmlns:wpg="http://schemas.microsoft.com/office/word/2010/wordprocessingGroup" xmlns:wpi="http://schemas.microsoft.com/office/word/2010/wordprocessingInk" xmlns:wne="http://schemas.microsoft.com/office/word/2006/wordml" xmlns:wps="http://schemas.microsoft.com/office/word/2010/wordprocessingShape" mc:Ignorable="w14 wp14">
+<w:document xmlns:wpc="http://schemas.microsoft.com/office/word/2010/wordprocessingCanvas" xmlns:mc="http://schemas.openxmlformats.org/markup-compatibility/2006" xmlns:o="urn:schemas-microsoft-com:office:office" xmlns:r="http://schemas.openxmlformats.org/officeDocument/2006/relationships" xmlns:m="http://schemas.openxmlformats.org/officeDocument/2006/math" xmlns:v="urn:schemas-microsoft-com:vml" xmlns:wp14="http://schemas.microsoft.com/office/word/2010/wordprocessingDrawing" xmlns:wp="http://schemas.openxmlformats.org/drawingml/2006/wordprocessingDrawing" xmlns:w10="urn:schemas-microsoft-com:office:word" xmlns:w="http://schemas.openxmlformats.org/wordprocessingml/2006/main" xmlns:w14="http://schemas.microsoft.com/office/word/2010/wordml" xmlns:wpg="http://schemas.microsoft.com/office/word/2010/wordprocessingGroup" xmlns:wpi="http://schemas.microsoft.com/office/word/2010/wordprocessingInk" xmlns:wne="http://schemas.microsoft.com/office/word/2006/wordml" xmlns:wps="http://schemas.microsoft.com/office/word/2010/wordprocessingShape" mc:Ignorable="w14 wp14">
   <w:body>
     <w:p>
       <w:pPr>
@@ -27,7 +27,23 @@
           <w:sz w:val="28"/>
           <w:szCs w:val="24"/>
         </w:rPr>
-        <w:t xml:space="preserve">Name:  _____________________________________  </w:t>
+        <w:t>Name:  ___</w:t>
+      </w:r>
+      <w:r>
+        <w:rPr>
+          <w:rFonts w:ascii="Times New Roman" w:hAnsi="Times New Roman" w:cs="Times New Roman"/>
+          <w:sz w:val="28"/>
+          <w:szCs w:val="24"/>
+        </w:rPr>
+        <w:t>Shuowen Wei</w:t>
+      </w:r>
+      <w:r>
+        <w:rPr>
+          <w:rFonts w:ascii="Times New Roman" w:hAnsi="Times New Roman" w:cs="Times New Roman"/>
+          <w:sz w:val="28"/>
+          <w:szCs w:val="24"/>
+        </w:rPr>
+        <w:t xml:space="preserve">_______  </w:t>
       </w:r>
     </w:p>
     <w:p>
@@ -812,6 +828,156 @@
           <w:szCs w:val="24"/>
         </w:rPr>
       </w:pPr>
+      <w:r>
+        <w:rPr>
+          <w:rFonts w:ascii="Times New Roman" w:hAnsi="Times New Roman" w:cs="Times New Roman"/>
+          <w:sz w:val="28"/>
+          <w:szCs w:val="24"/>
+        </w:rPr>
+        <w:t xml:space="preserve">In a business, </w:t>
+      </w:r>
+      <w:r>
+        <w:rPr>
+          <w:rFonts w:ascii="Times New Roman" w:hAnsi="Times New Roman" w:cs="Times New Roman"/>
+          <w:sz w:val="28"/>
+          <w:szCs w:val="24"/>
+        </w:rPr>
+        <w:t>efficiency</w:t>
+      </w:r>
+      <w:r>
+        <w:rPr>
+          <w:rFonts w:ascii="Times New Roman" w:hAnsi="Times New Roman" w:cs="Times New Roman"/>
+          <w:sz w:val="28"/>
+          <w:szCs w:val="24"/>
+        </w:rPr>
+        <w:t xml:space="preserve"> is about doing things right, it’s a measure of how well or how productively resources are used to achieve goal. While </w:t>
+      </w:r>
+      <w:r>
+        <w:rPr>
+          <w:rFonts w:ascii="Times New Roman" w:hAnsi="Times New Roman" w:cs="Times New Roman"/>
+          <w:sz w:val="28"/>
+          <w:szCs w:val="24"/>
+        </w:rPr>
+        <w:t>effective</w:t>
+      </w:r>
+      <w:r>
+        <w:rPr>
+          <w:rFonts w:ascii="Times New Roman" w:hAnsi="Times New Roman" w:cs="Times New Roman"/>
+          <w:sz w:val="28"/>
+          <w:szCs w:val="24"/>
+        </w:rPr>
+        <w:t>ness</w:t>
+      </w:r>
+      <w:r>
+        <w:rPr>
+          <w:rFonts w:ascii="Times New Roman" w:hAnsi="Times New Roman" w:cs="Times New Roman"/>
+          <w:sz w:val="28"/>
+          <w:szCs w:val="24"/>
+        </w:rPr>
+        <w:t xml:space="preserve"> is about doing the right things, </w:t>
+      </w:r>
+      <w:r>
+        <w:rPr>
+          <w:rFonts w:ascii="Times New Roman" w:hAnsi="Times New Roman" w:cs="Times New Roman"/>
+          <w:sz w:val="28"/>
+          <w:szCs w:val="24"/>
+        </w:rPr>
+        <w:t>it’s a measure of appropriateness of the goals on o</w:t>
+      </w:r>
+      <w:r>
+        <w:rPr>
+          <w:rFonts w:ascii="Times New Roman" w:hAnsi="Times New Roman" w:cs="Times New Roman"/>
+          <w:sz w:val="28"/>
+          <w:szCs w:val="24"/>
+        </w:rPr>
+        <w:t>rganization is pursuing</w:t>
+      </w:r>
+      <w:r>
+        <w:rPr>
+          <w:rFonts w:ascii="Times New Roman" w:hAnsi="Times New Roman" w:cs="Times New Roman"/>
+          <w:sz w:val="28"/>
+          <w:szCs w:val="24"/>
+        </w:rPr>
+        <w:t>.</w:t>
+      </w:r>
+    </w:p>
+    <w:p>
+      <w:pPr>
+        <w:spacing w:after="0"/>
+        <w:ind w:left="360"/>
+        <w:rPr>
+          <w:rFonts w:ascii="Times New Roman" w:hAnsi="Times New Roman" w:cs="Times New Roman"/>
+          <w:sz w:val="28"/>
+          <w:szCs w:val="24"/>
+        </w:rPr>
+      </w:pPr>
+      <w:r>
+        <w:rPr>
+          <w:rFonts w:ascii="Times New Roman" w:hAnsi="Times New Roman" w:cs="Times New Roman"/>
+          <w:sz w:val="28"/>
+          <w:szCs w:val="24"/>
+        </w:rPr>
+        <w:t xml:space="preserve">Managers are focused on </w:t>
+      </w:r>
+      <w:r>
+        <w:rPr>
+          <w:rFonts w:ascii="Times New Roman" w:hAnsi="Times New Roman" w:cs="Times New Roman"/>
+          <w:sz w:val="28"/>
+          <w:szCs w:val="24"/>
+        </w:rPr>
+        <w:t>efficiency</w:t>
+      </w:r>
+      <w:r>
+        <w:rPr>
+          <w:rFonts w:ascii="Times New Roman" w:hAnsi="Times New Roman" w:cs="Times New Roman"/>
+          <w:sz w:val="28"/>
+          <w:szCs w:val="24"/>
+        </w:rPr>
+        <w:t xml:space="preserve">, </w:t>
+      </w:r>
+      <w:r>
+        <w:rPr>
+          <w:rFonts w:ascii="Times New Roman" w:hAnsi="Times New Roman" w:cs="Times New Roman"/>
+          <w:sz w:val="28"/>
+          <w:szCs w:val="24"/>
+        </w:rPr>
+        <w:t xml:space="preserve">and </w:t>
+      </w:r>
+      <w:r>
+        <w:rPr>
+          <w:rFonts w:ascii="Times New Roman" w:hAnsi="Times New Roman" w:cs="Times New Roman"/>
+          <w:sz w:val="28"/>
+          <w:szCs w:val="24"/>
+        </w:rPr>
+        <w:t xml:space="preserve">leaders are focused on </w:t>
+      </w:r>
+      <w:r>
+        <w:rPr>
+          <w:rFonts w:ascii="Times New Roman" w:hAnsi="Times New Roman" w:cs="Times New Roman"/>
+          <w:sz w:val="28"/>
+          <w:szCs w:val="24"/>
+        </w:rPr>
+        <w:t>effectiveness;</w:t>
+      </w:r>
+    </w:p>
+    <w:p>
+      <w:pPr>
+        <w:spacing w:after="0"/>
+        <w:ind w:left="360"/>
+        <w:rPr>
+          <w:rFonts w:ascii="Times New Roman" w:hAnsi="Times New Roman" w:cs="Times New Roman"/>
+          <w:sz w:val="28"/>
+          <w:szCs w:val="24"/>
+        </w:rPr>
+      </w:pPr>
+      <w:r>
+        <w:rPr>
+          <w:rFonts w:ascii="Times New Roman" w:hAnsi="Times New Roman" w:cs="Times New Roman"/>
+          <w:sz w:val="28"/>
+          <w:szCs w:val="24"/>
+        </w:rPr>
+        <w:t xml:space="preserve"> </w:t>
+      </w:r>
     </w:p>
     <w:p>
       <w:pPr>
@@ -831,6 +997,102 @@
         </w:rPr>
         <w:t>Citation:</w:t>
       </w:r>
+    </w:p>
+    <w:p>
+      <w:pPr>
+        <w:spacing w:after="0"/>
+        <w:ind w:left="360"/>
+        <w:rPr>
+          <w:rFonts w:ascii="Times New Roman" w:hAnsi="Times New Roman" w:cs="Times New Roman"/>
+          <w:sz w:val="28"/>
+          <w:szCs w:val="24"/>
+        </w:rPr>
+      </w:pPr>
+      <w:r>
+        <w:rPr>
+          <w:rFonts w:ascii="Times New Roman" w:hAnsi="Times New Roman" w:cs="Times New Roman"/>
+          <w:sz w:val="28"/>
+          <w:szCs w:val="24"/>
+        </w:rPr>
+        <w:t xml:space="preserve">Class lecture (2017, July </w:t>
+      </w:r>
+      <w:r>
+        <w:rPr>
+          <w:rFonts w:ascii="Times New Roman" w:hAnsi="Times New Roman" w:cs="Times New Roman"/>
+          <w:sz w:val="28"/>
+          <w:szCs w:val="24"/>
+        </w:rPr>
+        <w:t>9th</w:t>
+      </w:r>
+      <w:r>
+        <w:rPr>
+          <w:rFonts w:ascii="Times New Roman" w:hAnsi="Times New Roman" w:cs="Times New Roman"/>
+          <w:sz w:val="28"/>
+          <w:szCs w:val="24"/>
+        </w:rPr>
+        <w:t xml:space="preserve">, week </w:t>
+      </w:r>
+      <w:r>
+        <w:rPr>
+          <w:rFonts w:ascii="Times New Roman" w:hAnsi="Times New Roman" w:cs="Times New Roman"/>
+          <w:sz w:val="28"/>
+          <w:szCs w:val="24"/>
+        </w:rPr>
+        <w:t>2</w:t>
+      </w:r>
+      <w:r>
+        <w:rPr>
+          <w:rFonts w:ascii="Times New Roman" w:hAnsi="Times New Roman" w:cs="Times New Roman"/>
+          <w:sz w:val="28"/>
+          <w:szCs w:val="24"/>
+        </w:rPr>
+        <w:t xml:space="preserve">), </w:t>
+      </w:r>
+      <w:r>
+        <w:rPr>
+          <w:rFonts w:ascii="Times New Roman" w:hAnsi="Times New Roman" w:cs="Times New Roman"/>
+          <w:sz w:val="28"/>
+          <w:szCs w:val="24"/>
+        </w:rPr>
+        <w:t>Managers and Managing with note pages 0816</w:t>
+      </w:r>
+      <w:r>
+        <w:rPr>
+          <w:rFonts w:ascii="Times New Roman" w:hAnsi="Times New Roman" w:cs="Times New Roman"/>
+          <w:sz w:val="28"/>
+          <w:szCs w:val="24"/>
+        </w:rPr>
+        <w:t xml:space="preserve"> </w:t>
+      </w:r>
+      <w:r>
+        <w:rPr>
+          <w:rFonts w:ascii="Times New Roman" w:hAnsi="Times New Roman" w:cs="Times New Roman"/>
+          <w:sz w:val="28"/>
+          <w:szCs w:val="24"/>
+        </w:rPr>
+        <w:t xml:space="preserve">slides, </w:t>
+      </w:r>
+      <w:r>
+        <w:rPr>
+          <w:rFonts w:ascii="Times New Roman" w:hAnsi="Times New Roman" w:cs="Times New Roman"/>
+          <w:sz w:val="28"/>
+          <w:szCs w:val="24"/>
+        </w:rPr>
+        <w:t>Organizational Performance</w:t>
+      </w:r>
+      <w:bookmarkStart w:id="0" w:name="_GoBack"/>
+      <w:bookmarkEnd w:id="0"/>
+    </w:p>
+    <w:p>
+      <w:pPr>
+        <w:spacing w:after="0"/>
+        <w:ind w:left="360"/>
+        <w:rPr>
+          <w:rFonts w:ascii="Times New Roman" w:hAnsi="Times New Roman" w:cs="Times New Roman"/>
+          <w:sz w:val="28"/>
+          <w:szCs w:val="24"/>
+        </w:rPr>
+      </w:pPr>
     </w:p>
     <w:p>
       <w:pPr>
@@ -2478,16 +2740,7 @@
           <w:sz w:val="28"/>
           <w:szCs w:val="24"/>
         </w:rPr>
-        <w:t xml:space="preserve">s around their carts or near the </w:t>
-      </w:r>
-      <w:r>
-        <w:rPr>
-          <w:rFonts w:ascii="Times New Roman" w:hAnsi="Times New Roman" w:cs="Times New Roman"/>
-          <w:sz w:val="28"/>
-          <w:szCs w:val="24"/>
-        </w:rPr>
-        <w:lastRenderedPageBreak/>
-        <w:t>su</w:t>
+        <w:t>s around their carts or near the su</w:t>
       </w:r>
       <w:r>
         <w:rPr>
@@ -2578,8 +2831,6 @@
           <w:szCs w:val="24"/>
         </w:rPr>
       </w:pPr>
-      <w:bookmarkStart w:id="0" w:name="_GoBack"/>
-      <w:bookmarkEnd w:id="0"/>
     </w:p>
     <w:p>
       <w:pPr>
@@ -2871,6 +3122,7 @@
           <w:sz w:val="28"/>
           <w:szCs w:val="24"/>
         </w:rPr>
+        <w:lastRenderedPageBreak/>
         <w:t xml:space="preserve"> (10 </w:t>
       </w:r>
       <w:r>
@@ -3571,7 +3823,7 @@
 </file>
 
 <file path=word/numbering.xml><?xml version="1.0" encoding="utf-8"?>
-<w:numbering xmlns:wpc="http://schemas.microsoft.com/office/word/2010/wordprocessingCanvas" xmlns:mo="http://schemas.microsoft.com/office/mac/office/2008/main" xmlns:mc="http://schemas.openxmlformats.org/markup-compatibility/2006" xmlns:mv="urn:schemas-microsoft-com:mac:vml" xmlns:o="urn:schemas-microsoft-com:office:office" xmlns:r="http://schemas.openxmlformats.org/officeDocument/2006/relationships" xmlns:m="http://schemas.openxmlformats.org/officeDocument/2006/math" xmlns:v="urn:schemas-microsoft-com:vml" xmlns:wp14="http://schemas.microsoft.com/office/word/2010/wordprocessingDrawing" xmlns:wp="http://schemas.openxmlformats.org/drawingml/2006/wordprocessingDrawing" xmlns:w10="urn:schemas-microsoft-com:office:word" xmlns:w="http://schemas.openxmlformats.org/wordprocessingml/2006/main" xmlns:w14="http://schemas.microsoft.com/office/word/2010/wordml" xmlns:wpg="http://schemas.microsoft.com/office/word/2010/wordprocessingGroup" xmlns:wpi="http://schemas.microsoft.com/office/word/2010/wordprocessingInk" xmlns:wne="http://schemas.microsoft.com/office/word/2006/wordml" xmlns:wps="http://schemas.microsoft.com/office/word/2010/wordprocessingShape" mc:Ignorable="w14 wp14">
+<w:numbering xmlns:wpc="http://schemas.microsoft.com/office/word/2010/wordprocessingCanvas" xmlns:mc="http://schemas.openxmlformats.org/markup-compatibility/2006" xmlns:o="urn:schemas-microsoft-com:office:office" xmlns:r="http://schemas.openxmlformats.org/officeDocument/2006/relationships" xmlns:m="http://schemas.openxmlformats.org/officeDocument/2006/math" xmlns:v="urn:schemas-microsoft-com:vml" xmlns:wp14="http://schemas.microsoft.com/office/word/2010/wordprocessingDrawing" xmlns:wp="http://schemas.openxmlformats.org/drawingml/2006/wordprocessingDrawing" xmlns:w10="urn:schemas-microsoft-com:office:word" xmlns:w="http://schemas.openxmlformats.org/wordprocessingml/2006/main" xmlns:w14="http://schemas.microsoft.com/office/word/2010/wordml" xmlns:wpg="http://schemas.microsoft.com/office/word/2010/wordprocessingGroup" xmlns:wpi="http://schemas.microsoft.com/office/word/2010/wordprocessingInk" xmlns:wne="http://schemas.microsoft.com/office/word/2006/wordml" xmlns:wps="http://schemas.microsoft.com/office/word/2010/wordprocessingShape" mc:Ignorable="w14 wp14">
   <w:abstractNum w:abstractNumId="0">
     <w:nsid w:val="13B25905"/>
     <w:multiLevelType w:val="hybridMultilevel"/>
@@ -3892,7 +4144,7 @@
       </w:pPr>
     </w:pPrDefault>
   </w:docDefaults>
-  <w:latentStyles w:defLockedState="0" w:defUIPriority="99" w:defSemiHidden="1" w:defUnhideWhenUsed="1" w:defQFormat="0" w:count="276">
+  <w:latentStyles w:defLockedState="0" w:defUIPriority="99" w:defSemiHidden="1" w:defUnhideWhenUsed="1" w:defQFormat="0" w:count="267">
     <w:lsdException w:name="Normal" w:semiHidden="0" w:uiPriority="0" w:unhideWhenUsed="0" w:qFormat="1"/>
     <w:lsdException w:name="heading 1" w:semiHidden="0" w:uiPriority="9" w:unhideWhenUsed="0" w:qFormat="1"/>
     <w:lsdException w:name="heading 2" w:uiPriority="9" w:qFormat="1"/>
@@ -3919,15 +4171,6 @@
     <w:lsdException w:name="Strong" w:semiHidden="0" w:uiPriority="22" w:unhideWhenUsed="0" w:qFormat="1"/>
     <w:lsdException w:name="Emphasis" w:semiHidden="0" w:uiPriority="20" w:unhideWhenUsed="0" w:qFormat="1"/>
     <w:lsdException w:name="Table Grid" w:semiHidden="0" w:uiPriority="59" w:unhideWhenUsed="0"/>
-    <w:lsdException w:name="Note Level 1" w:semiHidden="0" w:unhideWhenUsed="0"/>
-    <w:lsdException w:name="Note Level 2" w:semiHidden="0" w:unhideWhenUsed="0"/>
-    <w:lsdException w:name="Note Level 3" w:semiHidden="0" w:unhideWhenUsed="0"/>
-    <w:lsdException w:name="Note Level 4" w:semiHidden="0" w:unhideWhenUsed="0"/>
-    <w:lsdException w:name="Note Level 5" w:semiHidden="0" w:unhideWhenUsed="0"/>
-    <w:lsdException w:name="Note Level 6" w:semiHidden="0" w:unhideWhenUsed="0"/>
-    <w:lsdException w:name="Note Level 7" w:semiHidden="0" w:unhideWhenUsed="0"/>
-    <w:lsdException w:name="Note Level 8" w:semiHidden="0" w:unhideWhenUsed="0"/>
-    <w:lsdException w:name="Note Level 9" w:semiHidden="0" w:unhideWhenUsed="0"/>
     <w:lsdException w:name="Placeholder Text" w:unhideWhenUsed="0"/>
     <w:lsdException w:name="No Spacing" w:semiHidden="0" w:uiPriority="1" w:unhideWhenUsed="0" w:qFormat="1"/>
     <w:lsdException w:name="Light Shading" w:semiHidden="0" w:uiPriority="60" w:unhideWhenUsed="0"/>
@@ -4048,7 +4291,6 @@
   <w:style w:type="character" w:default="1" w:styleId="DefaultParagraphFont">
     <w:name w:val="Default Paragraph Font"/>
     <w:uiPriority w:val="1"/>
-    <w:semiHidden/>
     <w:unhideWhenUsed/>
   </w:style>
   <w:style w:type="table" w:default="1" w:styleId="TableNormal">
@@ -4087,7 +4329,7 @@
 </file>
 
 <file path=word/stylesWithEffects.xml><?xml version="1.0" encoding="utf-8"?>
-<w:styles xmlns:wpc="http://schemas.microsoft.com/office/word/2010/wordprocessingCanvas" xmlns:mo="http://schemas.microsoft.com/office/mac/office/2008/main" xmlns:mc="http://schemas.openxmlformats.org/markup-compatibility/2006" xmlns:mv="urn:schemas-microsoft-com:mac:vml" xmlns:o="urn:schemas-microsoft-com:office:office" xmlns:r="http://schemas.openxmlformats.org/officeDocument/2006/relationships" xmlns:m="http://schemas.openxmlformats.org/officeDocument/2006/math" xmlns:v="urn:schemas-microsoft-com:vml" xmlns:wp14="http://schemas.microsoft.com/office/word/2010/wordprocessingDrawing" xmlns:wp="http://schemas.openxmlformats.org/drawingml/2006/wordprocessingDrawing" xmlns:w10="urn:schemas-microsoft-com:office:word" xmlns:w="http://schemas.openxmlformats.org/wordprocessingml/2006/main" xmlns:w14="http://schemas.microsoft.com/office/word/2010/wordml" xmlns:wpg="http://schemas.microsoft.com/office/word/2010/wordprocessingGroup" xmlns:wpi="http://schemas.microsoft.com/office/word/2010/wordprocessingInk" xmlns:wne="http://schemas.microsoft.com/office/word/2006/wordml" xmlns:wps="http://schemas.microsoft.com/office/word/2010/wordprocessingShape" mc:Ignorable="w14 wp14">
+<w:styles xmlns:wpc="http://schemas.microsoft.com/office/word/2010/wordprocessingCanvas" xmlns:mc="http://schemas.openxmlformats.org/markup-compatibility/2006" xmlns:o="urn:schemas-microsoft-com:office:office" xmlns:r="http://schemas.openxmlformats.org/officeDocument/2006/relationships" xmlns:m="http://schemas.openxmlformats.org/officeDocument/2006/math" xmlns:v="urn:schemas-microsoft-com:vml" xmlns:wp14="http://schemas.microsoft.com/office/word/2010/wordprocessingDrawing" xmlns:wp="http://schemas.openxmlformats.org/drawingml/2006/wordprocessingDrawing" xmlns:w10="urn:schemas-microsoft-com:office:word" xmlns:w="http://schemas.openxmlformats.org/wordprocessingml/2006/main" xmlns:w14="http://schemas.microsoft.com/office/word/2010/wordml" xmlns:wpg="http://schemas.microsoft.com/office/word/2010/wordprocessingGroup" xmlns:wpi="http://schemas.microsoft.com/office/word/2010/wordprocessingInk" xmlns:wne="http://schemas.microsoft.com/office/word/2006/wordml" xmlns:wps="http://schemas.microsoft.com/office/word/2010/wordprocessingShape" mc:Ignorable="w14 wp14">
   <w:docDefaults>
     <w:rPrDefault>
       <w:rPr>
@@ -4103,7 +4345,7 @@
       </w:pPr>
     </w:pPrDefault>
   </w:docDefaults>
-  <w:latentStyles w:defLockedState="0" w:defUIPriority="99" w:defSemiHidden="1" w:defUnhideWhenUsed="1" w:defQFormat="0" w:count="276">
+  <w:latentStyles w:defLockedState="0" w:defUIPriority="99" w:defSemiHidden="1" w:defUnhideWhenUsed="1" w:defQFormat="0" w:count="267">
     <w:lsdException w:name="Normal" w:semiHidden="0" w:uiPriority="0" w:unhideWhenUsed="0" w:qFormat="1"/>
     <w:lsdException w:name="heading 1" w:semiHidden="0" w:uiPriority="9" w:unhideWhenUsed="0" w:qFormat="1"/>
     <w:lsdException w:name="heading 2" w:uiPriority="9" w:qFormat="1"/>
@@ -4130,15 +4372,6 @@
     <w:lsdException w:name="Strong" w:semiHidden="0" w:uiPriority="22" w:unhideWhenUsed="0" w:qFormat="1"/>
     <w:lsdException w:name="Emphasis" w:semiHidden="0" w:uiPriority="20" w:unhideWhenUsed="0" w:qFormat="1"/>
     <w:lsdException w:name="Table Grid" w:semiHidden="0" w:uiPriority="59" w:unhideWhenUsed="0"/>
-    <w:lsdException w:name="Note Level 1" w:semiHidden="0" w:unhideWhenUsed="0"/>
-    <w:lsdException w:name="Note Level 2" w:semiHidden="0" w:unhideWhenUsed="0"/>
-    <w:lsdException w:name="Note Level 3" w:semiHidden="0" w:unhideWhenUsed="0"/>
-    <w:lsdException w:name="Note Level 4" w:semiHidden="0" w:unhideWhenUsed="0"/>
-    <w:lsdException w:name="Note Level 5" w:semiHidden="0" w:unhideWhenUsed="0"/>
-    <w:lsdException w:name="Note Level 6" w:semiHidden="0" w:unhideWhenUsed="0"/>
-    <w:lsdException w:name="Note Level 7" w:semiHidden="0" w:unhideWhenUsed="0"/>
-    <w:lsdException w:name="Note Level 8" w:semiHidden="0" w:unhideWhenUsed="0"/>
-    <w:lsdException w:name="Note Level 9" w:semiHidden="0" w:unhideWhenUsed="0"/>
     <w:lsdException w:name="Placeholder Text" w:unhideWhenUsed="0"/>
     <w:lsdException w:name="No Spacing" w:semiHidden="0" w:uiPriority="1" w:unhideWhenUsed="0" w:qFormat="1"/>
     <w:lsdException w:name="Light Shading" w:semiHidden="0" w:uiPriority="60" w:unhideWhenUsed="0"/>
@@ -4259,7 +4492,6 @@
   <w:style w:type="character" w:default="1" w:styleId="DefaultParagraphFont">
     <w:name w:val="Default Paragraph Font"/>
     <w:uiPriority w:val="1"/>
-    <w:semiHidden/>
     <w:unhideWhenUsed/>
   </w:style>
   <w:style w:type="table" w:default="1" w:styleId="TableNormal">
@@ -4578,4 +4810,16 @@
   <a:objectDefaults/>
   <a:extraClrSchemeLst/>
 </a:theme>
+</file>
+
+<file path=customXml/item1.xml><?xml version="1.0" encoding="utf-8"?>
+<b:Sources xmlns:b="http://schemas.openxmlformats.org/officeDocument/2006/bibliography" xmlns="http://schemas.openxmlformats.org/officeDocument/2006/bibliography" SelectedStyle="\APASixthEditionOfficeOnline.xsl" StyleName="APA Sixth Edition"/>
+</file>
+
+<file path=customXml/itemProps1.xml><?xml version="1.0" encoding="utf-8"?>
+<ds:datastoreItem xmlns:ds="http://schemas.openxmlformats.org/officeDocument/2006/customXml" ds:itemID="{EF468A42-77BE-4F94-9311-5B896EE3A553}">
+  <ds:schemaRefs>
+    <ds:schemaRef ds:uri="http://schemas.openxmlformats.org/officeDocument/2006/bibliography"/>
+  </ds:schemaRefs>
+</ds:datastoreItem>
 </file>
</xml_diff>

<commit_message>
add final midterm submit
</commit_message>
<xml_diff>
--- a/week5_midterm/Summer 2017 Midterm_ShuowenWei.docx
+++ b/week5_midterm/Summer 2017 Midterm_ShuowenWei.docx
@@ -2057,6 +2057,17 @@
     </w:p>
     <w:p>
       <w:pPr>
+        <w:spacing w:after="0"/>
+        <w:ind w:left="360"/>
+        <w:rPr>
+          <w:rFonts w:ascii="Times New Roman" w:hAnsi="Times New Roman" w:cs="Times New Roman"/>
+          <w:sz w:val="28"/>
+          <w:szCs w:val="24"/>
+        </w:rPr>
+      </w:pPr>
+    </w:p>
+    <w:p>
+      <w:pPr>
         <w:pStyle w:val="ListParagraph"/>
         <w:numPr>
           <w:ilvl w:val="0"/>
@@ -2927,6 +2938,73 @@
         </w:rPr>
         <w:t>Citation:</w:t>
       </w:r>
+      <w:r>
+        <w:rPr>
+          <w:rFonts w:ascii="Times New Roman" w:hAnsi="Times New Roman" w:cs="Times New Roman"/>
+          <w:sz w:val="28"/>
+          <w:szCs w:val="24"/>
+        </w:rPr>
+        <w:t xml:space="preserve"> </w:t>
+      </w:r>
+    </w:p>
+    <w:p>
+      <w:pPr>
+        <w:spacing w:after="0"/>
+        <w:ind w:left="360"/>
+        <w:rPr>
+          <w:rFonts w:ascii="Times New Roman" w:hAnsi="Times New Roman" w:cs="Times New Roman"/>
+          <w:sz w:val="28"/>
+          <w:szCs w:val="24"/>
+        </w:rPr>
+      </w:pPr>
+      <w:r>
+        <w:rPr>
+          <w:rFonts w:ascii="Times New Roman" w:hAnsi="Times New Roman" w:cs="Times New Roman"/>
+          <w:sz w:val="28"/>
+          <w:szCs w:val="24"/>
+        </w:rPr>
+        <w:t xml:space="preserve">Class lecture (2017, July </w:t>
+      </w:r>
+      <w:r>
+        <w:rPr>
+          <w:rFonts w:ascii="Times New Roman" w:hAnsi="Times New Roman" w:cs="Times New Roman"/>
+          <w:sz w:val="28"/>
+          <w:szCs w:val="24"/>
+        </w:rPr>
+        <w:t>9th</w:t>
+      </w:r>
+      <w:r>
+        <w:rPr>
+          <w:rFonts w:ascii="Times New Roman" w:hAnsi="Times New Roman" w:cs="Times New Roman"/>
+          <w:sz w:val="28"/>
+          <w:szCs w:val="24"/>
+        </w:rPr>
+        <w:t xml:space="preserve">, week </w:t>
+      </w:r>
+      <w:r>
+        <w:rPr>
+          <w:rFonts w:ascii="Times New Roman" w:hAnsi="Times New Roman" w:cs="Times New Roman"/>
+          <w:sz w:val="28"/>
+          <w:szCs w:val="24"/>
+        </w:rPr>
+        <w:t>2</w:t>
+      </w:r>
+      <w:r>
+        <w:rPr>
+          <w:rFonts w:ascii="Times New Roman" w:hAnsi="Times New Roman" w:cs="Times New Roman"/>
+          <w:sz w:val="28"/>
+          <w:szCs w:val="24"/>
+        </w:rPr>
+        <w:t xml:space="preserve">), </w:t>
+      </w:r>
+      <w:r>
+        <w:rPr>
+          <w:rFonts w:ascii="Times New Roman" w:hAnsi="Times New Roman" w:cs="Times New Roman"/>
+          <w:sz w:val="28"/>
+          <w:szCs w:val="24"/>
+        </w:rPr>
+        <w:t>Planner and Strategist with note pages 0816</w:t>
+      </w:r>
     </w:p>
     <w:p>
       <w:pPr>
@@ -2940,6 +3018,8 @@
           <w:lang w:eastAsia="zh-CN"/>
         </w:rPr>
       </w:pPr>
+      <w:bookmarkStart w:id="0" w:name="_GoBack"/>
+      <w:bookmarkEnd w:id="0"/>
     </w:p>
     <w:p>
       <w:pPr>
@@ -3202,7 +3282,7 @@
         <w:spacing w:after="0"/>
         <w:ind w:left="360"/>
         <w:rPr>
-          <w:rFonts w:ascii="Times New Roman" w:hAnsi="Times New Roman" w:cs="Times New Roman" w:hint="eastAsia"/>
+          <w:rFonts w:ascii="Times New Roman" w:hAnsi="Times New Roman" w:cs="Times New Roman"/>
           <w:sz w:val="28"/>
           <w:szCs w:val="24"/>
         </w:rPr>
@@ -3221,18 +3301,17 @@
         <w:spacing w:after="0"/>
         <w:ind w:firstLine="360"/>
         <w:rPr>
-          <w:rFonts w:ascii="Times New Roman" w:hAnsi="Times New Roman" w:cs="Times New Roman" w:hint="eastAsia"/>
-          <w:sz w:val="28"/>
-          <w:szCs w:val="24"/>
-        </w:rPr>
-      </w:pPr>
-      <w:r>
-        <w:rPr>
-          <w:rFonts w:ascii="Times New Roman" w:hAnsi="Times New Roman" w:cs="Times New Roman" w:hint="eastAsia"/>
-          <w:sz w:val="28"/>
-          <w:szCs w:val="24"/>
-        </w:rPr>
-        <w:lastRenderedPageBreak/>
+          <w:rFonts w:ascii="Times New Roman" w:hAnsi="Times New Roman" w:cs="Times New Roman"/>
+          <w:sz w:val="28"/>
+          <w:szCs w:val="24"/>
+        </w:rPr>
+      </w:pPr>
+      <w:r>
+        <w:rPr>
+          <w:rFonts w:ascii="Times New Roman" w:hAnsi="Times New Roman" w:cs="Times New Roman" w:hint="eastAsia"/>
+          <w:sz w:val="28"/>
+          <w:szCs w:val="24"/>
+        </w:rPr>
         <w:t xml:space="preserve">The motivation theory Tom is seeing is the </w:t>
       </w:r>
       <w:r>
@@ -3300,7 +3379,7 @@
         <w:spacing w:after="0"/>
         <w:ind w:left="360"/>
         <w:rPr>
-          <w:rFonts w:ascii="Times New Roman" w:hAnsi="Times New Roman" w:cs="Times New Roman" w:hint="eastAsia"/>
+          <w:rFonts w:ascii="Times New Roman" w:hAnsi="Times New Roman" w:cs="Times New Roman"/>
           <w:sz w:val="28"/>
           <w:szCs w:val="24"/>
         </w:rPr>
@@ -3355,6 +3434,7 @@
           <w:id w:val="-31350546"/>
           <w:citation/>
         </w:sdtPr>
+        <w:sdtEndPr/>
         <w:sdtContent>
           <w:r>
             <w:rPr>
@@ -3436,28 +3516,19 @@
         <w:spacing w:after="0"/>
         <w:ind w:left="360"/>
         <w:rPr>
-          <w:rFonts w:ascii="Times New Roman" w:hAnsi="Times New Roman" w:cs="Times New Roman" w:hint="eastAsia"/>
-          <w:sz w:val="28"/>
-          <w:szCs w:val="24"/>
-        </w:rPr>
-      </w:pPr>
-      <w:r>
-        <w:rPr>
-          <w:rFonts w:ascii="Times New Roman" w:hAnsi="Times New Roman" w:cs="Times New Roman" w:hint="eastAsia"/>
-          <w:sz w:val="28"/>
-          <w:szCs w:val="24"/>
-          <w:lang w:eastAsia="zh-CN"/>
-        </w:rPr>
-        <w:t>According to the Two-Factor Theor</w:t>
-      </w:r>
-      <w:r>
-        <w:rPr>
-          <w:rFonts w:ascii="Times New Roman" w:hAnsi="Times New Roman" w:cs="Times New Roman" w:hint="eastAsia"/>
-          <w:sz w:val="28"/>
-          <w:szCs w:val="24"/>
-          <w:lang w:eastAsia="zh-CN"/>
-        </w:rPr>
-        <w:t xml:space="preserve">y, </w:t>
+          <w:rFonts w:ascii="Times New Roman" w:hAnsi="Times New Roman" w:cs="Times New Roman"/>
+          <w:sz w:val="28"/>
+          <w:szCs w:val="24"/>
+        </w:rPr>
+      </w:pPr>
+      <w:r>
+        <w:rPr>
+          <w:rFonts w:ascii="Times New Roman" w:hAnsi="Times New Roman" w:cs="Times New Roman" w:hint="eastAsia"/>
+          <w:sz w:val="28"/>
+          <w:szCs w:val="24"/>
+          <w:lang w:eastAsia="zh-CN"/>
+        </w:rPr>
+        <w:t xml:space="preserve">According to the Two-Factor Theory, </w:t>
       </w:r>
       <w:r>
         <w:rPr>
@@ -3599,31 +3670,19 @@
     <w:p>
       <w:pPr>
         <w:spacing w:after="0"/>
+        <w:rPr>
+          <w:rFonts w:ascii="Times New Roman" w:hAnsi="Times New Roman" w:cs="Times New Roman"/>
+          <w:sz w:val="28"/>
+          <w:szCs w:val="24"/>
+        </w:rPr>
+      </w:pPr>
+    </w:p>
+    <w:p>
+      <w:pPr>
+        <w:spacing w:after="0"/>
         <w:ind w:left="360"/>
         <w:rPr>
-          <w:rFonts w:ascii="Times New Roman" w:hAnsi="Times New Roman" w:cs="Times New Roman" w:hint="eastAsia"/>
-          <w:sz w:val="28"/>
-          <w:szCs w:val="24"/>
-        </w:rPr>
-      </w:pPr>
-    </w:p>
-    <w:p>
-      <w:pPr>
-        <w:spacing w:after="0"/>
-        <w:ind w:left="360"/>
-        <w:rPr>
-          <w:rFonts w:ascii="Times New Roman" w:hAnsi="Times New Roman" w:cs="Times New Roman"/>
-          <w:sz w:val="28"/>
-          <w:szCs w:val="24"/>
-        </w:rPr>
-      </w:pPr>
-    </w:p>
-    <w:p>
-      <w:pPr>
-        <w:spacing w:after="0"/>
-        <w:ind w:left="360"/>
-        <w:rPr>
-          <w:rFonts w:ascii="Times New Roman" w:hAnsi="Times New Roman" w:cs="Times New Roman" w:hint="eastAsia"/>
+          <w:rFonts w:ascii="Times New Roman" w:hAnsi="Times New Roman" w:cs="Times New Roman"/>
           <w:sz w:val="28"/>
           <w:szCs w:val="24"/>
         </w:rPr>
@@ -3644,11 +3703,8 @@
           <w:sz w:val="28"/>
           <w:szCs w:val="24"/>
         </w:rPr>
-        <w:id w:val="-496805683"/>
-        <w:docPartObj>
-          <w:docPartGallery w:val="Bibliographies"/>
-          <w:docPartUnique/>
-        </w:docPartObj>
+        <w:id w:val="-717363891"/>
+        <w:bibliography/>
       </w:sdtPr>
       <w:sdtEndPr>
         <w:rPr>
@@ -3663,140 +3719,113 @@
             <w:spacing w:after="0"/>
             <w:ind w:left="360"/>
             <w:rPr>
-              <w:rFonts w:ascii="Times New Roman" w:hAnsi="Times New Roman" w:cs="Times New Roman" w:hint="eastAsia"/>
+              <w:rFonts w:ascii="Times New Roman" w:hAnsi="Times New Roman" w:cs="Times New Roman"/>
+              <w:sz w:val="28"/>
+              <w:szCs w:val="24"/>
+            </w:rPr>
+          </w:pPr>
+          <w:r>
+            <w:rPr>
+              <w:rFonts w:ascii="Times New Roman" w:hAnsi="Times New Roman" w:cs="Times New Roman"/>
+              <w:sz w:val="28"/>
+              <w:szCs w:val="24"/>
+            </w:rPr>
+            <w:fldChar w:fldCharType="begin"/>
+          </w:r>
+          <w:r>
+            <w:rPr>
+              <w:rFonts w:ascii="Times New Roman" w:hAnsi="Times New Roman" w:cs="Times New Roman"/>
+              <w:sz w:val="28"/>
+              <w:szCs w:val="24"/>
+            </w:rPr>
+            <w:instrText xml:space="preserve"> BIBLIOGRAPHY </w:instrText>
+          </w:r>
+          <w:r>
+            <w:rPr>
+              <w:rFonts w:ascii="Times New Roman" w:hAnsi="Times New Roman" w:cs="Times New Roman"/>
+              <w:sz w:val="28"/>
+              <w:szCs w:val="24"/>
+            </w:rPr>
+            <w:fldChar w:fldCharType="separate"/>
+          </w:r>
+          <w:proofErr w:type="gramStart"/>
+          <w:r>
+            <w:rPr>
+              <w:rFonts w:ascii="Times New Roman" w:hAnsi="Times New Roman" w:cs="Times New Roman"/>
+              <w:sz w:val="28"/>
+              <w:szCs w:val="24"/>
+            </w:rPr>
+            <w:t>Academy, A. B. (Composer).</w:t>
+          </w:r>
+          <w:proofErr w:type="gramEnd"/>
+          <w:r>
+            <w:rPr>
+              <w:rFonts w:ascii="Times New Roman" w:hAnsi="Times New Roman" w:cs="Times New Roman"/>
+              <w:sz w:val="28"/>
+              <w:szCs w:val="24"/>
+            </w:rPr>
+            <w:t xml:space="preserve"> </w:t>
+          </w:r>
+          <w:proofErr w:type="gramStart"/>
+          <w:r>
+            <w:rPr>
+              <w:rFonts w:ascii="Times New Roman" w:hAnsi="Times New Roman" w:cs="Times New Roman"/>
+              <w:sz w:val="28"/>
+              <w:szCs w:val="24"/>
+            </w:rPr>
+            <w:t>(2013). Frederick Herzberg's Two-Factor Theory of Motivation.</w:t>
+          </w:r>
+          <w:proofErr w:type="gramEnd"/>
+          <w:r>
+            <w:rPr>
+              <w:rFonts w:ascii="Times New Roman" w:hAnsi="Times New Roman" w:cs="Times New Roman"/>
+              <w:sz w:val="28"/>
+              <w:szCs w:val="24"/>
+            </w:rPr>
+            <w:t xml:space="preserve"> </w:t>
+          </w:r>
+          <w:proofErr w:type="gramStart"/>
+          <w:r>
+            <w:rPr>
+              <w:rFonts w:ascii="Times New Roman" w:hAnsi="Times New Roman" w:cs="Times New Roman"/>
+              <w:sz w:val="28"/>
+              <w:szCs w:val="24"/>
+            </w:rPr>
+            <w:t>[A. B. Academy, Performer] US.</w:t>
+          </w:r>
+          <w:proofErr w:type="gramEnd"/>
+        </w:p>
+        <w:p>
+          <w:pPr>
+            <w:spacing w:after="0"/>
+            <w:ind w:left="360"/>
+            <w:rPr>
+              <w:rFonts w:ascii="Times New Roman" w:hAnsi="Times New Roman" w:cs="Times New Roman"/>
+              <w:sz w:val="28"/>
+              <w:szCs w:val="24"/>
+            </w:rPr>
+          </w:pPr>
+          <w:r>
+            <w:rPr>
+              <w:rFonts w:ascii="Times New Roman" w:hAnsi="Times New Roman" w:cs="Times New Roman"/>
+              <w:sz w:val="28"/>
+              <w:szCs w:val="24"/>
+            </w:rPr>
+            <w:fldChar w:fldCharType="end"/>
+          </w:r>
+        </w:p>
+        <w:p>
+          <w:pPr>
+            <w:spacing w:after="0"/>
+            <w:rPr>
+              <w:rFonts w:ascii="Times New Roman" w:hAnsi="Times New Roman" w:cs="Times New Roman"/>
               <w:sz w:val="28"/>
               <w:szCs w:val="24"/>
             </w:rPr>
           </w:pPr>
         </w:p>
-        <w:sdt>
-          <w:sdtPr>
-            <w:rPr>
-              <w:rFonts w:ascii="Times New Roman" w:hAnsi="Times New Roman" w:cs="Times New Roman"/>
-              <w:sz w:val="28"/>
-              <w:szCs w:val="24"/>
-            </w:rPr>
-            <w:id w:val="111145805"/>
-            <w:bibliography/>
-          </w:sdtPr>
-          <w:sdtEndPr>
-            <w:rPr>
-              <w:rFonts w:asciiTheme="minorHAnsi" w:hAnsiTheme="minorHAnsi" w:cstheme="minorBidi"/>
-              <w:sz w:val="22"/>
-              <w:szCs w:val="22"/>
-            </w:rPr>
-          </w:sdtEndPr>
-          <w:sdtContent>
-            <w:p>
-              <w:pPr>
-                <w:spacing w:after="0"/>
-                <w:ind w:left="360"/>
-                <w:rPr>
-                  <w:rFonts w:ascii="Times New Roman" w:hAnsi="Times New Roman" w:cs="Times New Roman"/>
-                  <w:sz w:val="28"/>
-                  <w:szCs w:val="24"/>
-                </w:rPr>
-              </w:pPr>
-              <w:r>
-                <w:rPr>
-                  <w:rFonts w:ascii="Times New Roman" w:hAnsi="Times New Roman" w:cs="Times New Roman"/>
-                  <w:sz w:val="28"/>
-                  <w:szCs w:val="24"/>
-                </w:rPr>
-                <w:fldChar w:fldCharType="begin"/>
-              </w:r>
-              <w:r>
-                <w:rPr>
-                  <w:rFonts w:ascii="Times New Roman" w:hAnsi="Times New Roman" w:cs="Times New Roman"/>
-                  <w:sz w:val="28"/>
-                  <w:szCs w:val="24"/>
-                </w:rPr>
-                <w:instrText xml:space="preserve"> BIBLIOGRAPHY </w:instrText>
-              </w:r>
-              <w:r>
-                <w:rPr>
-                  <w:rFonts w:ascii="Times New Roman" w:hAnsi="Times New Roman" w:cs="Times New Roman"/>
-                  <w:sz w:val="28"/>
-                  <w:szCs w:val="24"/>
-                </w:rPr>
-                <w:fldChar w:fldCharType="separate"/>
-              </w:r>
-              <w:proofErr w:type="gramStart"/>
-              <w:r>
-                <w:rPr>
-                  <w:rFonts w:ascii="Times New Roman" w:hAnsi="Times New Roman" w:cs="Times New Roman"/>
-                  <w:sz w:val="28"/>
-                  <w:szCs w:val="24"/>
-                </w:rPr>
-                <w:t>Academy, A. B. (Composer).</w:t>
-              </w:r>
-              <w:proofErr w:type="gramEnd"/>
-              <w:r>
-                <w:rPr>
-                  <w:rFonts w:ascii="Times New Roman" w:hAnsi="Times New Roman" w:cs="Times New Roman"/>
-                  <w:sz w:val="28"/>
-                  <w:szCs w:val="24"/>
-                </w:rPr>
-                <w:t xml:space="preserve"> </w:t>
-              </w:r>
-              <w:proofErr w:type="gramStart"/>
-              <w:r>
-                <w:rPr>
-                  <w:rFonts w:ascii="Times New Roman" w:hAnsi="Times New Roman" w:cs="Times New Roman"/>
-                  <w:sz w:val="28"/>
-                  <w:szCs w:val="24"/>
-                </w:rPr>
-                <w:t>(2013). Frederick Herzberg's Two-Factor Theory of Motivation.</w:t>
-              </w:r>
-              <w:proofErr w:type="gramEnd"/>
-              <w:r>
-                <w:rPr>
-                  <w:rFonts w:ascii="Times New Roman" w:hAnsi="Times New Roman" w:cs="Times New Roman"/>
-                  <w:sz w:val="28"/>
-                  <w:szCs w:val="24"/>
-                </w:rPr>
-                <w:t xml:space="preserve"> </w:t>
-              </w:r>
-              <w:proofErr w:type="gramStart"/>
-              <w:r>
-                <w:rPr>
-                  <w:rFonts w:ascii="Times New Roman" w:hAnsi="Times New Roman" w:cs="Times New Roman"/>
-                  <w:sz w:val="28"/>
-                  <w:szCs w:val="24"/>
-                </w:rPr>
-                <w:t>[A. B. Academy, Performer] US.</w:t>
-              </w:r>
-              <w:proofErr w:type="gramEnd"/>
-            </w:p>
-            <w:p>
-              <w:pPr>
-                <w:spacing w:after="0"/>
-                <w:ind w:left="360"/>
-              </w:pPr>
-              <w:r>
-                <w:rPr>
-                  <w:rFonts w:ascii="Times New Roman" w:hAnsi="Times New Roman" w:cs="Times New Roman"/>
-                  <w:sz w:val="28"/>
-                  <w:szCs w:val="24"/>
-                </w:rPr>
-                <w:fldChar w:fldCharType="end"/>
-              </w:r>
-            </w:p>
-          </w:sdtContent>
-        </w:sdt>
       </w:sdtContent>
     </w:sdt>
-    <w:p>
-      <w:pPr>
-        <w:spacing w:after="0"/>
-        <w:rPr>
-          <w:rFonts w:ascii="Times New Roman" w:hAnsi="Times New Roman" w:cs="Times New Roman" w:hint="eastAsia"/>
-          <w:sz w:val="28"/>
-          <w:szCs w:val="24"/>
-          <w:lang w:eastAsia="zh-CN"/>
-        </w:rPr>
-      </w:pPr>
-    </w:p>
     <w:p>
       <w:pPr>
         <w:pStyle w:val="ListParagraph"/>
@@ -3886,7 +3915,7 @@
         <w:spacing w:after="0"/>
         <w:ind w:left="360"/>
         <w:rPr>
-          <w:rFonts w:ascii="Times New Roman" w:hAnsi="Times New Roman" w:cs="Times New Roman" w:hint="eastAsia"/>
+          <w:rFonts w:ascii="Times New Roman" w:hAnsi="Times New Roman" w:cs="Times New Roman"/>
           <w:sz w:val="28"/>
           <w:szCs w:val="24"/>
           <w:lang w:eastAsia="zh-CN"/>
@@ -3925,7 +3954,7 @@
         <w:spacing w:after="0"/>
         <w:ind w:left="360"/>
         <w:rPr>
-          <w:rFonts w:ascii="Times New Roman" w:hAnsi="Times New Roman" w:cs="Times New Roman" w:hint="eastAsia"/>
+          <w:rFonts w:ascii="Times New Roman" w:hAnsi="Times New Roman" w:cs="Times New Roman"/>
           <w:sz w:val="28"/>
           <w:szCs w:val="24"/>
           <w:lang w:eastAsia="zh-CN"/>
@@ -4063,7 +4092,7 @@
         <w:spacing w:after="0"/>
         <w:ind w:left="360"/>
         <w:rPr>
-          <w:rFonts w:ascii="Times New Roman" w:hAnsi="Times New Roman" w:cs="Times New Roman" w:hint="eastAsia"/>
+          <w:rFonts w:ascii="Times New Roman" w:hAnsi="Times New Roman" w:cs="Times New Roman"/>
           <w:sz w:val="28"/>
           <w:szCs w:val="24"/>
           <w:lang w:eastAsia="zh-CN"/>
@@ -4138,7 +4167,7 @@
         <w:spacing w:after="0"/>
         <w:ind w:left="360"/>
         <w:rPr>
-          <w:rFonts w:ascii="Times New Roman" w:hAnsi="Times New Roman" w:cs="Times New Roman" w:hint="eastAsia"/>
+          <w:rFonts w:ascii="Times New Roman" w:hAnsi="Times New Roman" w:cs="Times New Roman"/>
           <w:sz w:val="28"/>
           <w:szCs w:val="24"/>
           <w:lang w:eastAsia="zh-CN"/>
@@ -4245,6 +4274,7 @@
           <w:id w:val="678391046"/>
           <w:citation/>
         </w:sdtPr>
+        <w:sdtEndPr/>
         <w:sdtContent>
           <w:r>
             <w:rPr>
@@ -4327,7 +4357,7 @@
         <w:spacing w:after="0"/>
         <w:ind w:left="360"/>
         <w:rPr>
-          <w:rFonts w:ascii="Times New Roman" w:hAnsi="Times New Roman" w:cs="Times New Roman" w:hint="eastAsia"/>
+          <w:rFonts w:ascii="Times New Roman" w:hAnsi="Times New Roman" w:cs="Times New Roman"/>
           <w:sz w:val="28"/>
           <w:szCs w:val="24"/>
           <w:lang w:eastAsia="zh-CN"/>
@@ -4339,7 +4369,7 @@
         <w:spacing w:after="0"/>
         <w:ind w:left="360"/>
         <w:rPr>
-          <w:rFonts w:ascii="Times New Roman" w:hAnsi="Times New Roman" w:cs="Times New Roman" w:hint="eastAsia"/>
+          <w:rFonts w:ascii="Times New Roman" w:hAnsi="Times New Roman" w:cs="Times New Roman"/>
           <w:sz w:val="28"/>
           <w:szCs w:val="24"/>
           <w:lang w:eastAsia="zh-CN"/>
@@ -4362,7 +4392,7 @@
         <w:spacing w:after="0"/>
         <w:ind w:left="360"/>
         <w:rPr>
-          <w:rFonts w:ascii="Times New Roman" w:hAnsi="Times New Roman" w:cs="Times New Roman" w:hint="eastAsia"/>
+          <w:rFonts w:ascii="Times New Roman" w:hAnsi="Times New Roman" w:cs="Times New Roman"/>
           <w:sz w:val="28"/>
           <w:szCs w:val="24"/>
           <w:lang w:eastAsia="zh-CN"/>
@@ -4445,7 +4475,18 @@
       <w:pPr>
         <w:spacing w:after="0"/>
         <w:rPr>
-          <w:rFonts w:ascii="Times New Roman" w:hAnsi="Times New Roman" w:cs="Times New Roman" w:hint="eastAsia"/>
+          <w:rFonts w:ascii="Times New Roman" w:hAnsi="Times New Roman" w:cs="Times New Roman"/>
+          <w:sz w:val="28"/>
+          <w:szCs w:val="24"/>
+          <w:lang w:eastAsia="zh-CN"/>
+        </w:rPr>
+      </w:pPr>
+    </w:p>
+    <w:p>
+      <w:pPr>
+        <w:spacing w:after="0"/>
+        <w:rPr>
+          <w:rFonts w:ascii="Times New Roman" w:hAnsi="Times New Roman" w:cs="Times New Roman"/>
           <w:sz w:val="28"/>
           <w:szCs w:val="24"/>
           <w:lang w:eastAsia="zh-CN"/>
@@ -4549,6 +4590,7 @@
           <w:sz w:val="28"/>
           <w:szCs w:val="24"/>
         </w:rPr>
+        <w:lastRenderedPageBreak/>
         <w:t>Response:</w:t>
       </w:r>
     </w:p>
@@ -4557,20 +4599,19 @@
         <w:spacing w:after="0"/>
         <w:ind w:left="360"/>
         <w:rPr>
-          <w:rFonts w:ascii="Times New Roman" w:hAnsi="Times New Roman" w:cs="Times New Roman" w:hint="eastAsia"/>
-          <w:sz w:val="28"/>
-          <w:szCs w:val="24"/>
-          <w:lang w:eastAsia="zh-CN"/>
-        </w:rPr>
-      </w:pPr>
-      <w:r>
-        <w:rPr>
-          <w:rFonts w:ascii="Times New Roman" w:hAnsi="Times New Roman" w:cs="Times New Roman" w:hint="eastAsia"/>
-          <w:sz w:val="28"/>
-          <w:szCs w:val="24"/>
-          <w:lang w:eastAsia="zh-CN"/>
-        </w:rPr>
-        <w:lastRenderedPageBreak/>
+          <w:rFonts w:ascii="Times New Roman" w:hAnsi="Times New Roman" w:cs="Times New Roman"/>
+          <w:sz w:val="28"/>
+          <w:szCs w:val="24"/>
+          <w:lang w:eastAsia="zh-CN"/>
+        </w:rPr>
+      </w:pPr>
+      <w:r>
+        <w:rPr>
+          <w:rFonts w:ascii="Times New Roman" w:hAnsi="Times New Roman" w:cs="Times New Roman" w:hint="eastAsia"/>
+          <w:sz w:val="28"/>
+          <w:szCs w:val="24"/>
+          <w:lang w:eastAsia="zh-CN"/>
+        </w:rPr>
         <w:t>Michael Porter</w:t>
       </w:r>
       <w:r>
@@ -4655,20 +4696,38 @@
         </w:numPr>
         <w:spacing w:after="0"/>
         <w:rPr>
-          <w:rFonts w:ascii="Times New Roman" w:hAnsi="Times New Roman" w:cs="Times New Roman" w:hint="eastAsia"/>
-          <w:sz w:val="28"/>
-          <w:szCs w:val="24"/>
-          <w:lang w:eastAsia="zh-CN"/>
-        </w:rPr>
-      </w:pPr>
-      <w:r>
-        <w:rPr>
-          <w:rFonts w:ascii="Times New Roman" w:hAnsi="Times New Roman" w:cs="Times New Roman" w:hint="eastAsia"/>
-          <w:sz w:val="28"/>
-          <w:szCs w:val="24"/>
-          <w:lang w:eastAsia="zh-CN"/>
-        </w:rPr>
-        <w:t xml:space="preserve">Threat of New Entry. This force analyzes the ease of entry for new participants in the </w:t>
+          <w:rFonts w:ascii="Times New Roman" w:hAnsi="Times New Roman" w:cs="Times New Roman"/>
+          <w:sz w:val="28"/>
+          <w:szCs w:val="24"/>
+          <w:lang w:eastAsia="zh-CN"/>
+        </w:rPr>
+      </w:pPr>
+      <w:r>
+        <w:rPr>
+          <w:rFonts w:ascii="Times New Roman" w:hAnsi="Times New Roman" w:cs="Times New Roman" w:hint="eastAsia"/>
+          <w:sz w:val="28"/>
+          <w:szCs w:val="24"/>
+          <w:lang w:eastAsia="zh-CN"/>
+        </w:rPr>
+        <w:t>Threat of New En</w:t>
+      </w:r>
+      <w:r>
+        <w:rPr>
+          <w:rFonts w:ascii="Times New Roman" w:hAnsi="Times New Roman" w:cs="Times New Roman"/>
+          <w:sz w:val="28"/>
+          <w:szCs w:val="24"/>
+          <w:lang w:eastAsia="zh-CN"/>
+        </w:rPr>
+        <w:t>trants</w:t>
+      </w:r>
+      <w:r>
+        <w:rPr>
+          <w:rFonts w:ascii="Times New Roman" w:hAnsi="Times New Roman" w:cs="Times New Roman" w:hint="eastAsia"/>
+          <w:sz w:val="28"/>
+          <w:szCs w:val="24"/>
+          <w:lang w:eastAsia="zh-CN"/>
+        </w:rPr>
+        <w:t xml:space="preserve">. This force analyzes the ease of entry for new participants in the </w:t>
       </w:r>
       <w:proofErr w:type="gramStart"/>
       <w:r>
@@ -4708,12 +4767,39 @@
       </w:pPr>
       <w:r>
         <w:rPr>
-          <w:rFonts w:ascii="Times New Roman" w:hAnsi="Times New Roman" w:cs="Times New Roman" w:hint="eastAsia"/>
-          <w:sz w:val="28"/>
-          <w:szCs w:val="24"/>
-          <w:lang w:eastAsia="zh-CN"/>
-        </w:rPr>
-        <w:t>Competitive Rivalry. This force evaluates the number and activity of a company</w:t>
+          <w:rFonts w:ascii="Times New Roman" w:hAnsi="Times New Roman" w:cs="Times New Roman"/>
+          <w:sz w:val="28"/>
+          <w:szCs w:val="24"/>
+          <w:lang w:eastAsia="zh-CN"/>
+        </w:rPr>
+        <w:t xml:space="preserve">Intensity of </w:t>
+      </w:r>
+      <w:r>
+        <w:rPr>
+          <w:rFonts w:ascii="Times New Roman" w:hAnsi="Times New Roman" w:cs="Times New Roman" w:hint="eastAsia"/>
+          <w:sz w:val="28"/>
+          <w:szCs w:val="24"/>
+          <w:lang w:eastAsia="zh-CN"/>
+        </w:rPr>
+        <w:t>Competiti</w:t>
+      </w:r>
+      <w:r>
+        <w:rPr>
+          <w:rFonts w:ascii="Times New Roman" w:hAnsi="Times New Roman" w:cs="Times New Roman"/>
+          <w:sz w:val="28"/>
+          <w:szCs w:val="24"/>
+          <w:lang w:eastAsia="zh-CN"/>
+        </w:rPr>
+        <w:t>on</w:t>
+      </w:r>
+      <w:r>
+        <w:rPr>
+          <w:rFonts w:ascii="Times New Roman" w:hAnsi="Times New Roman" w:cs="Times New Roman" w:hint="eastAsia"/>
+          <w:sz w:val="28"/>
+          <w:szCs w:val="24"/>
+          <w:lang w:eastAsia="zh-CN"/>
+        </w:rPr>
+        <w:t>. This force evaluates the number and activity of a company</w:t>
       </w:r>
       <w:r>
         <w:rPr>
@@ -4787,12 +4873,39 @@
       </w:pPr>
       <w:r>
         <w:rPr>
-          <w:rFonts w:ascii="Times New Roman" w:hAnsi="Times New Roman" w:cs="Times New Roman" w:hint="eastAsia"/>
-          <w:sz w:val="28"/>
-          <w:szCs w:val="24"/>
-          <w:lang w:eastAsia="zh-CN"/>
-        </w:rPr>
-        <w:t xml:space="preserve">Supplier Power. </w:t>
+          <w:rFonts w:ascii="Times New Roman" w:hAnsi="Times New Roman" w:cs="Times New Roman"/>
+          <w:sz w:val="28"/>
+          <w:szCs w:val="24"/>
+          <w:lang w:eastAsia="zh-CN"/>
+        </w:rPr>
+        <w:t xml:space="preserve">Bargaining Power of </w:t>
+      </w:r>
+      <w:r>
+        <w:rPr>
+          <w:rFonts w:ascii="Times New Roman" w:hAnsi="Times New Roman" w:cs="Times New Roman" w:hint="eastAsia"/>
+          <w:sz w:val="28"/>
+          <w:szCs w:val="24"/>
+          <w:lang w:eastAsia="zh-CN"/>
+        </w:rPr>
+        <w:t>Supplier</w:t>
+      </w:r>
+      <w:r>
+        <w:rPr>
+          <w:rFonts w:ascii="Times New Roman" w:hAnsi="Times New Roman" w:cs="Times New Roman"/>
+          <w:sz w:val="28"/>
+          <w:szCs w:val="24"/>
+          <w:lang w:eastAsia="zh-CN"/>
+        </w:rPr>
+        <w:t>s</w:t>
+      </w:r>
+      <w:r>
+        <w:rPr>
+          <w:rFonts w:ascii="Times New Roman" w:hAnsi="Times New Roman" w:cs="Times New Roman" w:hint="eastAsia"/>
+          <w:sz w:val="28"/>
+          <w:szCs w:val="24"/>
+          <w:lang w:eastAsia="zh-CN"/>
+        </w:rPr>
+        <w:t xml:space="preserve">. </w:t>
       </w:r>
       <w:r>
         <w:rPr>
@@ -4876,20 +4989,38 @@
         </w:numPr>
         <w:spacing w:after="0"/>
         <w:rPr>
-          <w:rFonts w:ascii="Times New Roman" w:hAnsi="Times New Roman" w:cs="Times New Roman" w:hint="eastAsia"/>
-          <w:sz w:val="28"/>
-          <w:szCs w:val="24"/>
-          <w:lang w:eastAsia="zh-CN"/>
-        </w:rPr>
-      </w:pPr>
-      <w:r>
-        <w:rPr>
-          <w:rFonts w:ascii="Times New Roman" w:hAnsi="Times New Roman" w:cs="Times New Roman" w:hint="eastAsia"/>
-          <w:sz w:val="28"/>
-          <w:szCs w:val="24"/>
-          <w:lang w:eastAsia="zh-CN"/>
-        </w:rPr>
-        <w:t xml:space="preserve">Buyer Power. </w:t>
+          <w:rFonts w:ascii="Times New Roman" w:hAnsi="Times New Roman" w:cs="Times New Roman"/>
+          <w:sz w:val="28"/>
+          <w:szCs w:val="24"/>
+          <w:lang w:eastAsia="zh-CN"/>
+        </w:rPr>
+      </w:pPr>
+      <w:r>
+        <w:rPr>
+          <w:rFonts w:ascii="Times New Roman" w:hAnsi="Times New Roman" w:cs="Times New Roman"/>
+          <w:sz w:val="28"/>
+          <w:szCs w:val="24"/>
+          <w:lang w:eastAsia="zh-CN"/>
+        </w:rPr>
+        <w:t xml:space="preserve">Bargaining Power of </w:t>
+      </w:r>
+      <w:r>
+        <w:rPr>
+          <w:rFonts w:ascii="Times New Roman" w:hAnsi="Times New Roman" w:cs="Times New Roman" w:hint="eastAsia"/>
+          <w:sz w:val="28"/>
+          <w:szCs w:val="24"/>
+          <w:lang w:eastAsia="zh-CN"/>
+        </w:rPr>
+        <w:t>Buyer</w:t>
+      </w:r>
+      <w:r>
+        <w:rPr>
+          <w:rFonts w:ascii="Times New Roman" w:hAnsi="Times New Roman" w:cs="Times New Roman" w:hint="eastAsia"/>
+          <w:sz w:val="28"/>
+          <w:szCs w:val="24"/>
+          <w:lang w:eastAsia="zh-CN"/>
+        </w:rPr>
+        <w:t xml:space="preserve">. </w:t>
       </w:r>
       <w:r>
         <w:rPr>
@@ -4910,20 +5041,38 @@
         </w:numPr>
         <w:spacing w:after="0"/>
         <w:rPr>
-          <w:rFonts w:ascii="Times New Roman" w:hAnsi="Times New Roman" w:cs="Times New Roman" w:hint="eastAsia"/>
-          <w:sz w:val="28"/>
-          <w:szCs w:val="24"/>
-          <w:lang w:eastAsia="zh-CN"/>
-        </w:rPr>
-      </w:pPr>
-      <w:r>
-        <w:rPr>
-          <w:rFonts w:ascii="Times New Roman" w:hAnsi="Times New Roman" w:cs="Times New Roman" w:hint="eastAsia"/>
-          <w:sz w:val="28"/>
-          <w:szCs w:val="24"/>
-          <w:lang w:eastAsia="zh-CN"/>
-        </w:rPr>
-        <w:t xml:space="preserve">Threat of substitution. This farce analyzes the </w:t>
+          <w:rFonts w:ascii="Times New Roman" w:hAnsi="Times New Roman" w:cs="Times New Roman"/>
+          <w:sz w:val="28"/>
+          <w:szCs w:val="24"/>
+          <w:lang w:eastAsia="zh-CN"/>
+        </w:rPr>
+      </w:pPr>
+      <w:r>
+        <w:rPr>
+          <w:rFonts w:ascii="Times New Roman" w:hAnsi="Times New Roman" w:cs="Times New Roman" w:hint="eastAsia"/>
+          <w:sz w:val="28"/>
+          <w:szCs w:val="24"/>
+          <w:lang w:eastAsia="zh-CN"/>
+        </w:rPr>
+        <w:t>Threat of substitut</w:t>
+      </w:r>
+      <w:r>
+        <w:rPr>
+          <w:rFonts w:ascii="Times New Roman" w:hAnsi="Times New Roman" w:cs="Times New Roman"/>
+          <w:sz w:val="28"/>
+          <w:szCs w:val="24"/>
+          <w:lang w:eastAsia="zh-CN"/>
+        </w:rPr>
+        <w:t>es</w:t>
+      </w:r>
+      <w:r>
+        <w:rPr>
+          <w:rFonts w:ascii="Times New Roman" w:hAnsi="Times New Roman" w:cs="Times New Roman" w:hint="eastAsia"/>
+          <w:sz w:val="28"/>
+          <w:szCs w:val="24"/>
+          <w:lang w:eastAsia="zh-CN"/>
+        </w:rPr>
+        <w:t xml:space="preserve">. This farce analyzes the </w:t>
       </w:r>
       <w:r>
         <w:rPr>
@@ -4981,6 +5130,7 @@
           <w:id w:val="1495758444"/>
           <w:citation/>
         </w:sdtPr>
+        <w:sdtEndPr/>
         <w:sdtContent>
           <w:r>
             <w:rPr>
@@ -5054,7 +5204,7 @@
         <w:pStyle w:val="ListParagraph"/>
         <w:spacing w:after="0"/>
         <w:rPr>
-          <w:rFonts w:ascii="Times New Roman" w:hAnsi="Times New Roman" w:cs="Times New Roman" w:hint="eastAsia"/>
+          <w:rFonts w:ascii="Times New Roman" w:hAnsi="Times New Roman" w:cs="Times New Roman"/>
           <w:sz w:val="28"/>
           <w:szCs w:val="24"/>
           <w:lang w:eastAsia="zh-CN"/>
@@ -5084,7 +5234,7 @@
       <w:pPr>
         <w:ind w:left="360"/>
         <w:rPr>
-          <w:rFonts w:ascii="Times New Roman" w:hAnsi="Times New Roman" w:cs="Times New Roman" w:hint="eastAsia"/>
+          <w:rFonts w:ascii="Times New Roman" w:hAnsi="Times New Roman" w:cs="Times New Roman"/>
           <w:sz w:val="28"/>
           <w:szCs w:val="24"/>
           <w:lang w:eastAsia="zh-CN"/>
@@ -5175,7 +5325,7 @@
       <w:pPr>
         <w:ind w:left="360"/>
         <w:rPr>
-          <w:rFonts w:ascii="Times New Roman" w:hAnsi="Times New Roman" w:cs="Times New Roman" w:hint="eastAsia"/>
+          <w:rFonts w:ascii="Times New Roman" w:hAnsi="Times New Roman" w:cs="Times New Roman"/>
           <w:sz w:val="28"/>
           <w:szCs w:val="24"/>
           <w:lang w:eastAsia="zh-CN"/>
@@ -5195,7 +5345,7 @@
       <w:pPr>
         <w:pStyle w:val="ListParagraph"/>
         <w:rPr>
-          <w:rFonts w:ascii="Times New Roman" w:hAnsi="Times New Roman" w:cs="Times New Roman" w:hint="eastAsia"/>
+          <w:rFonts w:ascii="Times New Roman" w:hAnsi="Times New Roman" w:cs="Times New Roman"/>
           <w:sz w:val="28"/>
           <w:szCs w:val="24"/>
           <w:lang w:eastAsia="zh-CN"/>
@@ -5369,6 +5519,31 @@
           <w:szCs w:val="24"/>
         </w:rPr>
       </w:pPr>
+      <w:r>
+        <w:rPr>
+          <w:rFonts w:ascii="Times New Roman" w:hAnsi="Times New Roman" w:cs="Times New Roman"/>
+          <w:sz w:val="28"/>
+          <w:szCs w:val="24"/>
+        </w:rPr>
+        <w:t>Functional Structure</w:t>
+      </w:r>
+      <w:r>
+        <w:rPr>
+          <w:rFonts w:ascii="Times New Roman" w:hAnsi="Times New Roman" w:cs="Times New Roman"/>
+          <w:sz w:val="28"/>
+          <w:szCs w:val="24"/>
+        </w:rPr>
+        <w:t xml:space="preserve">: its advantages are that the personnel is organized by function, it encourages learning from others in function and centralizes expertise. It’s easier for managers to monitor and evaluate and allows for tailoring functions to exploit a competitive </w:t>
+      </w:r>
+      <w:r>
+        <w:rPr>
+          <w:rFonts w:ascii="Times New Roman" w:hAnsi="Times New Roman" w:cs="Times New Roman"/>
+          <w:sz w:val="28"/>
+          <w:szCs w:val="24"/>
+        </w:rPr>
+        <w:lastRenderedPageBreak/>
+        <w:t>advantage. Its biggest advantage is the opportunity to take advantage of economies of scale and work sharing.</w:t>
+      </w:r>
     </w:p>
     <w:p>
       <w:pPr>
@@ -5386,18 +5561,618 @@
           <w:sz w:val="28"/>
           <w:szCs w:val="24"/>
         </w:rPr>
+        <w:t>Divisional Structure</w:t>
+      </w:r>
+      <w:r>
+        <w:rPr>
+          <w:rFonts w:ascii="Times New Roman" w:hAnsi="Times New Roman" w:cs="Times New Roman"/>
+          <w:sz w:val="28"/>
+          <w:szCs w:val="24"/>
+        </w:rPr>
+        <w:t xml:space="preserve">: </w:t>
+      </w:r>
+      <w:r>
+        <w:rPr>
+          <w:rFonts w:ascii="Times New Roman" w:hAnsi="Times New Roman" w:cs="Times New Roman"/>
+          <w:sz w:val="28"/>
+          <w:szCs w:val="24"/>
+        </w:rPr>
+        <w:t xml:space="preserve">It </w:t>
+      </w:r>
+      <w:r>
+        <w:rPr>
+          <w:rFonts w:ascii="Times New Roman" w:hAnsi="Times New Roman" w:cs="Times New Roman"/>
+          <w:sz w:val="28"/>
+          <w:szCs w:val="24"/>
+        </w:rPr>
+        <w:t>allow</w:t>
+      </w:r>
+      <w:r>
+        <w:rPr>
+          <w:rFonts w:ascii="Times New Roman" w:hAnsi="Times New Roman" w:cs="Times New Roman"/>
+          <w:sz w:val="28"/>
+          <w:szCs w:val="24"/>
+        </w:rPr>
+        <w:t>s</w:t>
+      </w:r>
+      <w:r>
+        <w:rPr>
+          <w:rFonts w:ascii="Times New Roman" w:hAnsi="Times New Roman" w:cs="Times New Roman"/>
+          <w:sz w:val="28"/>
+          <w:szCs w:val="24"/>
+        </w:rPr>
+        <w:t xml:space="preserve"> a team to focus upon a single product or service, with a leadership structure that supports its major strategic objectives. Having its own president or vice president makes it more likely the division will receive the resources it needs from the company. Also, a division's focus allows it to build a common culture and esprit-de-corps that contributes both to higher morale and a better knowledge of the division's portfolio.</w:t>
+      </w:r>
+    </w:p>
+    <w:p>
+      <w:pPr>
+        <w:spacing w:after="0"/>
+        <w:ind w:left="360"/>
+        <w:rPr>
+          <w:rFonts w:ascii="Times New Roman" w:hAnsi="Times New Roman" w:cs="Times New Roman"/>
+          <w:sz w:val="28"/>
+          <w:szCs w:val="24"/>
+        </w:rPr>
+      </w:pPr>
+      <w:r>
+        <w:rPr>
+          <w:rFonts w:ascii="Times New Roman" w:hAnsi="Times New Roman" w:cs="Times New Roman"/>
+          <w:sz w:val="28"/>
+          <w:szCs w:val="24"/>
+        </w:rPr>
+        <w:t>Matrix Structure</w:t>
+      </w:r>
+      <w:r>
+        <w:rPr>
+          <w:rFonts w:ascii="Times New Roman" w:hAnsi="Times New Roman" w:cs="Times New Roman"/>
+          <w:sz w:val="28"/>
+          <w:szCs w:val="24"/>
+        </w:rPr>
+        <w:t xml:space="preserve">: </w:t>
+      </w:r>
+      <w:r>
+        <w:rPr>
+          <w:rFonts w:ascii="Times New Roman" w:hAnsi="Times New Roman" w:cs="Times New Roman"/>
+          <w:sz w:val="28"/>
+          <w:szCs w:val="24"/>
+        </w:rPr>
+        <w:t>its potential advantages include better c</w:t>
+      </w:r>
+      <w:r>
+        <w:rPr>
+          <w:rFonts w:ascii="Times New Roman" w:hAnsi="Times New Roman" w:cs="Times New Roman"/>
+          <w:sz w:val="28"/>
+          <w:szCs w:val="24"/>
+        </w:rPr>
+        <w:t xml:space="preserve">ooperation and problem solving, </w:t>
+      </w:r>
+      <w:r>
+        <w:rPr>
+          <w:rFonts w:ascii="Times New Roman" w:hAnsi="Times New Roman" w:cs="Times New Roman"/>
+          <w:sz w:val="28"/>
+          <w:szCs w:val="24"/>
+        </w:rPr>
+        <w:t xml:space="preserve">increased </w:t>
+      </w:r>
+      <w:r>
+        <w:rPr>
+          <w:rFonts w:ascii="Times New Roman" w:hAnsi="Times New Roman" w:cs="Times New Roman"/>
+          <w:sz w:val="28"/>
+          <w:szCs w:val="24"/>
+        </w:rPr>
+        <w:t>flexibility, improved strategic management, better customer service and performance accountability</w:t>
+      </w:r>
+      <w:sdt>
+        <w:sdtPr>
+          <w:rPr>
+            <w:rFonts w:ascii="Times New Roman" w:hAnsi="Times New Roman" w:cs="Times New Roman"/>
+            <w:sz w:val="28"/>
+            <w:szCs w:val="24"/>
+          </w:rPr>
+          <w:id w:val="467713166"/>
+          <w:citation/>
+        </w:sdtPr>
+        <w:sdtContent>
+          <w:r>
+            <w:rPr>
+              <w:rFonts w:ascii="Times New Roman" w:hAnsi="Times New Roman" w:cs="Times New Roman"/>
+              <w:sz w:val="28"/>
+              <w:szCs w:val="24"/>
+            </w:rPr>
+            <w:fldChar w:fldCharType="begin"/>
+          </w:r>
+          <w:r>
+            <w:rPr>
+              <w:rFonts w:ascii="Times New Roman" w:hAnsi="Times New Roman" w:cs="Times New Roman"/>
+              <w:sz w:val="28"/>
+              <w:szCs w:val="24"/>
+            </w:rPr>
+            <w:instrText xml:space="preserve"> CITATION Cli \l 1033 </w:instrText>
+          </w:r>
+          <w:r>
+            <w:rPr>
+              <w:rFonts w:ascii="Times New Roman" w:hAnsi="Times New Roman" w:cs="Times New Roman"/>
+              <w:sz w:val="28"/>
+              <w:szCs w:val="24"/>
+            </w:rPr>
+            <w:fldChar w:fldCharType="separate"/>
+          </w:r>
+          <w:r>
+            <w:rPr>
+              <w:rFonts w:ascii="Times New Roman" w:hAnsi="Times New Roman" w:cs="Times New Roman"/>
+              <w:noProof/>
+              <w:sz w:val="28"/>
+              <w:szCs w:val="24"/>
+            </w:rPr>
+            <w:t xml:space="preserve"> </w:t>
+          </w:r>
+          <w:r>
+            <w:rPr>
+              <w:rFonts w:ascii="Times New Roman" w:hAnsi="Times New Roman" w:cs="Times New Roman"/>
+              <w:noProof/>
+              <w:sz w:val="28"/>
+              <w:szCs w:val="24"/>
+            </w:rPr>
+            <w:t>(CliffsNotes)</w:t>
+          </w:r>
+          <w:r>
+            <w:rPr>
+              <w:rFonts w:ascii="Times New Roman" w:hAnsi="Times New Roman" w:cs="Times New Roman"/>
+              <w:sz w:val="28"/>
+              <w:szCs w:val="24"/>
+            </w:rPr>
+            <w:fldChar w:fldCharType="end"/>
+          </w:r>
+        </w:sdtContent>
+      </w:sdt>
+      <w:r>
+        <w:rPr>
+          <w:rFonts w:ascii="Times New Roman" w:hAnsi="Times New Roman" w:cs="Times New Roman"/>
+          <w:sz w:val="28"/>
+          <w:szCs w:val="24"/>
+        </w:rPr>
+        <w:t xml:space="preserve">. </w:t>
+      </w:r>
+    </w:p>
+    <w:p>
+      <w:pPr>
+        <w:spacing w:after="0"/>
+        <w:ind w:left="360"/>
+        <w:rPr>
+          <w:rFonts w:ascii="Times New Roman" w:hAnsi="Times New Roman" w:cs="Times New Roman"/>
+          <w:sz w:val="28"/>
+          <w:szCs w:val="24"/>
+        </w:rPr>
+      </w:pPr>
+      <w:r>
+        <w:rPr>
+          <w:rFonts w:ascii="Times New Roman" w:hAnsi="Times New Roman" w:cs="Times New Roman"/>
+          <w:sz w:val="28"/>
+          <w:szCs w:val="24"/>
+        </w:rPr>
+        <w:t xml:space="preserve">Team Structure: </w:t>
+      </w:r>
+      <w:r>
+        <w:rPr>
+          <w:rFonts w:ascii="Times New Roman" w:hAnsi="Times New Roman" w:cs="Times New Roman"/>
+          <w:sz w:val="28"/>
+          <w:szCs w:val="24"/>
+        </w:rPr>
+        <w:t>its advantage include that the</w:t>
+      </w:r>
+      <w:r>
+        <w:rPr>
+          <w:rFonts w:ascii="Times New Roman" w:hAnsi="Times New Roman" w:cs="Times New Roman"/>
+          <w:sz w:val="28"/>
+          <w:szCs w:val="24"/>
+        </w:rPr>
+        <w:t xml:space="preserve"> breaking down of </w:t>
+      </w:r>
+      <w:r>
+        <w:rPr>
+          <w:rFonts w:ascii="Times New Roman" w:hAnsi="Times New Roman" w:cs="Times New Roman"/>
+          <w:sz w:val="28"/>
+          <w:szCs w:val="24"/>
+        </w:rPr>
+        <w:t>i</w:t>
+      </w:r>
+      <w:r>
+        <w:rPr>
+          <w:rFonts w:ascii="Times New Roman" w:hAnsi="Times New Roman" w:cs="Times New Roman"/>
+          <w:sz w:val="28"/>
+          <w:szCs w:val="24"/>
+        </w:rPr>
+        <w:t>ntrad</w:t>
+      </w:r>
+      <w:r>
+        <w:rPr>
+          <w:rFonts w:ascii="Times New Roman" w:hAnsi="Times New Roman" w:cs="Times New Roman"/>
+          <w:sz w:val="28"/>
+          <w:szCs w:val="24"/>
+        </w:rPr>
+        <w:t xml:space="preserve">epartmental barriers, speeding up of </w:t>
+      </w:r>
+      <w:r>
+        <w:rPr>
+          <w:rFonts w:ascii="Times New Roman" w:hAnsi="Times New Roman" w:cs="Times New Roman"/>
+          <w:sz w:val="28"/>
+          <w:szCs w:val="24"/>
+        </w:rPr>
+        <w:t>d</w:t>
+      </w:r>
+      <w:r>
+        <w:rPr>
+          <w:rFonts w:ascii="Times New Roman" w:hAnsi="Times New Roman" w:cs="Times New Roman" w:hint="eastAsia"/>
+          <w:sz w:val="28"/>
+          <w:szCs w:val="24"/>
+        </w:rPr>
+        <w:t>ecision</w:t>
+      </w:r>
+      <w:r>
+        <w:rPr>
+          <w:rFonts w:ascii="Times New Roman" w:hAnsi="Times New Roman" w:cs="Times New Roman"/>
+          <w:sz w:val="28"/>
+          <w:szCs w:val="24"/>
+        </w:rPr>
+        <w:t>-</w:t>
+      </w:r>
+      <w:r>
+        <w:rPr>
+          <w:rFonts w:ascii="Times New Roman" w:hAnsi="Times New Roman" w:cs="Times New Roman" w:hint="eastAsia"/>
+          <w:sz w:val="28"/>
+          <w:szCs w:val="24"/>
+        </w:rPr>
+        <w:t>making and response times</w:t>
+      </w:r>
+      <w:r>
+        <w:rPr>
+          <w:rFonts w:ascii="Times New Roman" w:hAnsi="Times New Roman" w:cs="Times New Roman"/>
+          <w:sz w:val="28"/>
+          <w:szCs w:val="24"/>
+        </w:rPr>
+        <w:t xml:space="preserve">. Employees are motivated and levels of managers are eliminated thus the administrative costs are lowered </w:t>
+      </w:r>
+      <w:sdt>
+        <w:sdtPr>
+          <w:rPr>
+            <w:rFonts w:ascii="Times New Roman" w:hAnsi="Times New Roman" w:cs="Times New Roman"/>
+            <w:sz w:val="28"/>
+            <w:szCs w:val="24"/>
+          </w:rPr>
+          <w:id w:val="-1072583537"/>
+          <w:citation/>
+        </w:sdtPr>
+        <w:sdtContent>
+          <w:r>
+            <w:rPr>
+              <w:rFonts w:ascii="Times New Roman" w:hAnsi="Times New Roman" w:cs="Times New Roman"/>
+              <w:sz w:val="28"/>
+              <w:szCs w:val="24"/>
+            </w:rPr>
+            <w:fldChar w:fldCharType="begin"/>
+          </w:r>
+          <w:r>
+            <w:rPr>
+              <w:rFonts w:ascii="Times New Roman" w:hAnsi="Times New Roman" w:cs="Times New Roman"/>
+              <w:sz w:val="28"/>
+              <w:szCs w:val="24"/>
+            </w:rPr>
+            <w:instrText xml:space="preserve"> CITATION Cli \l 1033 </w:instrText>
+          </w:r>
+          <w:r>
+            <w:rPr>
+              <w:rFonts w:ascii="Times New Roman" w:hAnsi="Times New Roman" w:cs="Times New Roman"/>
+              <w:sz w:val="28"/>
+              <w:szCs w:val="24"/>
+            </w:rPr>
+            <w:fldChar w:fldCharType="separate"/>
+          </w:r>
+          <w:r>
+            <w:rPr>
+              <w:rFonts w:ascii="Times New Roman" w:hAnsi="Times New Roman" w:cs="Times New Roman"/>
+              <w:noProof/>
+              <w:sz w:val="28"/>
+              <w:szCs w:val="24"/>
+            </w:rPr>
+            <w:t>(CliffsNotes)</w:t>
+          </w:r>
+          <w:r>
+            <w:rPr>
+              <w:rFonts w:ascii="Times New Roman" w:hAnsi="Times New Roman" w:cs="Times New Roman"/>
+              <w:sz w:val="28"/>
+              <w:szCs w:val="24"/>
+            </w:rPr>
+            <w:fldChar w:fldCharType="end"/>
+          </w:r>
+        </w:sdtContent>
+      </w:sdt>
+      <w:r>
+        <w:rPr>
+          <w:rFonts w:ascii="Times New Roman" w:hAnsi="Times New Roman" w:cs="Times New Roman"/>
+          <w:sz w:val="28"/>
+          <w:szCs w:val="24"/>
+        </w:rPr>
+        <w:t xml:space="preserve">. </w:t>
+      </w:r>
+    </w:p>
+    <w:p>
+      <w:pPr>
+        <w:spacing w:after="0"/>
+        <w:ind w:left="360"/>
+        <w:rPr>
+          <w:rFonts w:ascii="Times New Roman" w:hAnsi="Times New Roman" w:cs="Times New Roman"/>
+          <w:sz w:val="28"/>
+          <w:szCs w:val="24"/>
+        </w:rPr>
+      </w:pPr>
+      <w:r>
+        <w:rPr>
+          <w:rFonts w:ascii="Times New Roman" w:hAnsi="Times New Roman" w:cs="Times New Roman"/>
+          <w:sz w:val="28"/>
+          <w:szCs w:val="24"/>
+        </w:rPr>
+        <w:t xml:space="preserve">Network Structure: </w:t>
+      </w:r>
+      <w:r>
+        <w:rPr>
+          <w:rFonts w:ascii="Times New Roman" w:hAnsi="Times New Roman" w:cs="Times New Roman"/>
+          <w:sz w:val="28"/>
+          <w:szCs w:val="24"/>
+        </w:rPr>
+        <w:t xml:space="preserve">this structure allow managers contract out specific work to specialists thus it provides flexibility and reduce overhead because the size of staff and operations can be reduced </w:t>
+      </w:r>
+      <w:sdt>
+        <w:sdtPr>
+          <w:rPr>
+            <w:rFonts w:ascii="Times New Roman" w:hAnsi="Times New Roman" w:cs="Times New Roman"/>
+            <w:sz w:val="28"/>
+            <w:szCs w:val="24"/>
+          </w:rPr>
+          <w:id w:val="687185970"/>
+          <w:citation/>
+        </w:sdtPr>
+        <w:sdtContent>
+          <w:r>
+            <w:rPr>
+              <w:rFonts w:ascii="Times New Roman" w:hAnsi="Times New Roman" w:cs="Times New Roman"/>
+              <w:sz w:val="28"/>
+              <w:szCs w:val="24"/>
+            </w:rPr>
+            <w:fldChar w:fldCharType="begin"/>
+          </w:r>
+          <w:r>
+            <w:rPr>
+              <w:rFonts w:ascii="Times New Roman" w:hAnsi="Times New Roman" w:cs="Times New Roman"/>
+              <w:sz w:val="28"/>
+              <w:szCs w:val="24"/>
+            </w:rPr>
+            <w:instrText xml:space="preserve"> CITATION Cli \l 1033 </w:instrText>
+          </w:r>
+          <w:r>
+            <w:rPr>
+              <w:rFonts w:ascii="Times New Roman" w:hAnsi="Times New Roman" w:cs="Times New Roman"/>
+              <w:sz w:val="28"/>
+              <w:szCs w:val="24"/>
+            </w:rPr>
+            <w:fldChar w:fldCharType="separate"/>
+          </w:r>
+          <w:r>
+            <w:rPr>
+              <w:rFonts w:ascii="Times New Roman" w:hAnsi="Times New Roman" w:cs="Times New Roman"/>
+              <w:noProof/>
+              <w:sz w:val="28"/>
+              <w:szCs w:val="24"/>
+            </w:rPr>
+            <w:t>(CliffsNotes)</w:t>
+          </w:r>
+          <w:r>
+            <w:rPr>
+              <w:rFonts w:ascii="Times New Roman" w:hAnsi="Times New Roman" w:cs="Times New Roman"/>
+              <w:sz w:val="28"/>
+              <w:szCs w:val="24"/>
+            </w:rPr>
+            <w:fldChar w:fldCharType="end"/>
+          </w:r>
+        </w:sdtContent>
+      </w:sdt>
+      <w:r>
+        <w:rPr>
+          <w:rFonts w:ascii="Times New Roman" w:hAnsi="Times New Roman" w:cs="Times New Roman"/>
+          <w:sz w:val="28"/>
+          <w:szCs w:val="24"/>
+        </w:rPr>
+        <w:t xml:space="preserve">. </w:t>
+      </w:r>
+    </w:p>
+    <w:p>
+      <w:pPr>
+        <w:spacing w:after="0"/>
+        <w:ind w:left="360"/>
+        <w:rPr>
+          <w:rFonts w:ascii="Times New Roman" w:hAnsi="Times New Roman" w:cs="Times New Roman"/>
+          <w:sz w:val="28"/>
+          <w:szCs w:val="24"/>
+        </w:rPr>
+      </w:pPr>
+    </w:p>
+    <w:p>
+      <w:pPr>
+        <w:spacing w:after="0"/>
+        <w:ind w:left="360"/>
+        <w:rPr>
+          <w:rFonts w:ascii="Times New Roman" w:hAnsi="Times New Roman" w:cs="Times New Roman"/>
+          <w:sz w:val="28"/>
+          <w:szCs w:val="24"/>
+        </w:rPr>
+      </w:pPr>
+      <w:r>
+        <w:rPr>
+          <w:rFonts w:ascii="Times New Roman" w:hAnsi="Times New Roman" w:cs="Times New Roman"/>
+          <w:sz w:val="28"/>
+          <w:szCs w:val="24"/>
+        </w:rPr>
         <w:t>Citation:</w:t>
       </w:r>
     </w:p>
     <w:p>
       <w:pPr>
-        <w:pStyle w:val="ListParagraph"/>
-        <w:rPr>
-          <w:rFonts w:ascii="Times New Roman" w:hAnsi="Times New Roman" w:cs="Times New Roman"/>
-          <w:sz w:val="28"/>
-          <w:szCs w:val="24"/>
-        </w:rPr>
-      </w:pPr>
+        <w:spacing w:after="0"/>
+        <w:ind w:left="360"/>
+        <w:rPr>
+          <w:rFonts w:ascii="Times New Roman" w:hAnsi="Times New Roman" w:cs="Times New Roman"/>
+          <w:bCs/>
+          <w:sz w:val="28"/>
+          <w:szCs w:val="24"/>
+        </w:rPr>
+      </w:pPr>
+      <w:proofErr w:type="gramStart"/>
+      <w:r>
+        <w:rPr>
+          <w:rFonts w:ascii="Times New Roman" w:hAnsi="Times New Roman" w:cs="Times New Roman"/>
+          <w:sz w:val="28"/>
+          <w:szCs w:val="24"/>
+        </w:rPr>
+        <w:t>Class lecture (2017,</w:t>
+      </w:r>
+      <w:r>
+        <w:rPr>
+          <w:rFonts w:ascii="Times New Roman" w:hAnsi="Times New Roman" w:cs="Times New Roman"/>
+          <w:sz w:val="28"/>
+          <w:szCs w:val="24"/>
+        </w:rPr>
+        <w:t xml:space="preserve"> July </w:t>
+      </w:r>
+      <w:r>
+        <w:rPr>
+          <w:rFonts w:ascii="Times New Roman" w:hAnsi="Times New Roman" w:cs="Times New Roman"/>
+          <w:sz w:val="28"/>
+          <w:szCs w:val="24"/>
+        </w:rPr>
+        <w:t>30</w:t>
+      </w:r>
+      <w:r>
+        <w:rPr>
+          <w:rFonts w:ascii="Times New Roman" w:hAnsi="Times New Roman" w:cs="Times New Roman"/>
+          <w:sz w:val="28"/>
+          <w:szCs w:val="24"/>
+          <w:vertAlign w:val="superscript"/>
+        </w:rPr>
+        <w:t>th</w:t>
+      </w:r>
+      <w:r>
+        <w:rPr>
+          <w:rFonts w:ascii="Times New Roman" w:hAnsi="Times New Roman" w:cs="Times New Roman"/>
+          <w:sz w:val="28"/>
+          <w:szCs w:val="24"/>
+        </w:rPr>
+        <w:t xml:space="preserve">, week </w:t>
+      </w:r>
+      <w:r>
+        <w:rPr>
+          <w:rFonts w:ascii="Times New Roman" w:hAnsi="Times New Roman" w:cs="Times New Roman"/>
+          <w:sz w:val="28"/>
+          <w:szCs w:val="24"/>
+        </w:rPr>
+        <w:t>5</w:t>
+      </w:r>
+      <w:r>
+        <w:rPr>
+          <w:rFonts w:ascii="Times New Roman" w:hAnsi="Times New Roman" w:cs="Times New Roman"/>
+          <w:sz w:val="28"/>
+          <w:szCs w:val="24"/>
+        </w:rPr>
+        <w:t xml:space="preserve">), </w:t>
+      </w:r>
+      <w:r>
+        <w:rPr>
+          <w:rFonts w:ascii="Times New Roman" w:hAnsi="Times New Roman" w:cs="Times New Roman"/>
+          <w:bCs/>
+          <w:sz w:val="28"/>
+          <w:szCs w:val="24"/>
+        </w:rPr>
+        <w:t xml:space="preserve">Managing </w:t>
+      </w:r>
+      <w:proofErr w:type="spellStart"/>
+      <w:r>
+        <w:rPr>
+          <w:rFonts w:ascii="Times New Roman" w:hAnsi="Times New Roman" w:cs="Times New Roman"/>
+          <w:bCs/>
+          <w:sz w:val="28"/>
+          <w:szCs w:val="24"/>
+        </w:rPr>
+        <w:t>Orgainzational</w:t>
+      </w:r>
+      <w:proofErr w:type="spellEnd"/>
+      <w:r>
+        <w:rPr>
+          <w:rFonts w:ascii="Times New Roman" w:hAnsi="Times New Roman" w:cs="Times New Roman"/>
+          <w:bCs/>
+          <w:sz w:val="28"/>
+          <w:szCs w:val="24"/>
+        </w:rPr>
+        <w:t xml:space="preserve"> Design and Culture with note pages 0816</w:t>
+      </w:r>
+      <w:r>
+        <w:rPr>
+          <w:rFonts w:ascii="Times New Roman" w:hAnsi="Times New Roman" w:cs="Times New Roman"/>
+          <w:bCs/>
+          <w:sz w:val="28"/>
+          <w:szCs w:val="24"/>
+        </w:rPr>
+        <w:t>.</w:t>
+      </w:r>
+      <w:proofErr w:type="gramEnd"/>
+    </w:p>
+    <w:p>
+      <w:pPr>
+        <w:pStyle w:val="Bibliography"/>
+        <w:ind w:left="720" w:hanging="360"/>
+        <w:rPr>
+          <w:rFonts w:ascii="Times New Roman" w:hAnsi="Times New Roman" w:cs="Times New Roman"/>
+          <w:sz w:val="28"/>
+          <w:szCs w:val="24"/>
+        </w:rPr>
+      </w:pPr>
+      <w:proofErr w:type="gramStart"/>
+      <w:r>
+        <w:rPr>
+          <w:rFonts w:ascii="Times New Roman" w:hAnsi="Times New Roman" w:cs="Times New Roman"/>
+          <w:sz w:val="28"/>
+          <w:szCs w:val="24"/>
+        </w:rPr>
+        <w:t>CliffsNotes.</w:t>
+      </w:r>
+      <w:proofErr w:type="gramEnd"/>
+      <w:r>
+        <w:rPr>
+          <w:rFonts w:ascii="Times New Roman" w:hAnsi="Times New Roman" w:cs="Times New Roman"/>
+          <w:sz w:val="28"/>
+          <w:szCs w:val="24"/>
+        </w:rPr>
+        <w:t xml:space="preserve"> (n.d.). Five Approaches to Organizational Design. Retrieved from CliffsNotes: https://www.cliffsnotes.com/study-guides/principles-of-management/organizational-design-and-structure/five-approaches-to-organizational-design</w:t>
+      </w:r>
+    </w:p>
+    <w:p>
+      <w:pPr>
+        <w:tabs>
+          <w:tab w:val="left" w:pos="2143"/>
+        </w:tabs>
+        <w:spacing w:after="0"/>
+        <w:ind w:left="360"/>
+        <w:rPr>
+          <w:rFonts w:ascii="Times New Roman" w:hAnsi="Times New Roman" w:cs="Times New Roman"/>
+          <w:sz w:val="28"/>
+          <w:szCs w:val="24"/>
+        </w:rPr>
+      </w:pPr>
+      <w:r>
+        <w:rPr>
+          <w:rFonts w:ascii="Times New Roman" w:hAnsi="Times New Roman" w:cs="Times New Roman"/>
+          <w:sz w:val="28"/>
+          <w:szCs w:val="24"/>
+        </w:rPr>
+        <w:tab/>
+      </w:r>
     </w:p>
     <w:p>
       <w:pPr>
@@ -5547,7 +6322,205 @@
           <w:sz w:val="28"/>
           <w:szCs w:val="24"/>
         </w:rPr>
-        <w:t xml:space="preserve">any’s strategy for the next 5 </w:t>
+        <w:t>any’s strategy for the next 5 years, the CEO and CFO differ on what to focus on</w:t>
+      </w:r>
+      <w:r>
+        <w:rPr>
+          <w:rFonts w:ascii="Times New Roman" w:hAnsi="Times New Roman" w:cs="Times New Roman"/>
+          <w:sz w:val="28"/>
+          <w:szCs w:val="24"/>
+        </w:rPr>
+        <w:t>.</w:t>
+      </w:r>
+      <w:r>
+        <w:rPr>
+          <w:rFonts w:ascii="Times New Roman" w:hAnsi="Times New Roman" w:cs="Times New Roman"/>
+          <w:sz w:val="28"/>
+          <w:szCs w:val="24"/>
+        </w:rPr>
+        <w:t xml:space="preserve"> The CEO wants to use </w:t>
+      </w:r>
+      <w:r>
+        <w:rPr>
+          <w:rFonts w:ascii="Times New Roman" w:hAnsi="Times New Roman" w:cs="Times New Roman"/>
+          <w:sz w:val="28"/>
+          <w:szCs w:val="24"/>
+        </w:rPr>
+        <w:t>p</w:t>
+      </w:r>
+      <w:r>
+        <w:rPr>
+          <w:rFonts w:ascii="Times New Roman" w:hAnsi="Times New Roman" w:cs="Times New Roman"/>
+          <w:sz w:val="28"/>
+          <w:szCs w:val="24"/>
+        </w:rPr>
+        <w:t xml:space="preserve">ast trends and market forecast models to create a rational </w:t>
+      </w:r>
+      <w:r>
+        <w:rPr>
+          <w:rFonts w:ascii="Times New Roman" w:hAnsi="Times New Roman" w:cs="Times New Roman"/>
+          <w:sz w:val="28"/>
+          <w:szCs w:val="24"/>
+        </w:rPr>
+        <w:t>p</w:t>
+      </w:r>
+      <w:r>
+        <w:rPr>
+          <w:rFonts w:ascii="Times New Roman" w:hAnsi="Times New Roman" w:cs="Times New Roman"/>
+          <w:sz w:val="28"/>
+          <w:szCs w:val="24"/>
+        </w:rPr>
+        <w:t>rocess for the future. The CFO wants to focus on leveraging the com</w:t>
+      </w:r>
+      <w:r>
+        <w:rPr>
+          <w:rFonts w:ascii="Times New Roman" w:hAnsi="Times New Roman" w:cs="Times New Roman"/>
+          <w:sz w:val="28"/>
+          <w:szCs w:val="24"/>
+        </w:rPr>
+        <w:t>p</w:t>
+      </w:r>
+      <w:r>
+        <w:rPr>
+          <w:rFonts w:ascii="Times New Roman" w:hAnsi="Times New Roman" w:cs="Times New Roman"/>
+          <w:sz w:val="28"/>
+          <w:szCs w:val="24"/>
+        </w:rPr>
+        <w:t xml:space="preserve">any’s unique skills, abilities and resources to better </w:t>
+      </w:r>
+      <w:r>
+        <w:rPr>
+          <w:rFonts w:ascii="Times New Roman" w:hAnsi="Times New Roman" w:cs="Times New Roman"/>
+          <w:sz w:val="28"/>
+          <w:szCs w:val="24"/>
+        </w:rPr>
+        <w:t>p</w:t>
+      </w:r>
+      <w:r>
+        <w:rPr>
+          <w:rFonts w:ascii="Times New Roman" w:hAnsi="Times New Roman" w:cs="Times New Roman"/>
+          <w:sz w:val="28"/>
+          <w:szCs w:val="24"/>
+        </w:rPr>
+        <w:t>osition the com</w:t>
+      </w:r>
+      <w:r>
+        <w:rPr>
+          <w:rFonts w:ascii="Times New Roman" w:hAnsi="Times New Roman" w:cs="Times New Roman"/>
+          <w:sz w:val="28"/>
+          <w:szCs w:val="24"/>
+        </w:rPr>
+        <w:t>p</w:t>
+      </w:r>
+      <w:r>
+        <w:rPr>
+          <w:rFonts w:ascii="Times New Roman" w:hAnsi="Times New Roman" w:cs="Times New Roman"/>
+          <w:sz w:val="28"/>
+          <w:szCs w:val="24"/>
+        </w:rPr>
+        <w:t xml:space="preserve">any for the future. </w:t>
+      </w:r>
+    </w:p>
+    <w:p>
+      <w:pPr>
+        <w:spacing w:after="0"/>
+        <w:ind w:left="360"/>
+        <w:rPr>
+          <w:rFonts w:ascii="Times New Roman" w:hAnsi="Times New Roman" w:cs="Times New Roman"/>
+          <w:sz w:val="28"/>
+          <w:szCs w:val="24"/>
+        </w:rPr>
+      </w:pPr>
+    </w:p>
+    <w:p>
+      <w:pPr>
+        <w:spacing w:after="0"/>
+        <w:ind w:left="720"/>
+        <w:rPr>
+          <w:rFonts w:ascii="Times New Roman" w:hAnsi="Times New Roman" w:cs="Times New Roman"/>
+          <w:sz w:val="28"/>
+          <w:szCs w:val="24"/>
+        </w:rPr>
+      </w:pPr>
+      <w:r>
+        <w:rPr>
+          <w:rFonts w:ascii="Times New Roman" w:hAnsi="Times New Roman" w:cs="Times New Roman"/>
+          <w:sz w:val="28"/>
+          <w:szCs w:val="24"/>
+        </w:rPr>
+        <w:t>What two schools of strategy are demonstrated here? What are the limitations/weaknesses of each of them?</w:t>
+      </w:r>
+      <w:r>
+        <w:rPr>
+          <w:rFonts w:ascii="Times New Roman" w:hAnsi="Times New Roman" w:cs="Times New Roman"/>
+          <w:sz w:val="28"/>
+          <w:szCs w:val="24"/>
+        </w:rPr>
+        <w:t xml:space="preserve">  </w:t>
+      </w:r>
+    </w:p>
+    <w:p>
+      <w:pPr>
+        <w:spacing w:after="0"/>
+        <w:rPr>
+          <w:rFonts w:ascii="Times New Roman" w:hAnsi="Times New Roman" w:cs="Times New Roman"/>
+          <w:sz w:val="28"/>
+          <w:szCs w:val="24"/>
+        </w:rPr>
+      </w:pPr>
+    </w:p>
+    <w:p>
+      <w:pPr>
+        <w:spacing w:after="0"/>
+        <w:ind w:left="360"/>
+        <w:rPr>
+          <w:rFonts w:ascii="Times New Roman" w:hAnsi="Times New Roman" w:cs="Times New Roman"/>
+          <w:sz w:val="28"/>
+          <w:szCs w:val="24"/>
+        </w:rPr>
+      </w:pPr>
+      <w:r>
+        <w:rPr>
+          <w:rFonts w:ascii="Times New Roman" w:hAnsi="Times New Roman" w:cs="Times New Roman"/>
+          <w:sz w:val="28"/>
+          <w:szCs w:val="24"/>
+        </w:rPr>
+        <w:t>Response:</w:t>
+      </w:r>
+    </w:p>
+    <w:p>
+      <w:pPr>
+        <w:spacing w:after="0"/>
+        <w:ind w:left="360"/>
+        <w:rPr>
+          <w:rFonts w:ascii="Times New Roman" w:hAnsi="Times New Roman" w:cs="Times New Roman"/>
+          <w:sz w:val="28"/>
+          <w:szCs w:val="24"/>
+        </w:rPr>
+      </w:pPr>
+      <w:r>
+        <w:rPr>
+          <w:rFonts w:ascii="Times New Roman" w:hAnsi="Times New Roman" w:cs="Times New Roman"/>
+          <w:sz w:val="28"/>
+          <w:szCs w:val="24"/>
+        </w:rPr>
+        <w:t xml:space="preserve">The CEO demonstrated the learning school of strategy. </w:t>
+      </w:r>
+      <w:r>
+        <w:rPr>
+          <w:rFonts w:ascii="Times New Roman" w:hAnsi="Times New Roman" w:cs="Times New Roman"/>
+          <w:sz w:val="28"/>
+          <w:szCs w:val="24"/>
+        </w:rPr>
+        <w:t xml:space="preserve">Since he keeps a watch over what has already happened and then forms the future strategy looking at the past. </w:t>
+      </w:r>
+      <w:r>
+        <w:rPr>
+          <w:rFonts w:ascii="Times New Roman" w:hAnsi="Times New Roman" w:cs="Times New Roman"/>
+          <w:sz w:val="28"/>
+          <w:szCs w:val="24"/>
+        </w:rPr>
+        <w:t xml:space="preserve">Its limitations/weaknesses are that it might not be useful at time of crisis, and it won’t be </w:t>
       </w:r>
       <w:r>
         <w:rPr>
@@ -5556,103 +6529,39 @@
           <w:szCs w:val="24"/>
         </w:rPr>
         <w:lastRenderedPageBreak/>
-        <w:t>years, the CEO and CFO differ on what to focus on</w:t>
-      </w:r>
-      <w:r>
-        <w:rPr>
-          <w:rFonts w:ascii="Times New Roman" w:hAnsi="Times New Roman" w:cs="Times New Roman"/>
-          <w:sz w:val="28"/>
-          <w:szCs w:val="24"/>
-        </w:rPr>
-        <w:t>.</w:t>
-      </w:r>
-      <w:r>
-        <w:rPr>
-          <w:rFonts w:ascii="Times New Roman" w:hAnsi="Times New Roman" w:cs="Times New Roman"/>
-          <w:sz w:val="28"/>
-          <w:szCs w:val="24"/>
-        </w:rPr>
-        <w:t xml:space="preserve"> The CEO wants to use </w:t>
-      </w:r>
-      <w:r>
-        <w:rPr>
-          <w:rFonts w:ascii="Times New Roman" w:hAnsi="Times New Roman" w:cs="Times New Roman"/>
-          <w:sz w:val="28"/>
-          <w:szCs w:val="24"/>
-        </w:rPr>
-        <w:t>p</w:t>
-      </w:r>
-      <w:r>
-        <w:rPr>
-          <w:rFonts w:ascii="Times New Roman" w:hAnsi="Times New Roman" w:cs="Times New Roman"/>
-          <w:sz w:val="28"/>
-          <w:szCs w:val="24"/>
-        </w:rPr>
-        <w:t xml:space="preserve">ast trends and market forecast models to create a rational </w:t>
-      </w:r>
-      <w:r>
-        <w:rPr>
-          <w:rFonts w:ascii="Times New Roman" w:hAnsi="Times New Roman" w:cs="Times New Roman"/>
-          <w:sz w:val="28"/>
-          <w:szCs w:val="24"/>
-        </w:rPr>
-        <w:t>p</w:t>
-      </w:r>
-      <w:r>
-        <w:rPr>
-          <w:rFonts w:ascii="Times New Roman" w:hAnsi="Times New Roman" w:cs="Times New Roman"/>
-          <w:sz w:val="28"/>
-          <w:szCs w:val="24"/>
-        </w:rPr>
-        <w:t>rocess for the future. The CFO wants to focus on leveraging the com</w:t>
-      </w:r>
-      <w:r>
-        <w:rPr>
-          <w:rFonts w:ascii="Times New Roman" w:hAnsi="Times New Roman" w:cs="Times New Roman"/>
-          <w:sz w:val="28"/>
-          <w:szCs w:val="24"/>
-        </w:rPr>
-        <w:t>p</w:t>
-      </w:r>
-      <w:r>
-        <w:rPr>
-          <w:rFonts w:ascii="Times New Roman" w:hAnsi="Times New Roman" w:cs="Times New Roman"/>
-          <w:sz w:val="28"/>
-          <w:szCs w:val="24"/>
-        </w:rPr>
-        <w:t xml:space="preserve">any’s unique skills, abilities and resources to better </w:t>
-      </w:r>
-      <w:r>
-        <w:rPr>
-          <w:rFonts w:ascii="Times New Roman" w:hAnsi="Times New Roman" w:cs="Times New Roman"/>
-          <w:sz w:val="28"/>
-          <w:szCs w:val="24"/>
-        </w:rPr>
-        <w:t>p</w:t>
-      </w:r>
-      <w:r>
-        <w:rPr>
-          <w:rFonts w:ascii="Times New Roman" w:hAnsi="Times New Roman" w:cs="Times New Roman"/>
-          <w:sz w:val="28"/>
-          <w:szCs w:val="24"/>
-        </w:rPr>
-        <w:t>osition the com</w:t>
-      </w:r>
-      <w:r>
-        <w:rPr>
-          <w:rFonts w:ascii="Times New Roman" w:hAnsi="Times New Roman" w:cs="Times New Roman"/>
-          <w:sz w:val="28"/>
-          <w:szCs w:val="24"/>
-        </w:rPr>
-        <w:t>p</w:t>
-      </w:r>
-      <w:r>
-        <w:rPr>
-          <w:rFonts w:ascii="Times New Roman" w:hAnsi="Times New Roman" w:cs="Times New Roman"/>
-          <w:sz w:val="28"/>
-          <w:szCs w:val="24"/>
-        </w:rPr>
-        <w:t xml:space="preserve">any for the future. </w:t>
+        <w:t xml:space="preserve">helpful in </w:t>
+      </w:r>
+      <w:r>
+        <w:rPr>
+          <w:rFonts w:ascii="Times New Roman" w:hAnsi="Times New Roman" w:cs="Times New Roman"/>
+          <w:sz w:val="28"/>
+          <w:szCs w:val="24"/>
+        </w:rPr>
+        <w:t>creating something outstanding because its bas</w:t>
+      </w:r>
+      <w:r>
+        <w:rPr>
+          <w:rFonts w:ascii="Times New Roman" w:hAnsi="Times New Roman" w:cs="Times New Roman"/>
+          <w:sz w:val="28"/>
+          <w:szCs w:val="24"/>
+        </w:rPr>
+        <w:t>ic assumption is that what worked</w:t>
+      </w:r>
+      <w:r>
+        <w:rPr>
+          <w:rFonts w:ascii="Times New Roman" w:hAnsi="Times New Roman" w:cs="Times New Roman"/>
+          <w:sz w:val="28"/>
+          <w:szCs w:val="24"/>
+        </w:rPr>
+        <w:t xml:space="preserve"> in the past will work again in the future, while future could be different </w:t>
+      </w:r>
+      <w:r>
+        <w:rPr>
+          <w:rFonts w:ascii="Times New Roman" w:hAnsi="Times New Roman" w:cs="Times New Roman"/>
+          <w:sz w:val="28"/>
+          <w:szCs w:val="24"/>
+        </w:rPr>
+        <w:t xml:space="preserve">from the past thus this strategy might not work well under quite different circumstances. </w:t>
       </w:r>
     </w:p>
     <w:p>
@@ -5665,32 +6574,124 @@
           <w:szCs w:val="24"/>
         </w:rPr>
       </w:pPr>
-    </w:p>
-    <w:p>
-      <w:pPr>
-        <w:spacing w:after="0"/>
-        <w:ind w:left="720"/>
-        <w:rPr>
-          <w:rFonts w:ascii="Times New Roman" w:hAnsi="Times New Roman" w:cs="Times New Roman"/>
-          <w:sz w:val="28"/>
-          <w:szCs w:val="24"/>
-        </w:rPr>
-      </w:pPr>
-      <w:r>
-        <w:rPr>
-          <w:rFonts w:ascii="Times New Roman" w:hAnsi="Times New Roman" w:cs="Times New Roman"/>
-          <w:sz w:val="28"/>
-          <w:szCs w:val="24"/>
-        </w:rPr>
-        <w:t>What two schools of strategy are demonstrated here? What are the limitations/weaknesses of each of them?</w:t>
-      </w:r>
-      <w:r>
-        <w:rPr>
-          <w:rFonts w:ascii="Times New Roman" w:hAnsi="Times New Roman" w:cs="Times New Roman"/>
-          <w:sz w:val="28"/>
-          <w:szCs w:val="24"/>
-        </w:rPr>
-        <w:t xml:space="preserve">  </w:t>
+      <w:r>
+        <w:rPr>
+          <w:rFonts w:ascii="Times New Roman" w:hAnsi="Times New Roman" w:cs="Times New Roman"/>
+          <w:sz w:val="28"/>
+          <w:szCs w:val="24"/>
+        </w:rPr>
+        <w:t xml:space="preserve">The CFO demonstrated the </w:t>
+      </w:r>
+      <w:r>
+        <w:rPr>
+          <w:rFonts w:ascii="Times New Roman" w:hAnsi="Times New Roman" w:cs="Times New Roman"/>
+          <w:sz w:val="28"/>
+          <w:szCs w:val="24"/>
+        </w:rPr>
+        <w:t xml:space="preserve">design </w:t>
+      </w:r>
+      <w:r>
+        <w:rPr>
+          <w:rFonts w:ascii="Times New Roman" w:hAnsi="Times New Roman" w:cs="Times New Roman"/>
+          <w:sz w:val="28"/>
+          <w:szCs w:val="24"/>
+        </w:rPr>
+        <w:t xml:space="preserve">school of strategy. </w:t>
+      </w:r>
+      <w:r>
+        <w:rPr>
+          <w:rFonts w:ascii="Times New Roman" w:hAnsi="Times New Roman" w:cs="Times New Roman"/>
+          <w:sz w:val="28"/>
+          <w:szCs w:val="24"/>
+        </w:rPr>
+        <w:t xml:space="preserve">Since he wants to do an internal analysis and tries to match its internal strength </w:t>
+      </w:r>
+      <w:r>
+        <w:rPr>
+          <w:rFonts w:ascii="Times New Roman" w:hAnsi="Times New Roman" w:cs="Times New Roman"/>
+          <w:sz w:val="28"/>
+          <w:szCs w:val="24"/>
+        </w:rPr>
+        <w:t xml:space="preserve">with the market strength in order to better position the company for the future. While its limitations/weaknesses are </w:t>
+      </w:r>
+      <w:r>
+        <w:rPr>
+          <w:rFonts w:ascii="Times New Roman" w:hAnsi="Times New Roman" w:cs="Times New Roman"/>
+          <w:sz w:val="28"/>
+          <w:szCs w:val="24"/>
+        </w:rPr>
+        <w:t>that the knowledge itself to understand both conducting an internal analysis and matching external market knowledge is limited, without proper knowledge is used, this school of thought will fail</w:t>
+      </w:r>
+      <w:sdt>
+        <w:sdtPr>
+          <w:rPr>
+            <w:rFonts w:ascii="Times New Roman" w:hAnsi="Times New Roman" w:cs="Times New Roman"/>
+            <w:sz w:val="28"/>
+            <w:szCs w:val="24"/>
+          </w:rPr>
+          <w:id w:val="249232301"/>
+          <w:citation/>
+        </w:sdtPr>
+        <w:sdtContent>
+          <w:r>
+            <w:rPr>
+              <w:rFonts w:ascii="Times New Roman" w:hAnsi="Times New Roman" w:cs="Times New Roman"/>
+              <w:sz w:val="28"/>
+              <w:szCs w:val="24"/>
+            </w:rPr>
+            <w:fldChar w:fldCharType="begin"/>
+          </w:r>
+          <w:r>
+            <w:rPr>
+              <w:rFonts w:ascii="Times New Roman" w:hAnsi="Times New Roman" w:cs="Times New Roman"/>
+              <w:sz w:val="28"/>
+              <w:szCs w:val="24"/>
+            </w:rPr>
+            <w:instrText xml:space="preserve"> CITATION Hit16 \l 1033 </w:instrText>
+          </w:r>
+          <w:r>
+            <w:rPr>
+              <w:rFonts w:ascii="Times New Roman" w:hAnsi="Times New Roman" w:cs="Times New Roman"/>
+              <w:sz w:val="28"/>
+              <w:szCs w:val="24"/>
+            </w:rPr>
+            <w:fldChar w:fldCharType="separate"/>
+          </w:r>
+          <w:r>
+            <w:rPr>
+              <w:rFonts w:ascii="Times New Roman" w:hAnsi="Times New Roman" w:cs="Times New Roman"/>
+              <w:noProof/>
+              <w:sz w:val="28"/>
+              <w:szCs w:val="24"/>
+            </w:rPr>
+            <w:t xml:space="preserve"> </w:t>
+          </w:r>
+          <w:r>
+            <w:rPr>
+              <w:rFonts w:ascii="Times New Roman" w:hAnsi="Times New Roman" w:cs="Times New Roman"/>
+              <w:noProof/>
+              <w:sz w:val="28"/>
+              <w:szCs w:val="24"/>
+            </w:rPr>
+            <w:t>(Bhasin, 2016)</w:t>
+          </w:r>
+          <w:r>
+            <w:rPr>
+              <w:rFonts w:ascii="Times New Roman" w:hAnsi="Times New Roman" w:cs="Times New Roman"/>
+              <w:sz w:val="28"/>
+              <w:szCs w:val="24"/>
+            </w:rPr>
+            <w:fldChar w:fldCharType="end"/>
+          </w:r>
+        </w:sdtContent>
+      </w:sdt>
+      <w:r>
+        <w:rPr>
+          <w:rFonts w:ascii="Times New Roman" w:hAnsi="Times New Roman" w:cs="Times New Roman"/>
+          <w:sz w:val="28"/>
+          <w:szCs w:val="24"/>
+        </w:rPr>
+        <w:t xml:space="preserve">. </w:t>
       </w:r>
     </w:p>
     <w:p>
@@ -5719,7 +6720,7 @@
           <w:sz w:val="28"/>
           <w:szCs w:val="24"/>
         </w:rPr>
-        <w:t>Response:</w:t>
+        <w:t>Citation:</w:t>
       </w:r>
     </w:p>
     <w:p>
@@ -5732,6 +6733,52 @@
           <w:szCs w:val="24"/>
         </w:rPr>
       </w:pPr>
+      <w:proofErr w:type="spellStart"/>
+      <w:proofErr w:type="gramStart"/>
+      <w:r>
+        <w:rPr>
+          <w:rFonts w:ascii="Times New Roman" w:hAnsi="Times New Roman" w:cs="Times New Roman"/>
+          <w:sz w:val="28"/>
+          <w:szCs w:val="24"/>
+        </w:rPr>
+        <w:t>Bhasin</w:t>
+      </w:r>
+      <w:proofErr w:type="spellEnd"/>
+      <w:r>
+        <w:rPr>
+          <w:rFonts w:ascii="Times New Roman" w:hAnsi="Times New Roman" w:cs="Times New Roman"/>
+          <w:sz w:val="28"/>
+          <w:szCs w:val="24"/>
+        </w:rPr>
+        <w:t>, H. (2016, 12 5).</w:t>
+      </w:r>
+      <w:proofErr w:type="gramEnd"/>
+      <w:r>
+        <w:rPr>
+          <w:rFonts w:ascii="Times New Roman" w:hAnsi="Times New Roman" w:cs="Times New Roman"/>
+          <w:sz w:val="28"/>
+          <w:szCs w:val="24"/>
+        </w:rPr>
+        <w:t xml:space="preserve"> </w:t>
+      </w:r>
+      <w:proofErr w:type="spellStart"/>
+      <w:r>
+        <w:rPr>
+          <w:rFonts w:ascii="Times New Roman" w:hAnsi="Times New Roman" w:cs="Times New Roman"/>
+          <w:sz w:val="28"/>
+          <w:szCs w:val="24"/>
+        </w:rPr>
+        <w:t>Mintzberg’s</w:t>
+      </w:r>
+      <w:proofErr w:type="spellEnd"/>
+      <w:r>
+        <w:rPr>
+          <w:rFonts w:ascii="Times New Roman" w:hAnsi="Times New Roman" w:cs="Times New Roman"/>
+          <w:sz w:val="28"/>
+          <w:szCs w:val="24"/>
+        </w:rPr>
+        <w:t xml:space="preserve"> 10 school of thoughts for Strategy formulation – School of thoughts in management. Retrieved from marketing91: http://www.marketing91.com/10-schools-thoughts/</w:t>
+      </w:r>
     </w:p>
     <w:p>
       <w:pPr>
@@ -5743,14 +6790,6 @@
           <w:szCs w:val="24"/>
         </w:rPr>
       </w:pPr>
-      <w:r>
-        <w:rPr>
-          <w:rFonts w:ascii="Times New Roman" w:hAnsi="Times New Roman" w:cs="Times New Roman"/>
-          <w:sz w:val="28"/>
-          <w:szCs w:val="24"/>
-        </w:rPr>
-        <w:t>Citation:</w:t>
-      </w:r>
     </w:p>
     <w:p>
       <w:pPr>
@@ -5974,8 +7013,8 @@
           <w:szCs w:val="24"/>
         </w:rPr>
       </w:pPr>
-      <w:bookmarkStart w:id="0" w:name="OLE_LINK17"/>
-      <w:bookmarkStart w:id="1" w:name="OLE_LINK18"/>
+      <w:bookmarkStart w:id="1" w:name="OLE_LINK17"/>
+      <w:bookmarkStart w:id="2" w:name="OLE_LINK18"/>
       <w:r>
         <w:rPr>
           <w:rFonts w:ascii="Times New Roman" w:hAnsi="Times New Roman" w:cs="Times New Roman"/>
@@ -5993,9 +7032,154 @@
           <w:rFonts w:ascii="Times New Roman" w:hAnsi="Times New Roman" w:cs="Times New Roman"/>
           <w:sz w:val="28"/>
           <w:szCs w:val="24"/>
-        </w:rPr>
-      </w:pPr>
-    </w:p>
+          <w:lang w:eastAsia="zh-CN"/>
+        </w:rPr>
+      </w:pPr>
+      <w:r>
+        <w:rPr>
+          <w:rFonts w:ascii="Times New Roman" w:hAnsi="Times New Roman" w:cs="Times New Roman"/>
+          <w:sz w:val="28"/>
+          <w:szCs w:val="24"/>
+        </w:rPr>
+        <w:t xml:space="preserve">Clearly what the manager can see is that </w:t>
+      </w:r>
+      <w:r>
+        <w:rPr>
+          <w:rFonts w:ascii="Times New Roman" w:hAnsi="Times New Roman" w:cs="Times New Roman"/>
+          <w:sz w:val="28"/>
+          <w:szCs w:val="24"/>
+        </w:rPr>
+        <w:t>the cleaning staff doesn’</w:t>
+      </w:r>
+      <w:r>
+        <w:rPr>
+          <w:rFonts w:ascii="Times New Roman" w:hAnsi="Times New Roman" w:cs="Times New Roman"/>
+          <w:sz w:val="28"/>
+          <w:szCs w:val="24"/>
+        </w:rPr>
+        <w:t>t enjoy what the</w:t>
+      </w:r>
+      <w:r>
+        <w:rPr>
+          <w:rFonts w:ascii="Times New Roman" w:hAnsi="Times New Roman" w:cs="Times New Roman"/>
+          <w:sz w:val="28"/>
+          <w:szCs w:val="24"/>
+        </w:rPr>
+        <w:t xml:space="preserve">y do and are not self-motivated at all, and it’s also hard to establish </w:t>
+      </w:r>
+      <w:r>
+        <w:rPr>
+          <w:rFonts w:ascii="Times New Roman" w:hAnsi="Times New Roman" w:cs="Times New Roman"/>
+          <w:sz w:val="28"/>
+          <w:szCs w:val="24"/>
+        </w:rPr>
+        <w:t>some recognition award for their accomplishment, which is just cleaning the hotel, since it’s a low level of job</w:t>
+      </w:r>
+      <w:r>
+        <w:rPr>
+          <w:rFonts w:ascii="Times New Roman" w:hAnsi="Times New Roman" w:cs="Times New Roman"/>
+          <w:sz w:val="28"/>
+          <w:szCs w:val="24"/>
+        </w:rPr>
+        <w:t>.</w:t>
+      </w:r>
+      <w:r>
+        <w:rPr>
+          <w:rFonts w:ascii="Times New Roman" w:hAnsi="Times New Roman" w:cs="Times New Roman"/>
+          <w:sz w:val="28"/>
+          <w:szCs w:val="24"/>
+        </w:rPr>
+        <w:t xml:space="preserve"> </w:t>
+      </w:r>
+      <w:r>
+        <w:rPr>
+          <w:rFonts w:ascii="Times New Roman" w:hAnsi="Times New Roman" w:cs="Times New Roman"/>
+          <w:sz w:val="28"/>
+          <w:szCs w:val="24"/>
+        </w:rPr>
+        <w:t>T</w:t>
+      </w:r>
+      <w:r>
+        <w:rPr>
+          <w:rFonts w:ascii="Times New Roman" w:hAnsi="Times New Roman" w:cs="Times New Roman"/>
+          <w:sz w:val="28"/>
+          <w:szCs w:val="24"/>
+        </w:rPr>
+        <w:t xml:space="preserve">hus </w:t>
+      </w:r>
+      <w:r>
+        <w:rPr>
+          <w:rFonts w:ascii="Times New Roman" w:hAnsi="Times New Roman" w:cs="Times New Roman"/>
+          <w:sz w:val="28"/>
+          <w:szCs w:val="24"/>
+        </w:rPr>
+        <w:t xml:space="preserve">in order to reduce this kind of behavior among them, </w:t>
+      </w:r>
+      <w:r>
+        <w:rPr>
+          <w:rFonts w:ascii="Times New Roman" w:hAnsi="Times New Roman" w:cs="Times New Roman"/>
+          <w:sz w:val="28"/>
+          <w:szCs w:val="24"/>
+        </w:rPr>
+        <w:t xml:space="preserve">the management should suit the managerial style of Theory </w:t>
+      </w:r>
+      <w:r>
+        <w:rPr>
+          <w:rFonts w:ascii="Times New Roman" w:hAnsi="Times New Roman" w:cs="Times New Roman"/>
+          <w:sz w:val="28"/>
+          <w:szCs w:val="24"/>
+        </w:rPr>
+        <w:t xml:space="preserve">X, which is to </w:t>
+      </w:r>
+      <w:r>
+        <w:rPr>
+          <w:rFonts w:ascii="Times New Roman" w:hAnsi="Times New Roman" w:cs="Times New Roman" w:hint="eastAsia"/>
+          <w:sz w:val="28"/>
+          <w:szCs w:val="24"/>
+          <w:lang w:eastAsia="zh-CN"/>
+        </w:rPr>
+        <w:t>empha</w:t>
+      </w:r>
+      <w:r>
+        <w:rPr>
+          <w:rFonts w:ascii="Times New Roman" w:hAnsi="Times New Roman" w:cs="Times New Roman" w:hint="eastAsia"/>
+          <w:sz w:val="28"/>
+          <w:szCs w:val="24"/>
+          <w:lang w:eastAsia="zh-CN"/>
+        </w:rPr>
+        <w:t>size</w:t>
+      </w:r>
+      <w:r>
+        <w:rPr>
+          <w:rFonts w:ascii="Times New Roman" w:hAnsi="Times New Roman" w:cs="Times New Roman" w:hint="eastAsia"/>
+          <w:sz w:val="28"/>
+          <w:szCs w:val="24"/>
+          <w:lang w:eastAsia="zh-CN"/>
+        </w:rPr>
+        <w:t xml:space="preserve"> the importance of strict supervision, external rewards and penalties in order to make sure that the work is done properly. </w:t>
+      </w:r>
+      <w:r>
+        <w:rPr>
+          <w:rFonts w:ascii="Times New Roman" w:hAnsi="Times New Roman" w:cs="Times New Roman"/>
+          <w:sz w:val="28"/>
+          <w:szCs w:val="24"/>
+          <w:lang w:eastAsia="zh-CN"/>
+        </w:rPr>
+        <w:t xml:space="preserve">If whenever this kind of behavior is found by the management again, the cleaning staff would be penalized, then this kind of behavior would expect to be reduced. </w:t>
+      </w:r>
+    </w:p>
+    <w:p>
+      <w:pPr>
+        <w:spacing w:after="0"/>
+        <w:rPr>
+          <w:rFonts w:ascii="Times New Roman" w:hAnsi="Times New Roman" w:cs="Times New Roman"/>
+          <w:sz w:val="28"/>
+          <w:szCs w:val="24"/>
+        </w:rPr>
+      </w:pPr>
+    </w:p>
+    <w:bookmarkEnd w:id="1"/>
+    <w:bookmarkEnd w:id="2"/>
     <w:p>
       <w:pPr>
         <w:spacing w:after="0"/>
@@ -6004,6 +7188,7 @@
           <w:rFonts w:ascii="Times New Roman" w:hAnsi="Times New Roman" w:cs="Times New Roman"/>
           <w:sz w:val="28"/>
           <w:szCs w:val="24"/>
+          <w:lang w:eastAsia="zh-CN"/>
         </w:rPr>
       </w:pPr>
       <w:r>
@@ -6015,8 +7200,93 @@
         <w:t>Citation:</w:t>
       </w:r>
     </w:p>
-    <w:bookmarkEnd w:id="0"/>
-    <w:bookmarkEnd w:id="1"/>
+    <w:p>
+      <w:pPr>
+        <w:tabs>
+          <w:tab w:val="left" w:pos="1797"/>
+        </w:tabs>
+        <w:spacing w:after="0"/>
+        <w:ind w:left="360"/>
+        <w:rPr>
+          <w:rFonts w:ascii="Times New Roman" w:hAnsi="Times New Roman" w:cs="Times New Roman"/>
+          <w:sz w:val="28"/>
+          <w:szCs w:val="24"/>
+          <w:lang w:eastAsia="zh-CN"/>
+        </w:rPr>
+      </w:pPr>
+      <w:proofErr w:type="gramStart"/>
+      <w:r>
+        <w:rPr>
+          <w:rFonts w:ascii="Times New Roman" w:hAnsi="Times New Roman" w:cs="Times New Roman"/>
+          <w:sz w:val="28"/>
+          <w:szCs w:val="24"/>
+          <w:lang w:eastAsia="zh-CN"/>
+        </w:rPr>
+        <w:t>Team, M. T. (</w:t>
+      </w:r>
+      <w:proofErr w:type="spellStart"/>
+      <w:r>
+        <w:rPr>
+          <w:rFonts w:ascii="Times New Roman" w:hAnsi="Times New Roman" w:cs="Times New Roman"/>
+          <w:sz w:val="28"/>
+          <w:szCs w:val="24"/>
+          <w:lang w:eastAsia="zh-CN"/>
+        </w:rPr>
+        <w:t>n.d.</w:t>
+      </w:r>
+      <w:proofErr w:type="spellEnd"/>
+      <w:r>
+        <w:rPr>
+          <w:rFonts w:ascii="Times New Roman" w:hAnsi="Times New Roman" w:cs="Times New Roman"/>
+          <w:sz w:val="28"/>
+          <w:szCs w:val="24"/>
+          <w:lang w:eastAsia="zh-CN"/>
+        </w:rPr>
+        <w:t>).</w:t>
+      </w:r>
+      <w:proofErr w:type="gramEnd"/>
+      <w:r>
+        <w:rPr>
+          <w:rFonts w:ascii="Times New Roman" w:hAnsi="Times New Roman" w:cs="Times New Roman"/>
+          <w:sz w:val="28"/>
+          <w:szCs w:val="24"/>
+          <w:lang w:eastAsia="zh-CN"/>
+        </w:rPr>
+        <w:t xml:space="preserve"> </w:t>
+      </w:r>
+      <w:proofErr w:type="gramStart"/>
+      <w:r>
+        <w:rPr>
+          <w:rFonts w:ascii="Times New Roman" w:hAnsi="Times New Roman" w:cs="Times New Roman"/>
+          <w:sz w:val="28"/>
+          <w:szCs w:val="24"/>
+          <w:lang w:eastAsia="zh-CN"/>
+        </w:rPr>
+        <w:t>Theory X and Theory Y - Understanding People's Motivations.</w:t>
+      </w:r>
+      <w:proofErr w:type="gramEnd"/>
+      <w:r>
+        <w:rPr>
+          <w:rFonts w:ascii="Times New Roman" w:hAnsi="Times New Roman" w:cs="Times New Roman"/>
+          <w:sz w:val="28"/>
+          <w:szCs w:val="24"/>
+          <w:lang w:eastAsia="zh-CN"/>
+        </w:rPr>
+        <w:t xml:space="preserve"> Retrieved from Mind Tools: </w:t>
+      </w:r>
+      <w:hyperlink r:id="rId10" w:history="1">
+        <w:r>
+          <w:rPr>
+            <w:rStyle w:val="Hyperlink"/>
+            <w:rFonts w:ascii="Times New Roman" w:hAnsi="Times New Roman" w:cs="Times New Roman"/>
+            <w:sz w:val="28"/>
+            <w:szCs w:val="24"/>
+            <w:lang w:eastAsia="zh-CN"/>
+          </w:rPr>
+          <w:t>https://www.mindtools.com/pages/article/newLDR_74.htm</w:t>
+        </w:r>
+      </w:hyperlink>
+    </w:p>
     <w:p>
       <w:pPr>
         <w:spacing w:after="0"/>
@@ -6047,6 +7317,7 @@
           <w:sz w:val="28"/>
           <w:szCs w:val="24"/>
         </w:rPr>
+        <w:lastRenderedPageBreak/>
         <w:t xml:space="preserve">  </w:t>
       </w:r>
       <w:r>
@@ -6162,7 +7433,6 @@
           <w:sz w:val="28"/>
           <w:szCs w:val="24"/>
         </w:rPr>
-        <w:lastRenderedPageBreak/>
         <w:t>In general, should firms adopt local customs in its operations?</w:t>
       </w:r>
     </w:p>
@@ -6205,6 +7475,30 @@
           <w:szCs w:val="24"/>
         </w:rPr>
       </w:pPr>
+      <w:r>
+        <w:rPr>
+          <w:rFonts w:ascii="Times New Roman" w:hAnsi="Times New Roman" w:cs="Times New Roman"/>
+          <w:sz w:val="28"/>
+          <w:szCs w:val="24"/>
+        </w:rPr>
+        <w:t xml:space="preserve">No, Amazon should not insist on American-style management in Germany any more. </w:t>
+      </w:r>
+      <w:r>
+        <w:rPr>
+          <w:rFonts w:ascii="Times New Roman" w:hAnsi="Times New Roman" w:cs="Times New Roman"/>
+          <w:sz w:val="28"/>
+          <w:szCs w:val="24"/>
+        </w:rPr>
+        <w:t>Explanations</w:t>
+      </w:r>
+      <w:r>
+        <w:rPr>
+          <w:rFonts w:ascii="Times New Roman" w:hAnsi="Times New Roman" w:cs="Times New Roman"/>
+          <w:sz w:val="28"/>
+          <w:szCs w:val="24"/>
+        </w:rPr>
+        <w:t xml:space="preserve"> are below. </w:t>
+      </w:r>
     </w:p>
     <w:p>
       <w:pPr>
@@ -6222,7 +7516,350 @@
           <w:sz w:val="28"/>
           <w:szCs w:val="24"/>
         </w:rPr>
+        <w:t xml:space="preserve">In general, </w:t>
+      </w:r>
+      <w:r>
+        <w:rPr>
+          <w:rFonts w:ascii="Times New Roman" w:hAnsi="Times New Roman" w:cs="Times New Roman"/>
+          <w:sz w:val="28"/>
+          <w:szCs w:val="24"/>
+        </w:rPr>
+        <w:t xml:space="preserve">according to Porter’s Five Forces Model, whether a firm should adopt local customs in its operations or not should </w:t>
+      </w:r>
+      <w:r>
+        <w:rPr>
+          <w:rFonts w:ascii="Times New Roman" w:hAnsi="Times New Roman" w:cs="Times New Roman"/>
+          <w:sz w:val="28"/>
+          <w:szCs w:val="24"/>
+        </w:rPr>
+        <w:t>depend on the intensity of competition</w:t>
+      </w:r>
+      <w:r>
+        <w:rPr>
+          <w:rFonts w:ascii="Times New Roman" w:hAnsi="Times New Roman" w:cs="Times New Roman"/>
+          <w:sz w:val="28"/>
+          <w:szCs w:val="24"/>
+        </w:rPr>
+        <w:t>.</w:t>
+      </w:r>
+      <w:r>
+        <w:rPr>
+          <w:rFonts w:ascii="Times New Roman" w:hAnsi="Times New Roman" w:cs="Times New Roman"/>
+          <w:sz w:val="28"/>
+          <w:szCs w:val="24"/>
+        </w:rPr>
+        <w:t xml:space="preserve"> In this </w:t>
+      </w:r>
+      <w:r>
+        <w:rPr>
+          <w:rFonts w:ascii="Times New Roman" w:hAnsi="Times New Roman" w:cs="Times New Roman"/>
+          <w:sz w:val="28"/>
+          <w:szCs w:val="24"/>
+        </w:rPr>
+        <w:t xml:space="preserve">case Amazon clearly depends </w:t>
+      </w:r>
+      <w:r>
+        <w:rPr>
+          <w:rFonts w:ascii="Times New Roman" w:hAnsi="Times New Roman" w:cs="Times New Roman"/>
+          <w:sz w:val="28"/>
+          <w:szCs w:val="24"/>
+        </w:rPr>
+        <w:t xml:space="preserve">on </w:t>
+      </w:r>
+      <w:r>
+        <w:rPr>
+          <w:rFonts w:ascii="Times New Roman" w:hAnsi="Times New Roman" w:cs="Times New Roman"/>
+          <w:sz w:val="28"/>
+          <w:szCs w:val="24"/>
+        </w:rPr>
+        <w:t xml:space="preserve">its local employees </w:t>
+      </w:r>
+      <w:r>
+        <w:rPr>
+          <w:rFonts w:ascii="Times New Roman" w:hAnsi="Times New Roman" w:cs="Times New Roman"/>
+          <w:sz w:val="28"/>
+          <w:szCs w:val="24"/>
+        </w:rPr>
+        <w:t>to distri</w:t>
+      </w:r>
+      <w:r>
+        <w:rPr>
+          <w:rFonts w:ascii="Times New Roman" w:hAnsi="Times New Roman" w:cs="Times New Roman"/>
+          <w:sz w:val="28"/>
+          <w:szCs w:val="24"/>
+        </w:rPr>
+        <w:t xml:space="preserve">bute its products to customers, </w:t>
+      </w:r>
+      <w:r>
+        <w:rPr>
+          <w:rFonts w:ascii="Times New Roman" w:hAnsi="Times New Roman" w:cs="Times New Roman"/>
+          <w:sz w:val="28"/>
+          <w:szCs w:val="24"/>
+        </w:rPr>
+        <w:t>since lots of them joined the labor union</w:t>
+      </w:r>
+      <w:r>
+        <w:rPr>
+          <w:rFonts w:ascii="Times New Roman" w:hAnsi="Times New Roman" w:cs="Times New Roman"/>
+          <w:sz w:val="28"/>
+          <w:szCs w:val="24"/>
+        </w:rPr>
+        <w:t xml:space="preserve">, who has a very powerful bargain power, thus Amazon </w:t>
+      </w:r>
+      <w:r>
+        <w:rPr>
+          <w:rFonts w:ascii="Times New Roman" w:hAnsi="Times New Roman" w:cs="Times New Roman"/>
+          <w:sz w:val="28"/>
+          <w:szCs w:val="24"/>
+        </w:rPr>
+        <w:t xml:space="preserve">is at a disadvantaged position here when </w:t>
+      </w:r>
+      <w:r>
+        <w:rPr>
+          <w:rFonts w:ascii="Times New Roman" w:hAnsi="Times New Roman" w:cs="Times New Roman"/>
+          <w:sz w:val="28"/>
+          <w:szCs w:val="24"/>
+        </w:rPr>
+        <w:t>strikes happens, this is also because of that Amazon faces a big threat of substitutes</w:t>
+      </w:r>
+      <w:r>
+        <w:rPr>
+          <w:rFonts w:ascii="Times New Roman" w:hAnsi="Times New Roman" w:cs="Times New Roman"/>
+          <w:sz w:val="28"/>
+          <w:szCs w:val="24"/>
+        </w:rPr>
+        <w:t xml:space="preserve"> and competitive market rivalries</w:t>
+      </w:r>
+      <w:r>
+        <w:rPr>
+          <w:rFonts w:ascii="Times New Roman" w:hAnsi="Times New Roman" w:cs="Times New Roman"/>
+          <w:sz w:val="28"/>
+          <w:szCs w:val="24"/>
+        </w:rPr>
+        <w:t>. As a large online retailer Amazon faces many market rivalries</w:t>
+      </w:r>
+      <w:r>
+        <w:rPr>
+          <w:rFonts w:ascii="Times New Roman" w:hAnsi="Times New Roman" w:cs="Times New Roman"/>
+          <w:sz w:val="28"/>
+          <w:szCs w:val="24"/>
+        </w:rPr>
+        <w:t xml:space="preserve"> like </w:t>
+      </w:r>
+      <w:proofErr w:type="spellStart"/>
+      <w:r>
+        <w:rPr>
+          <w:rFonts w:ascii="Times New Roman" w:hAnsi="Times New Roman" w:cs="Times New Roman"/>
+          <w:sz w:val="28"/>
+          <w:szCs w:val="24"/>
+        </w:rPr>
+        <w:t>Ebay</w:t>
+      </w:r>
+      <w:proofErr w:type="spellEnd"/>
+      <w:r>
+        <w:rPr>
+          <w:rFonts w:ascii="Times New Roman" w:hAnsi="Times New Roman" w:cs="Times New Roman"/>
+          <w:sz w:val="28"/>
+          <w:szCs w:val="24"/>
+        </w:rPr>
+        <w:t xml:space="preserve"> and other local market places</w:t>
+      </w:r>
+      <w:r>
+        <w:rPr>
+          <w:rFonts w:ascii="Times New Roman" w:hAnsi="Times New Roman" w:cs="Times New Roman"/>
+          <w:sz w:val="28"/>
+          <w:szCs w:val="24"/>
+        </w:rPr>
+        <w:t>, if the products purchased online can’t be delivered to customers on time, the customer can easily switch to other retailers or local market stores</w:t>
+      </w:r>
+      <w:r>
+        <w:rPr>
+          <w:rFonts w:ascii="Times New Roman" w:hAnsi="Times New Roman" w:cs="Times New Roman"/>
+          <w:sz w:val="28"/>
+          <w:szCs w:val="24"/>
+        </w:rPr>
+        <w:t xml:space="preserve">. </w:t>
+      </w:r>
+      <w:r>
+        <w:rPr>
+          <w:rFonts w:ascii="Times New Roman" w:hAnsi="Times New Roman" w:cs="Times New Roman"/>
+          <w:sz w:val="28"/>
+          <w:szCs w:val="24"/>
+        </w:rPr>
+        <w:t>Hence, Amazon should not insist on its American-style management in Germany</w:t>
+      </w:r>
+      <w:r>
+        <w:rPr>
+          <w:rFonts w:ascii="Times New Roman" w:hAnsi="Times New Roman" w:cs="Times New Roman"/>
+          <w:sz w:val="28"/>
+          <w:szCs w:val="24"/>
+        </w:rPr>
+        <w:t xml:space="preserve">, </w:t>
+      </w:r>
+      <w:r>
+        <w:rPr>
+          <w:rFonts w:ascii="Times New Roman" w:hAnsi="Times New Roman" w:cs="Times New Roman"/>
+          <w:sz w:val="28"/>
+          <w:szCs w:val="24"/>
+        </w:rPr>
+        <w:t xml:space="preserve">adopt local customs </w:t>
+      </w:r>
+      <w:r>
+        <w:rPr>
+          <w:rFonts w:ascii="Times New Roman" w:hAnsi="Times New Roman" w:cs="Times New Roman"/>
+          <w:sz w:val="28"/>
+          <w:szCs w:val="24"/>
+        </w:rPr>
+        <w:t xml:space="preserve">and start to </w:t>
+      </w:r>
+      <w:r>
+        <w:rPr>
+          <w:rFonts w:ascii="Times New Roman" w:hAnsi="Times New Roman" w:cs="Times New Roman"/>
+          <w:sz w:val="28"/>
+          <w:szCs w:val="24"/>
+        </w:rPr>
+        <w:t>negotiate with the representatives of the union labors.</w:t>
+      </w:r>
+    </w:p>
+    <w:p>
+      <w:pPr>
+        <w:spacing w:after="0"/>
+        <w:ind w:left="360"/>
+        <w:rPr>
+          <w:rFonts w:ascii="Times New Roman" w:hAnsi="Times New Roman" w:cs="Times New Roman"/>
+          <w:sz w:val="28"/>
+          <w:szCs w:val="24"/>
+        </w:rPr>
+      </w:pPr>
+    </w:p>
+    <w:p>
+      <w:pPr>
+        <w:spacing w:after="0"/>
+        <w:ind w:left="360"/>
+        <w:rPr>
+          <w:rFonts w:ascii="Times New Roman" w:hAnsi="Times New Roman" w:cs="Times New Roman"/>
+          <w:sz w:val="28"/>
+          <w:szCs w:val="24"/>
+        </w:rPr>
+      </w:pPr>
+      <w:r>
+        <w:rPr>
+          <w:rFonts w:ascii="Times New Roman" w:hAnsi="Times New Roman" w:cs="Times New Roman"/>
+          <w:sz w:val="28"/>
+          <w:szCs w:val="24"/>
+        </w:rPr>
         <w:t>Citation:</w:t>
+      </w:r>
+    </w:p>
+    <w:p>
+      <w:pPr>
+        <w:ind w:left="360"/>
+        <w:rPr>
+          <w:rFonts w:ascii="Times New Roman" w:hAnsi="Times New Roman" w:cs="Times New Roman"/>
+          <w:sz w:val="28"/>
+          <w:szCs w:val="24"/>
+          <w:lang w:eastAsia="zh-CN"/>
+        </w:rPr>
+      </w:pPr>
+      <w:proofErr w:type="gramStart"/>
+      <w:r>
+        <w:rPr>
+          <w:rFonts w:ascii="Times New Roman" w:hAnsi="Times New Roman" w:cs="Times New Roman"/>
+          <w:sz w:val="28"/>
+          <w:szCs w:val="24"/>
+          <w:lang w:eastAsia="zh-CN"/>
+        </w:rPr>
+        <w:t>Team, M. T.-U.</w:t>
+      </w:r>
+      <w:proofErr w:type="gramEnd"/>
+      <w:r>
+        <w:rPr>
+          <w:rFonts w:ascii="Times New Roman" w:hAnsi="Times New Roman" w:cs="Times New Roman"/>
+          <w:sz w:val="28"/>
+          <w:szCs w:val="24"/>
+          <w:lang w:eastAsia="zh-CN"/>
+        </w:rPr>
+        <w:t xml:space="preserve"> </w:t>
+      </w:r>
+      <w:proofErr w:type="gramStart"/>
+      <w:r>
+        <w:rPr>
+          <w:rFonts w:ascii="Times New Roman" w:hAnsi="Times New Roman" w:cs="Times New Roman"/>
+          <w:sz w:val="28"/>
+          <w:szCs w:val="24"/>
+          <w:lang w:eastAsia="zh-CN"/>
+        </w:rPr>
+        <w:t>(</w:t>
+      </w:r>
+      <w:proofErr w:type="spellStart"/>
+      <w:r>
+        <w:rPr>
+          <w:rFonts w:ascii="Times New Roman" w:hAnsi="Times New Roman" w:cs="Times New Roman"/>
+          <w:sz w:val="28"/>
+          <w:szCs w:val="24"/>
+          <w:lang w:eastAsia="zh-CN"/>
+        </w:rPr>
+        <w:t>n.d.</w:t>
+      </w:r>
+      <w:proofErr w:type="spellEnd"/>
+      <w:r>
+        <w:rPr>
+          <w:rFonts w:ascii="Times New Roman" w:hAnsi="Times New Roman" w:cs="Times New Roman"/>
+          <w:sz w:val="28"/>
+          <w:szCs w:val="24"/>
+          <w:lang w:eastAsia="zh-CN"/>
+        </w:rPr>
+        <w:t>).</w:t>
+      </w:r>
+      <w:proofErr w:type="gramEnd"/>
+      <w:r>
+        <w:rPr>
+          <w:rFonts w:ascii="Times New Roman" w:hAnsi="Times New Roman" w:cs="Times New Roman"/>
+          <w:sz w:val="28"/>
+          <w:szCs w:val="24"/>
+          <w:lang w:eastAsia="zh-CN"/>
+        </w:rPr>
+        <w:t xml:space="preserve"> </w:t>
+      </w:r>
+      <w:proofErr w:type="gramStart"/>
+      <w:r>
+        <w:rPr>
+          <w:rFonts w:ascii="Times New Roman" w:hAnsi="Times New Roman" w:cs="Times New Roman"/>
+          <w:sz w:val="28"/>
+          <w:szCs w:val="24"/>
+          <w:lang w:eastAsia="zh-CN"/>
+        </w:rPr>
+        <w:t>Porter's Five Forces.</w:t>
+      </w:r>
+      <w:proofErr w:type="gramEnd"/>
+      <w:r>
+        <w:rPr>
+          <w:rFonts w:ascii="Times New Roman" w:hAnsi="Times New Roman" w:cs="Times New Roman"/>
+          <w:sz w:val="28"/>
+          <w:szCs w:val="24"/>
+          <w:lang w:eastAsia="zh-CN"/>
+        </w:rPr>
+        <w:t xml:space="preserve"> Retrieved from Mind Tools: </w:t>
+      </w:r>
+    </w:p>
+    <w:p>
+      <w:pPr>
+        <w:ind w:left="360"/>
+        <w:rPr>
+          <w:rFonts w:ascii="Times New Roman" w:hAnsi="Times New Roman" w:cs="Times New Roman"/>
+          <w:sz w:val="28"/>
+          <w:szCs w:val="24"/>
+          <w:lang w:eastAsia="zh-CN"/>
+        </w:rPr>
+      </w:pPr>
+      <w:r>
+        <w:rPr>
+          <w:rFonts w:ascii="Times New Roman" w:hAnsi="Times New Roman" w:cs="Times New Roman"/>
+          <w:sz w:val="28"/>
+          <w:szCs w:val="24"/>
+          <w:lang w:eastAsia="zh-CN"/>
+        </w:rPr>
+        <w:t>https://www.mindtools.com/pages/article/newTMC_08.htm</w:t>
       </w:r>
     </w:p>
     <w:p>
@@ -6255,6 +7892,7 @@
           <w:sz w:val="28"/>
           <w:szCs w:val="24"/>
         </w:rPr>
+        <w:lastRenderedPageBreak/>
         <w:t xml:space="preserve"> (10 </w:t>
       </w:r>
       <w:r>
@@ -6349,6 +7987,14 @@
           <w:szCs w:val="24"/>
         </w:rPr>
       </w:pPr>
+      <w:r>
+        <w:rPr>
+          <w:rFonts w:ascii="Times New Roman" w:hAnsi="Times New Roman" w:cs="Times New Roman"/>
+          <w:sz w:val="28"/>
+          <w:szCs w:val="24"/>
+        </w:rPr>
+        <w:t xml:space="preserve">A virtual team usually refers to a team of members that work together while physically located in different regions, cities or even countries. </w:t>
+      </w:r>
     </w:p>
     <w:p>
       <w:pPr>
@@ -6366,6 +8012,188 @@
           <w:sz w:val="28"/>
           <w:szCs w:val="24"/>
         </w:rPr>
+        <w:t>The first factor to consider is the effect of communication technology on information processing</w:t>
+      </w:r>
+      <w:r>
+        <w:t xml:space="preserve">. </w:t>
+      </w:r>
+      <w:r>
+        <w:rPr>
+          <w:rFonts w:ascii="Times New Roman" w:hAnsi="Times New Roman" w:cs="Times New Roman"/>
+          <w:sz w:val="28"/>
+          <w:szCs w:val="24"/>
+        </w:rPr>
+        <w:t>High tech communication tools with a high degree of synchronicity allow the participants to communicate in real time, while synchronicity is a core factor influencing the knowledge integration. There is a direct effect of communication technology on the knowledge pool and the use of knowledge in virtual teams.</w:t>
+      </w:r>
+      <w:r>
+        <w:t xml:space="preserve"> </w:t>
+      </w:r>
+      <w:r>
+        <w:rPr>
+          <w:rFonts w:ascii="Times New Roman" w:hAnsi="Times New Roman" w:cs="Times New Roman"/>
+          <w:sz w:val="28"/>
+          <w:szCs w:val="24"/>
+        </w:rPr>
+        <w:t xml:space="preserve">In addition, virtual communication has an indirect effect on the way </w:t>
+      </w:r>
+      <w:proofErr w:type="gramStart"/>
+      <w:r>
+        <w:rPr>
+          <w:rFonts w:ascii="Times New Roman" w:hAnsi="Times New Roman" w:cs="Times New Roman"/>
+          <w:sz w:val="28"/>
+          <w:szCs w:val="24"/>
+        </w:rPr>
+        <w:t>teams</w:t>
+      </w:r>
+      <w:proofErr w:type="gramEnd"/>
+      <w:r>
+        <w:rPr>
+          <w:rFonts w:ascii="Times New Roman" w:hAnsi="Times New Roman" w:cs="Times New Roman"/>
+          <w:sz w:val="28"/>
+          <w:szCs w:val="24"/>
+        </w:rPr>
+        <w:t xml:space="preserve"> process information.</w:t>
+      </w:r>
+    </w:p>
+    <w:p>
+      <w:pPr>
+        <w:spacing w:after="0"/>
+        <w:ind w:left="360"/>
+        <w:rPr>
+          <w:rFonts w:ascii="Times New Roman" w:hAnsi="Times New Roman" w:cs="Times New Roman"/>
+          <w:sz w:val="28"/>
+          <w:szCs w:val="24"/>
+        </w:rPr>
+      </w:pPr>
+      <w:r>
+        <w:rPr>
+          <w:rFonts w:ascii="Times New Roman" w:hAnsi="Times New Roman" w:cs="Times New Roman"/>
+          <w:sz w:val="28"/>
+          <w:szCs w:val="24"/>
+        </w:rPr>
+        <w:t xml:space="preserve">The second factor is the effect of national and cultural diversity. The wide geographical diversity of virtual teams may have impact on the team performance due to the cultural reasons. The following two </w:t>
+      </w:r>
+      <w:proofErr w:type="gramStart"/>
+      <w:r>
+        <w:rPr>
+          <w:rFonts w:ascii="Times New Roman" w:hAnsi="Times New Roman" w:cs="Times New Roman"/>
+          <w:sz w:val="28"/>
+          <w:szCs w:val="24"/>
+        </w:rPr>
+        <w:t>hypothesis</w:t>
+      </w:r>
+      <w:proofErr w:type="gramEnd"/>
+      <w:r>
+        <w:rPr>
+          <w:rFonts w:ascii="Times New Roman" w:hAnsi="Times New Roman" w:cs="Times New Roman"/>
+          <w:sz w:val="28"/>
+          <w:szCs w:val="24"/>
+        </w:rPr>
+        <w:t xml:space="preserve"> have been proved or partially supported by the second reference paper. </w:t>
+      </w:r>
+    </w:p>
+    <w:p>
+      <w:pPr>
+        <w:spacing w:after="0"/>
+        <w:ind w:left="360"/>
+        <w:rPr>
+          <w:rFonts w:ascii="Times New Roman" w:hAnsi="Times New Roman" w:cs="Times New Roman"/>
+          <w:sz w:val="28"/>
+          <w:szCs w:val="24"/>
+        </w:rPr>
+      </w:pPr>
+      <w:r>
+        <w:rPr>
+          <w:rFonts w:ascii="Times New Roman" w:hAnsi="Times New Roman" w:cs="Times New Roman"/>
+          <w:sz w:val="28"/>
+          <w:szCs w:val="24"/>
+        </w:rPr>
+        <w:t xml:space="preserve">“Hypothesis 1 – Higher levels of cultural diversity will be associated with lower cohesion and higher conflict, and lower team outcomes. </w:t>
+      </w:r>
+    </w:p>
+    <w:p>
+      <w:pPr>
+        <w:spacing w:after="0"/>
+        <w:ind w:left="360"/>
+        <w:rPr>
+          <w:rFonts w:ascii="Times New Roman" w:hAnsi="Times New Roman" w:cs="Times New Roman"/>
+          <w:sz w:val="28"/>
+          <w:szCs w:val="24"/>
+        </w:rPr>
+      </w:pPr>
+      <w:r>
+        <w:rPr>
+          <w:rFonts w:ascii="Times New Roman" w:hAnsi="Times New Roman" w:cs="Times New Roman"/>
+          <w:sz w:val="28"/>
+          <w:szCs w:val="24"/>
+        </w:rPr>
+        <w:t>Hypothesis 2 – Communication mode moderates the relationships between cultural diversity and team processes and outcomes. Specifically, culturally heterogeneous virtual teams using communication technologies with reductive capabilities will have higher cohesiveness, less conflict, better task performance, and higher satisfaction than culturally heterogeneous F2F teams.”</w:t>
+      </w:r>
+    </w:p>
+    <w:p>
+      <w:pPr>
+        <w:spacing w:after="0"/>
+        <w:ind w:left="360"/>
+        <w:rPr>
+          <w:rFonts w:ascii="Times New Roman" w:hAnsi="Times New Roman" w:cs="Times New Roman"/>
+          <w:sz w:val="28"/>
+          <w:szCs w:val="24"/>
+        </w:rPr>
+      </w:pPr>
+      <w:r>
+        <w:rPr>
+          <w:rFonts w:ascii="Times New Roman" w:hAnsi="Times New Roman" w:cs="Times New Roman"/>
+          <w:sz w:val="28"/>
+          <w:szCs w:val="24"/>
+        </w:rPr>
+        <w:t xml:space="preserve">The third factor to think about is the management difference. Managing virtual teams is a challenge, because the team processes are constrained (for example planning and coordination due to the information technology), the development of trust, cohesion and a strong team identity, the difficulties in </w:t>
+      </w:r>
+      <w:proofErr w:type="spellStart"/>
+      <w:r>
+        <w:rPr>
+          <w:rFonts w:ascii="Times New Roman" w:hAnsi="Times New Roman" w:cs="Times New Roman"/>
+          <w:sz w:val="28"/>
+          <w:szCs w:val="24"/>
+        </w:rPr>
+        <w:t>transactive</w:t>
+      </w:r>
+      <w:proofErr w:type="spellEnd"/>
+      <w:r>
+        <w:rPr>
+          <w:rFonts w:ascii="Times New Roman" w:hAnsi="Times New Roman" w:cs="Times New Roman"/>
+          <w:sz w:val="28"/>
+          <w:szCs w:val="24"/>
+        </w:rPr>
+        <w:t xml:space="preserve"> memory and integration of information and the choice of communication technology.</w:t>
+      </w:r>
+    </w:p>
+    <w:p>
+      <w:pPr>
+        <w:spacing w:after="0"/>
+        <w:ind w:left="360"/>
+        <w:rPr>
+          <w:rFonts w:ascii="Times New Roman" w:hAnsi="Times New Roman" w:cs="Times New Roman"/>
+          <w:sz w:val="28"/>
+          <w:szCs w:val="24"/>
+        </w:rPr>
+      </w:pPr>
+    </w:p>
+    <w:p>
+      <w:pPr>
+        <w:spacing w:after="0"/>
+        <w:ind w:left="360"/>
+        <w:rPr>
+          <w:rFonts w:ascii="Times New Roman" w:hAnsi="Times New Roman" w:cs="Times New Roman"/>
+          <w:sz w:val="28"/>
+          <w:szCs w:val="24"/>
+        </w:rPr>
+      </w:pPr>
+      <w:r>
+        <w:rPr>
+          <w:rFonts w:ascii="Times New Roman" w:hAnsi="Times New Roman" w:cs="Times New Roman"/>
+          <w:sz w:val="28"/>
+          <w:szCs w:val="24"/>
+        </w:rPr>
         <w:t>Citation:</w:t>
       </w:r>
       <w:r>
@@ -6392,6 +8220,114 @@
         </w:rPr>
         <w:t>inions)</w:t>
       </w:r>
+    </w:p>
+    <w:p>
+      <w:pPr>
+        <w:spacing w:after="0"/>
+        <w:ind w:left="360"/>
+        <w:rPr>
+          <w:rFonts w:ascii="Times New Roman" w:hAnsi="Times New Roman" w:cs="Times New Roman"/>
+          <w:sz w:val="28"/>
+          <w:szCs w:val="24"/>
+        </w:rPr>
+      </w:pPr>
+      <w:proofErr w:type="spellStart"/>
+      <w:r>
+        <w:rPr>
+          <w:rFonts w:ascii="Times New Roman" w:hAnsi="Times New Roman" w:cs="Times New Roman"/>
+          <w:sz w:val="28"/>
+          <w:szCs w:val="24"/>
+        </w:rPr>
+        <w:t>Petru</w:t>
+      </w:r>
+      <w:proofErr w:type="spellEnd"/>
+      <w:r>
+        <w:rPr>
+          <w:rFonts w:ascii="Times New Roman" w:hAnsi="Times New Roman" w:cs="Times New Roman"/>
+          <w:sz w:val="28"/>
+          <w:szCs w:val="24"/>
+        </w:rPr>
+        <w:t xml:space="preserve"> L. </w:t>
+      </w:r>
+      <w:proofErr w:type="spellStart"/>
+      <w:r>
+        <w:rPr>
+          <w:rFonts w:ascii="Times New Roman" w:hAnsi="Times New Roman" w:cs="Times New Roman"/>
+          <w:sz w:val="28"/>
+          <w:szCs w:val="24"/>
+        </w:rPr>
+        <w:t>Curs¸eu</w:t>
+      </w:r>
+      <w:proofErr w:type="spellEnd"/>
+      <w:r>
+        <w:rPr>
+          <w:rFonts w:ascii="Times New Roman" w:hAnsi="Times New Roman" w:cs="Times New Roman"/>
+          <w:sz w:val="28"/>
+          <w:szCs w:val="24"/>
+        </w:rPr>
+        <w:t xml:space="preserve">, R. S. (2005). How do virtual teams process information? </w:t>
+      </w:r>
+      <w:proofErr w:type="gramStart"/>
+      <w:r>
+        <w:rPr>
+          <w:rFonts w:ascii="Times New Roman" w:hAnsi="Times New Roman" w:cs="Times New Roman"/>
+          <w:sz w:val="28"/>
+          <w:szCs w:val="24"/>
+        </w:rPr>
+        <w:t>A literature review and implications for management.</w:t>
+      </w:r>
+      <w:proofErr w:type="gramEnd"/>
+    </w:p>
+    <w:p>
+      <w:pPr>
+        <w:spacing w:after="0"/>
+        <w:ind w:left="360"/>
+        <w:rPr>
+          <w:rFonts w:ascii="Times New Roman" w:hAnsi="Times New Roman" w:cs="Times New Roman"/>
+          <w:sz w:val="28"/>
+          <w:szCs w:val="24"/>
+        </w:rPr>
+      </w:pPr>
+      <w:r>
+        <w:rPr>
+          <w:rFonts w:ascii="Times New Roman" w:hAnsi="Times New Roman" w:cs="Times New Roman"/>
+          <w:sz w:val="28"/>
+          <w:szCs w:val="24"/>
+        </w:rPr>
+        <w:t>D. Sandy Staples, Lina Zhao (2006). The Effects of Cultural Diversity in Virtual Teams</w:t>
+      </w:r>
+    </w:p>
+    <w:p>
+      <w:pPr>
+        <w:spacing w:after="0"/>
+        <w:ind w:left="360"/>
+        <w:rPr>
+          <w:rFonts w:ascii="Times New Roman" w:hAnsi="Times New Roman" w:cs="Times New Roman"/>
+          <w:sz w:val="28"/>
+          <w:szCs w:val="24"/>
+        </w:rPr>
+      </w:pPr>
+      <w:proofErr w:type="gramStart"/>
+      <w:r>
+        <w:rPr>
+          <w:rFonts w:ascii="Times New Roman" w:hAnsi="Times New Roman" w:cs="Times New Roman"/>
+          <w:sz w:val="28"/>
+          <w:szCs w:val="24"/>
+        </w:rPr>
+        <w:t>Versus Face-to-Face Teams.</w:t>
+      </w:r>
+      <w:proofErr w:type="gramEnd"/>
+    </w:p>
+    <w:p>
+      <w:pPr>
+        <w:spacing w:after="0"/>
+        <w:ind w:left="360"/>
+        <w:rPr>
+          <w:rFonts w:ascii="Times New Roman" w:hAnsi="Times New Roman" w:cs="Times New Roman"/>
+          <w:sz w:val="28"/>
+          <w:szCs w:val="24"/>
+        </w:rPr>
+      </w:pPr>
     </w:p>
     <w:p>
       <w:pPr>
@@ -6540,6 +8476,47 @@
           <w:szCs w:val="24"/>
         </w:rPr>
       </w:pPr>
+      <w:r>
+        <w:rPr>
+          <w:rFonts w:ascii="Times New Roman" w:hAnsi="Times New Roman" w:cs="Times New Roman"/>
+          <w:sz w:val="28"/>
+          <w:szCs w:val="24"/>
+        </w:rPr>
+        <w:lastRenderedPageBreak/>
+        <w:t>The basis of a manager’s power is</w:t>
+      </w:r>
+      <w:r>
+        <w:rPr>
+          <w:rFonts w:ascii="Times New Roman" w:hAnsi="Times New Roman" w:cs="Times New Roman"/>
+          <w:sz w:val="28"/>
+          <w:szCs w:val="24"/>
+        </w:rPr>
+        <w:t xml:space="preserve"> expert power, </w:t>
+      </w:r>
+      <w:r>
+        <w:rPr>
+          <w:rFonts w:ascii="Times New Roman" w:hAnsi="Times New Roman" w:cs="Times New Roman"/>
+          <w:sz w:val="28"/>
+          <w:szCs w:val="24"/>
+        </w:rPr>
+        <w:t>relevant power</w:t>
+      </w:r>
+      <w:r>
+        <w:rPr>
+          <w:rFonts w:ascii="Times New Roman" w:hAnsi="Times New Roman" w:cs="Times New Roman"/>
+          <w:sz w:val="28"/>
+          <w:szCs w:val="24"/>
+        </w:rPr>
+        <w:t xml:space="preserve"> and relevant power</w:t>
+      </w:r>
+      <w:r>
+        <w:rPr>
+          <w:rFonts w:ascii="Times New Roman" w:hAnsi="Times New Roman" w:cs="Times New Roman"/>
+          <w:sz w:val="28"/>
+          <w:szCs w:val="24"/>
+        </w:rPr>
+        <w:t xml:space="preserve">. </w:t>
+      </w:r>
     </w:p>
     <w:p>
       <w:pPr>
@@ -6557,8 +8534,173 @@
           <w:sz w:val="28"/>
           <w:szCs w:val="24"/>
         </w:rPr>
+        <w:t>Expert power: is based on special knowledge, skills, and expertise, tends to be used in guiding or coaching.</w:t>
+      </w:r>
+    </w:p>
+    <w:p>
+      <w:pPr>
+        <w:spacing w:after="0"/>
+        <w:ind w:left="360"/>
+        <w:rPr>
+          <w:rFonts w:ascii="Times New Roman" w:hAnsi="Times New Roman" w:cs="Times New Roman"/>
+          <w:sz w:val="28"/>
+          <w:szCs w:val="24"/>
+        </w:rPr>
+      </w:pPr>
+      <w:r>
+        <w:rPr>
+          <w:rFonts w:ascii="Times New Roman" w:hAnsi="Times New Roman" w:cs="Times New Roman"/>
+          <w:sz w:val="28"/>
+          <w:szCs w:val="24"/>
+        </w:rPr>
+        <w:t xml:space="preserve">Coercive power: the ability to punish others. </w:t>
+      </w:r>
+    </w:p>
+    <w:p>
+      <w:pPr>
+        <w:spacing w:after="0"/>
+        <w:ind w:left="360"/>
+        <w:rPr>
+          <w:rFonts w:ascii="Times New Roman" w:hAnsi="Times New Roman" w:cs="Times New Roman"/>
+          <w:sz w:val="28"/>
+          <w:szCs w:val="24"/>
+        </w:rPr>
+      </w:pPr>
+      <w:r>
+        <w:rPr>
+          <w:rFonts w:ascii="Times New Roman" w:hAnsi="Times New Roman" w:cs="Times New Roman"/>
+          <w:sz w:val="28"/>
+          <w:szCs w:val="24"/>
+        </w:rPr>
+        <w:t>Relevant power: is derived from subordinates’ and peers’ respect, admiration, loyalty and trust.</w:t>
+      </w:r>
+    </w:p>
+    <w:p>
+      <w:pPr>
+        <w:spacing w:after="0"/>
+        <w:ind w:left="360"/>
+        <w:rPr>
+          <w:rFonts w:ascii="Times New Roman" w:hAnsi="Times New Roman" w:cs="Times New Roman"/>
+          <w:sz w:val="28"/>
+          <w:szCs w:val="24"/>
+        </w:rPr>
+      </w:pPr>
+    </w:p>
+    <w:p>
+      <w:pPr>
+        <w:spacing w:after="0"/>
+        <w:ind w:left="360"/>
+        <w:rPr>
+          <w:rFonts w:ascii="Times New Roman" w:hAnsi="Times New Roman" w:cs="Times New Roman"/>
+          <w:sz w:val="28"/>
+          <w:szCs w:val="24"/>
+        </w:rPr>
+      </w:pPr>
+      <w:r>
+        <w:rPr>
+          <w:rFonts w:ascii="Times New Roman" w:hAnsi="Times New Roman" w:cs="Times New Roman"/>
+          <w:sz w:val="28"/>
+          <w:szCs w:val="24"/>
+        </w:rPr>
         <w:t>Citation:</w:t>
       </w:r>
+    </w:p>
+    <w:p>
+      <w:pPr>
+        <w:spacing w:after="0"/>
+        <w:ind w:left="360"/>
+        <w:rPr>
+          <w:rFonts w:ascii="Times New Roman" w:hAnsi="Times New Roman" w:cs="Times New Roman"/>
+          <w:sz w:val="28"/>
+          <w:szCs w:val="24"/>
+        </w:rPr>
+      </w:pPr>
+      <w:proofErr w:type="gramStart"/>
+      <w:r>
+        <w:rPr>
+          <w:rFonts w:ascii="Times New Roman" w:hAnsi="Times New Roman" w:cs="Times New Roman"/>
+          <w:sz w:val="28"/>
+          <w:szCs w:val="24"/>
+        </w:rPr>
+        <w:t>Class lecture (</w:t>
+      </w:r>
+      <w:r>
+        <w:rPr>
+          <w:rFonts w:ascii="Times New Roman" w:hAnsi="Times New Roman" w:cs="Times New Roman"/>
+          <w:sz w:val="28"/>
+          <w:szCs w:val="24"/>
+        </w:rPr>
+        <w:t>2017,</w:t>
+      </w:r>
+      <w:r>
+        <w:rPr>
+          <w:rFonts w:ascii="Times New Roman" w:hAnsi="Times New Roman" w:cs="Times New Roman"/>
+          <w:sz w:val="28"/>
+          <w:szCs w:val="24"/>
+        </w:rPr>
+        <w:t xml:space="preserve"> July 16</w:t>
+      </w:r>
+      <w:r>
+        <w:rPr>
+          <w:rFonts w:ascii="Times New Roman" w:hAnsi="Times New Roman" w:cs="Times New Roman"/>
+          <w:sz w:val="28"/>
+          <w:szCs w:val="24"/>
+          <w:vertAlign w:val="superscript"/>
+        </w:rPr>
+        <w:t>th</w:t>
+      </w:r>
+      <w:r>
+        <w:rPr>
+          <w:rFonts w:ascii="Times New Roman" w:hAnsi="Times New Roman" w:cs="Times New Roman"/>
+          <w:sz w:val="28"/>
+          <w:szCs w:val="24"/>
+        </w:rPr>
+        <w:t xml:space="preserve">, week </w:t>
+      </w:r>
+      <w:r>
+        <w:rPr>
+          <w:rFonts w:ascii="Times New Roman" w:hAnsi="Times New Roman" w:cs="Times New Roman"/>
+          <w:sz w:val="28"/>
+          <w:szCs w:val="24"/>
+        </w:rPr>
+        <w:t>3</w:t>
+      </w:r>
+      <w:r>
+        <w:rPr>
+          <w:rFonts w:ascii="Times New Roman" w:hAnsi="Times New Roman" w:cs="Times New Roman"/>
+          <w:sz w:val="28"/>
+          <w:szCs w:val="24"/>
+        </w:rPr>
+        <w:t xml:space="preserve">), </w:t>
+      </w:r>
+      <w:r>
+        <w:rPr>
+          <w:rFonts w:ascii="Times New Roman" w:hAnsi="Times New Roman" w:cs="Times New Roman"/>
+          <w:bCs/>
+          <w:sz w:val="28"/>
+          <w:szCs w:val="24"/>
+        </w:rPr>
+        <w:t>Leadership</w:t>
+      </w:r>
+      <w:r>
+        <w:rPr>
+          <w:rFonts w:ascii="Times New Roman" w:hAnsi="Times New Roman" w:cs="Times New Roman"/>
+          <w:bCs/>
+          <w:sz w:val="28"/>
+          <w:szCs w:val="24"/>
+        </w:rPr>
+        <w:t xml:space="preserve"> with note pages 0816</w:t>
+      </w:r>
+      <w:r>
+        <w:rPr>
+          <w:rFonts w:ascii="Times New Roman" w:hAnsi="Times New Roman" w:cs="Times New Roman"/>
+          <w:bCs/>
+          <w:sz w:val="28"/>
+          <w:szCs w:val="24"/>
+        </w:rPr>
+        <w:t>.</w:t>
+      </w:r>
+      <w:proofErr w:type="gramEnd"/>
     </w:p>
     <w:p>
       <w:pPr>
@@ -6690,6 +8832,54 @@
           <w:szCs w:val="24"/>
         </w:rPr>
       </w:pPr>
+      <w:r>
+        <w:rPr>
+          <w:rFonts w:ascii="Times New Roman" w:hAnsi="Times New Roman" w:cs="Times New Roman"/>
+          <w:sz w:val="28"/>
+          <w:szCs w:val="24"/>
+        </w:rPr>
+        <w:t>The basis of a leader’s power is e</w:t>
+      </w:r>
+      <w:r>
+        <w:rPr>
+          <w:rFonts w:ascii="Times New Roman" w:hAnsi="Times New Roman" w:cs="Times New Roman"/>
+          <w:sz w:val="28"/>
+          <w:szCs w:val="24"/>
+        </w:rPr>
+        <w:t xml:space="preserve">xpert power and </w:t>
+      </w:r>
+      <w:r>
+        <w:rPr>
+          <w:rFonts w:ascii="Times New Roman" w:hAnsi="Times New Roman" w:cs="Times New Roman"/>
+          <w:sz w:val="28"/>
+          <w:szCs w:val="24"/>
+        </w:rPr>
+        <w:t>r</w:t>
+      </w:r>
+      <w:r>
+        <w:rPr>
+          <w:rFonts w:ascii="Times New Roman" w:hAnsi="Times New Roman" w:cs="Times New Roman"/>
+          <w:sz w:val="28"/>
+          <w:szCs w:val="24"/>
+        </w:rPr>
+        <w:t>elevant power</w:t>
+      </w:r>
+      <w:r>
+        <w:rPr>
+          <w:rFonts w:ascii="Times New Roman" w:hAnsi="Times New Roman" w:cs="Times New Roman"/>
+          <w:sz w:val="28"/>
+          <w:szCs w:val="24"/>
+        </w:rPr>
+        <w:t xml:space="preserve"> (explained in question 12)</w:t>
+      </w:r>
+      <w:r>
+        <w:rPr>
+          <w:rFonts w:ascii="Times New Roman" w:hAnsi="Times New Roman" w:cs="Times New Roman"/>
+          <w:sz w:val="28"/>
+          <w:szCs w:val="24"/>
+        </w:rPr>
+        <w:t>.</w:t>
+      </w:r>
     </w:p>
     <w:p>
       <w:pPr>
@@ -6701,14 +8891,114 @@
           <w:szCs w:val="24"/>
         </w:rPr>
       </w:pPr>
-      <w:r>
-        <w:rPr>
-          <w:rFonts w:ascii="Times New Roman" w:hAnsi="Times New Roman" w:cs="Times New Roman"/>
-          <w:sz w:val="28"/>
-          <w:szCs w:val="24"/>
-        </w:rPr>
-        <w:t>Citation:</w:t>
-      </w:r>
+    </w:p>
+    <w:p>
+      <w:pPr>
+        <w:spacing w:after="0"/>
+        <w:ind w:left="360"/>
+        <w:rPr>
+          <w:rFonts w:ascii="Times New Roman" w:hAnsi="Times New Roman" w:cs="Times New Roman"/>
+          <w:sz w:val="28"/>
+          <w:szCs w:val="24"/>
+        </w:rPr>
+      </w:pPr>
+      <w:r>
+        <w:rPr>
+          <w:rFonts w:ascii="Times New Roman" w:hAnsi="Times New Roman" w:cs="Times New Roman"/>
+          <w:sz w:val="28"/>
+          <w:szCs w:val="24"/>
+        </w:rPr>
+        <w:t xml:space="preserve">Citation: </w:t>
+      </w:r>
+    </w:p>
+    <w:p>
+      <w:pPr>
+        <w:spacing w:after="0"/>
+        <w:ind w:left="360"/>
+        <w:rPr>
+          <w:rFonts w:ascii="Times New Roman" w:hAnsi="Times New Roman" w:cs="Times New Roman"/>
+          <w:sz w:val="28"/>
+          <w:szCs w:val="24"/>
+        </w:rPr>
+      </w:pPr>
+      <w:proofErr w:type="gramStart"/>
+      <w:r>
+        <w:rPr>
+          <w:rFonts w:ascii="Times New Roman" w:hAnsi="Times New Roman" w:cs="Times New Roman"/>
+          <w:sz w:val="28"/>
+          <w:szCs w:val="24"/>
+        </w:rPr>
+        <w:t>Class lecture (2017,</w:t>
+      </w:r>
+      <w:r>
+        <w:rPr>
+          <w:rFonts w:ascii="Times New Roman" w:hAnsi="Times New Roman" w:cs="Times New Roman"/>
+          <w:sz w:val="28"/>
+          <w:szCs w:val="24"/>
+        </w:rPr>
+        <w:t xml:space="preserve"> July 16</w:t>
+      </w:r>
+      <w:r>
+        <w:rPr>
+          <w:rFonts w:ascii="Times New Roman" w:hAnsi="Times New Roman" w:cs="Times New Roman"/>
+          <w:sz w:val="28"/>
+          <w:szCs w:val="24"/>
+          <w:vertAlign w:val="superscript"/>
+        </w:rPr>
+        <w:t>th</w:t>
+      </w:r>
+      <w:r>
+        <w:rPr>
+          <w:rFonts w:ascii="Times New Roman" w:hAnsi="Times New Roman" w:cs="Times New Roman"/>
+          <w:sz w:val="28"/>
+          <w:szCs w:val="24"/>
+        </w:rPr>
+        <w:t xml:space="preserve">, week </w:t>
+      </w:r>
+      <w:r>
+        <w:rPr>
+          <w:rFonts w:ascii="Times New Roman" w:hAnsi="Times New Roman" w:cs="Times New Roman"/>
+          <w:sz w:val="28"/>
+          <w:szCs w:val="24"/>
+        </w:rPr>
+        <w:t>3</w:t>
+      </w:r>
+      <w:r>
+        <w:rPr>
+          <w:rFonts w:ascii="Times New Roman" w:hAnsi="Times New Roman" w:cs="Times New Roman"/>
+          <w:sz w:val="28"/>
+          <w:szCs w:val="24"/>
+        </w:rPr>
+        <w:t xml:space="preserve">), </w:t>
+      </w:r>
+      <w:r>
+        <w:rPr>
+          <w:rFonts w:ascii="Times New Roman" w:hAnsi="Times New Roman" w:cs="Times New Roman"/>
+          <w:bCs/>
+          <w:sz w:val="28"/>
+          <w:szCs w:val="24"/>
+        </w:rPr>
+        <w:t>Leadership</w:t>
+      </w:r>
+      <w:r>
+        <w:rPr>
+          <w:rFonts w:ascii="Times New Roman" w:hAnsi="Times New Roman" w:cs="Times New Roman"/>
+          <w:bCs/>
+          <w:sz w:val="28"/>
+          <w:szCs w:val="24"/>
+        </w:rPr>
+        <w:t xml:space="preserve"> with note pages 0816</w:t>
+      </w:r>
+      <w:r>
+        <w:rPr>
+          <w:rFonts w:ascii="Times New Roman" w:hAnsi="Times New Roman" w:cs="Times New Roman"/>
+          <w:bCs/>
+          <w:sz w:val="28"/>
+          <w:szCs w:val="24"/>
+        </w:rPr>
+        <w:t>.</w:t>
+      </w:r>
+      <w:proofErr w:type="gramEnd"/>
     </w:p>
     <w:p>
       <w:pPr>
@@ -6782,6 +9072,22 @@
           <w:szCs w:val="24"/>
         </w:rPr>
       </w:pPr>
+      <w:r>
+        <w:rPr>
+          <w:rFonts w:ascii="Times New Roman" w:hAnsi="Times New Roman" w:cs="Times New Roman"/>
+          <w:sz w:val="28"/>
+          <w:szCs w:val="24"/>
+        </w:rPr>
+        <w:t>A pattern of basic assumptions—invented, discovered, or developed by a given group as it learns to cope with its problems of external adaptation and internal integration—that has worked well enough to be considered valid and, therefore, to be taught to new members as the correct way to perceive, think, and feel in relation to these problems</w:t>
+      </w:r>
+      <w:r>
+        <w:rPr>
+          <w:rFonts w:ascii="Times New Roman" w:hAnsi="Times New Roman" w:cs="Times New Roman"/>
+          <w:sz w:val="28"/>
+          <w:szCs w:val="24"/>
+        </w:rPr>
+        <w:t>.</w:t>
+      </w:r>
     </w:p>
     <w:p>
       <w:pPr>
@@ -6799,7 +9105,180 @@
           <w:sz w:val="28"/>
           <w:szCs w:val="24"/>
         </w:rPr>
+        <w:t>Members of a firm tend to develop similar views over time which may hinder their ability to adapt and respond to changes in the environment.</w:t>
+      </w:r>
+    </w:p>
+    <w:p>
+      <w:pPr>
+        <w:spacing w:after="0"/>
+        <w:ind w:left="360"/>
+        <w:rPr>
+          <w:rFonts w:ascii="Times New Roman" w:hAnsi="Times New Roman" w:cs="Times New Roman"/>
+          <w:sz w:val="28"/>
+          <w:szCs w:val="24"/>
+        </w:rPr>
+      </w:pPr>
+    </w:p>
+    <w:p>
+      <w:pPr>
+        <w:spacing w:after="0"/>
+        <w:ind w:left="360"/>
+        <w:rPr>
+          <w:rFonts w:ascii="Times New Roman" w:hAnsi="Times New Roman" w:cs="Times New Roman"/>
+          <w:sz w:val="28"/>
+          <w:szCs w:val="24"/>
+        </w:rPr>
+      </w:pPr>
+      <w:r>
+        <w:rPr>
+          <w:rFonts w:ascii="Times New Roman" w:hAnsi="Times New Roman" w:cs="Times New Roman"/>
+          <w:sz w:val="28"/>
+          <w:szCs w:val="24"/>
+        </w:rPr>
         <w:t>Citation:</w:t>
+      </w:r>
+      <w:r>
+        <w:rPr>
+          <w:rFonts w:ascii="Times New Roman" w:hAnsi="Times New Roman" w:cs="Times New Roman"/>
+          <w:sz w:val="28"/>
+          <w:szCs w:val="24"/>
+        </w:rPr>
+        <w:t xml:space="preserve"> </w:t>
+      </w:r>
+      <w:r>
+        <w:rPr>
+          <w:rFonts w:ascii="Times New Roman" w:hAnsi="Times New Roman" w:cs="Times New Roman"/>
+          <w:sz w:val="28"/>
+          <w:szCs w:val="24"/>
+        </w:rPr>
+        <w:t xml:space="preserve"> </w:t>
+      </w:r>
+    </w:p>
+    <w:p>
+      <w:pPr>
+        <w:spacing w:after="0"/>
+        <w:ind w:left="360"/>
+        <w:rPr>
+          <w:rFonts w:ascii="Times New Roman" w:hAnsi="Times New Roman" w:cs="Times New Roman"/>
+          <w:bCs/>
+          <w:sz w:val="28"/>
+          <w:szCs w:val="24"/>
+        </w:rPr>
+      </w:pPr>
+      <w:bookmarkStart w:id="3" w:name="OLE_LINK7"/>
+      <w:r>
+        <w:rPr>
+          <w:rFonts w:ascii="Times New Roman" w:hAnsi="Times New Roman" w:cs="Times New Roman"/>
+          <w:sz w:val="28"/>
+          <w:szCs w:val="24"/>
+        </w:rPr>
+        <w:t>Class lecture (2017,</w:t>
+      </w:r>
+      <w:r>
+        <w:rPr>
+          <w:rFonts w:ascii="Times New Roman" w:hAnsi="Times New Roman" w:cs="Times New Roman"/>
+          <w:sz w:val="28"/>
+          <w:szCs w:val="24"/>
+        </w:rPr>
+        <w:t xml:space="preserve"> July 30</w:t>
+      </w:r>
+      <w:r>
+        <w:rPr>
+          <w:rFonts w:ascii="Times New Roman" w:hAnsi="Times New Roman" w:cs="Times New Roman"/>
+          <w:sz w:val="28"/>
+          <w:szCs w:val="24"/>
+          <w:vertAlign w:val="superscript"/>
+        </w:rPr>
+        <w:t>th</w:t>
+      </w:r>
+      <w:r>
+        <w:rPr>
+          <w:rFonts w:ascii="Times New Roman" w:hAnsi="Times New Roman" w:cs="Times New Roman"/>
+          <w:sz w:val="28"/>
+          <w:szCs w:val="24"/>
+        </w:rPr>
+        <w:t xml:space="preserve">, week </w:t>
+      </w:r>
+      <w:r>
+        <w:rPr>
+          <w:rFonts w:ascii="Times New Roman" w:hAnsi="Times New Roman" w:cs="Times New Roman"/>
+          <w:sz w:val="28"/>
+          <w:szCs w:val="24"/>
+        </w:rPr>
+        <w:t>5</w:t>
+      </w:r>
+      <w:r>
+        <w:rPr>
+          <w:rFonts w:ascii="Times New Roman" w:hAnsi="Times New Roman" w:cs="Times New Roman"/>
+          <w:sz w:val="28"/>
+          <w:szCs w:val="24"/>
+        </w:rPr>
+        <w:t xml:space="preserve">), </w:t>
+      </w:r>
+      <w:r>
+        <w:rPr>
+          <w:rFonts w:ascii="Times New Roman" w:hAnsi="Times New Roman" w:cs="Times New Roman"/>
+          <w:bCs/>
+          <w:sz w:val="28"/>
+          <w:szCs w:val="24"/>
+        </w:rPr>
+        <w:t>Managing</w:t>
+      </w:r>
+      <w:r>
+        <w:rPr>
+          <w:rFonts w:ascii="Times New Roman" w:hAnsi="Times New Roman" w:cs="Times New Roman"/>
+          <w:bCs/>
+          <w:sz w:val="28"/>
+          <w:szCs w:val="24"/>
+        </w:rPr>
+        <w:t xml:space="preserve"> Organi</w:t>
+      </w:r>
+      <w:r>
+        <w:rPr>
+          <w:rFonts w:ascii="Times New Roman" w:hAnsi="Times New Roman" w:cs="Times New Roman"/>
+          <w:bCs/>
+          <w:sz w:val="28"/>
+          <w:szCs w:val="24"/>
+        </w:rPr>
+        <w:t>zational Design and Culture with note pages 0816</w:t>
+      </w:r>
+      <w:bookmarkEnd w:id="3"/>
+    </w:p>
+    <w:p>
+      <w:pPr>
+        <w:spacing w:after="0"/>
+        <w:ind w:left="360"/>
+        <w:rPr>
+          <w:rFonts w:ascii="Times New Roman" w:hAnsi="Times New Roman" w:cs="Times New Roman"/>
+          <w:sz w:val="28"/>
+          <w:szCs w:val="24"/>
+        </w:rPr>
+      </w:pPr>
+      <w:r>
+        <w:rPr>
+          <w:rFonts w:ascii="Times New Roman" w:hAnsi="Times New Roman" w:cs="Times New Roman"/>
+          <w:sz w:val="28"/>
+          <w:szCs w:val="24"/>
+        </w:rPr>
+        <w:t xml:space="preserve">Edgar Schein, “Organizational Culture and Leadership,” 4th ed. (New York, </w:t>
+      </w:r>
+      <w:proofErr w:type="spellStart"/>
+      <w:r>
+        <w:rPr>
+          <w:rFonts w:ascii="Times New Roman" w:hAnsi="Times New Roman" w:cs="Times New Roman"/>
+          <w:sz w:val="28"/>
+          <w:szCs w:val="24"/>
+        </w:rPr>
+        <w:t>Jossey</w:t>
+      </w:r>
+      <w:proofErr w:type="spellEnd"/>
+      <w:r>
+        <w:rPr>
+          <w:rFonts w:ascii="Times New Roman" w:hAnsi="Times New Roman" w:cs="Times New Roman"/>
+          <w:sz w:val="28"/>
+          <w:szCs w:val="24"/>
+        </w:rPr>
+        <w:t xml:space="preserve"> Bass, 2010), p. 10.</w:t>
       </w:r>
     </w:p>
     <w:p>
@@ -6926,8 +9405,6 @@
         </w:rPr>
         <w:t>Start with analyzing the current culture of the organization and evaluating the current performance under it.</w:t>
       </w:r>
-      <w:bookmarkStart w:id="2" w:name="_GoBack"/>
-      <w:bookmarkEnd w:id="2"/>
     </w:p>
     <w:p>
       <w:pPr>
@@ -6949,6 +9426,7 @@
           <w:sz w:val="28"/>
           <w:szCs w:val="24"/>
         </w:rPr>
+        <w:lastRenderedPageBreak/>
         <w:t>Have a clear picture of the future mission and desired outcomes with the change.</w:t>
       </w:r>
     </w:p>
@@ -7025,7 +9503,6 @@
           <w:sz w:val="28"/>
           <w:szCs w:val="24"/>
         </w:rPr>
-        <w:lastRenderedPageBreak/>
         <w:t xml:space="preserve">  Organize job roles into logical groupings.</w:t>
       </w:r>
     </w:p>
@@ -7128,20 +9605,11 @@
         <w:spacing w:after="0"/>
         <w:ind w:left="360"/>
         <w:rPr>
-          <w:rFonts w:ascii="Times New Roman" w:hAnsi="Times New Roman" w:cs="Times New Roman" w:hint="eastAsia"/>
-          <w:sz w:val="28"/>
-          <w:szCs w:val="24"/>
-          <w:lang w:eastAsia="zh-CN"/>
-        </w:rPr>
-      </w:pPr>
-      <w:r>
-        <w:rPr>
-          <w:rFonts w:ascii="Times New Roman" w:hAnsi="Times New Roman" w:cs="Times New Roman"/>
-          <w:sz w:val="28"/>
-          <w:szCs w:val="24"/>
-        </w:rPr>
-        <w:t>Class lecture (2017</w:t>
-      </w:r>
+          <w:rFonts w:ascii="Times New Roman" w:hAnsi="Times New Roman" w:cs="Times New Roman"/>
+          <w:sz w:val="28"/>
+          <w:szCs w:val="24"/>
+        </w:rPr>
+      </w:pPr>
       <w:proofErr w:type="gramStart"/>
       <w:r>
         <w:rPr>
@@ -7149,43 +9617,313 @@
           <w:sz w:val="28"/>
           <w:szCs w:val="24"/>
         </w:rPr>
-        <w:t xml:space="preserve">, </w:t>
-      </w:r>
-      <w:r>
-        <w:rPr>
-          <w:rFonts w:ascii="Times New Roman" w:hAnsi="Times New Roman" w:cs="Times New Roman"/>
-          <w:color w:val="FF0000"/>
-          <w:sz w:val="28"/>
-          <w:szCs w:val="24"/>
-        </w:rPr>
-        <w:t>??</w:t>
+        <w:t>Class lecture (2017,</w:t>
+      </w:r>
+      <w:r>
+        <w:rPr>
+          <w:rFonts w:ascii="Times New Roman" w:hAnsi="Times New Roman" w:cs="Times New Roman"/>
+          <w:sz w:val="28"/>
+          <w:szCs w:val="24"/>
+        </w:rPr>
+        <w:t xml:space="preserve"> July 30</w:t>
+      </w:r>
+      <w:r>
+        <w:rPr>
+          <w:rFonts w:ascii="Times New Roman" w:hAnsi="Times New Roman" w:cs="Times New Roman"/>
+          <w:sz w:val="28"/>
+          <w:szCs w:val="24"/>
+          <w:vertAlign w:val="superscript"/>
+        </w:rPr>
+        <w:t>th</w:t>
+      </w:r>
+      <w:r>
+        <w:rPr>
+          <w:rFonts w:ascii="Times New Roman" w:hAnsi="Times New Roman" w:cs="Times New Roman"/>
+          <w:sz w:val="28"/>
+          <w:szCs w:val="24"/>
+        </w:rPr>
+        <w:t xml:space="preserve">, week 5), </w:t>
+      </w:r>
+      <w:r>
+        <w:rPr>
+          <w:rFonts w:ascii="Times New Roman" w:hAnsi="Times New Roman" w:cs="Times New Roman"/>
+          <w:bCs/>
+          <w:sz w:val="28"/>
+          <w:szCs w:val="24"/>
+        </w:rPr>
+        <w:t>Managing Organizational Design and Culture with note pages 0816</w:t>
+      </w:r>
+      <w:r>
+        <w:rPr>
+          <w:rFonts w:ascii="Times New Roman" w:hAnsi="Times New Roman" w:cs="Times New Roman"/>
+          <w:sz w:val="28"/>
+          <w:szCs w:val="24"/>
+        </w:rPr>
+        <w:t>.</w:t>
       </w:r>
       <w:proofErr w:type="gramEnd"/>
-      <w:r>
-        <w:rPr>
-          <w:rFonts w:ascii="Times New Roman" w:hAnsi="Times New Roman" w:cs="Times New Roman"/>
-          <w:sz w:val="28"/>
-          <w:szCs w:val="24"/>
-        </w:rPr>
-        <w:t xml:space="preserve">, week 5), </w:t>
-      </w:r>
-      <w:r>
-        <w:rPr>
-          <w:rFonts w:ascii="Times New Roman" w:hAnsi="Times New Roman" w:cs="Times New Roman"/>
-          <w:bCs/>
-          <w:sz w:val="28"/>
-          <w:szCs w:val="24"/>
-        </w:rPr>
-        <w:t>Managing Organizational Design and Culture with note pages 0816</w:t>
-      </w:r>
-      <w:r>
-        <w:rPr>
-          <w:rFonts w:ascii="Times New Roman" w:hAnsi="Times New Roman" w:cs="Times New Roman"/>
-          <w:sz w:val="28"/>
-          <w:szCs w:val="24"/>
-        </w:rPr>
-        <w:t>.</w:t>
-      </w:r>
+    </w:p>
+    <w:p>
+      <w:pPr>
+        <w:spacing w:after="0"/>
+        <w:ind w:left="360"/>
+        <w:rPr>
+          <w:rFonts w:ascii="Times New Roman" w:hAnsi="Times New Roman" w:cs="Times New Roman"/>
+          <w:sz w:val="28"/>
+          <w:szCs w:val="24"/>
+        </w:rPr>
+      </w:pPr>
+    </w:p>
+    <w:p>
+      <w:pPr>
+        <w:spacing w:after="0"/>
+        <w:ind w:left="360"/>
+        <w:rPr>
+          <w:rFonts w:ascii="Times New Roman" w:hAnsi="Times New Roman" w:cs="Times New Roman"/>
+          <w:sz w:val="28"/>
+          <w:szCs w:val="24"/>
+        </w:rPr>
+      </w:pPr>
+    </w:p>
+    <w:p>
+      <w:pPr>
+        <w:spacing w:after="0"/>
+        <w:ind w:left="360"/>
+        <w:rPr>
+          <w:rFonts w:ascii="Times New Roman" w:hAnsi="Times New Roman" w:cs="Times New Roman"/>
+          <w:sz w:val="28"/>
+          <w:szCs w:val="24"/>
+        </w:rPr>
+      </w:pPr>
+    </w:p>
+    <w:sdt>
+      <w:sdtPr>
+        <w:id w:val="81422727"/>
+        <w:docPartObj>
+          <w:docPartGallery w:val="Bibliographies"/>
+          <w:docPartUnique/>
+        </w:docPartObj>
+      </w:sdtPr>
+      <w:sdtEndPr>
+        <w:rPr>
+          <w:rFonts w:asciiTheme="minorHAnsi" w:eastAsia="宋体" w:hAnsiTheme="minorHAnsi" w:cstheme="minorBidi"/>
+          <w:b w:val="0"/>
+          <w:bCs w:val="0"/>
+          <w:color w:val="auto"/>
+          <w:sz w:val="22"/>
+          <w:szCs w:val="22"/>
+          <w:lang w:eastAsia="en-US"/>
+        </w:rPr>
+      </w:sdtEndPr>
+      <w:sdtContent>
+        <w:p>
+          <w:pPr>
+            <w:pStyle w:val="Heading1"/>
+          </w:pPr>
+          <w:r>
+            <w:t>Bibliography</w:t>
+          </w:r>
+        </w:p>
+        <w:sdt>
+          <w:sdtPr>
+            <w:id w:val="1746990347"/>
+            <w:bibliography/>
+          </w:sdtPr>
+          <w:sdtContent>
+            <w:p>
+              <w:pPr>
+                <w:pStyle w:val="Bibliography"/>
+                <w:ind w:left="720" w:hanging="720"/>
+                <w:rPr>
+                  <w:noProof/>
+                </w:rPr>
+              </w:pPr>
+              <w:r>
+                <w:fldChar w:fldCharType="begin"/>
+              </w:r>
+              <w:r>
+                <w:instrText xml:space="preserve"> BIBLIOGRAPHY </w:instrText>
+              </w:r>
+              <w:r>
+                <w:fldChar w:fldCharType="separate"/>
+              </w:r>
+              <w:r>
+                <w:rPr>
+                  <w:noProof/>
+                </w:rPr>
+                <w:t>Academy, A. B. (Composer). (2013). Frederick Herzberg's Two-Factor Theory of Motivation. [A. B. Academy, Performer] US.</w:t>
+              </w:r>
+            </w:p>
+            <w:p>
+              <w:pPr>
+                <w:pStyle w:val="Bibliography"/>
+                <w:ind w:left="720" w:hanging="720"/>
+                <w:rPr>
+                  <w:noProof/>
+                </w:rPr>
+              </w:pPr>
+              <w:r>
+                <w:rPr>
+                  <w:noProof/>
+                </w:rPr>
+                <w:t xml:space="preserve">Bhasin, H. (2016, 12 5). </w:t>
+              </w:r>
+              <w:r>
+                <w:rPr>
+                  <w:i/>
+                  <w:iCs/>
+                  <w:noProof/>
+                </w:rPr>
+                <w:t>Mintzberg’s 10 school of thoughts for Strategy formulation – School of thoughts in management</w:t>
+              </w:r>
+              <w:r>
+                <w:rPr>
+                  <w:noProof/>
+                </w:rPr>
+                <w:t>. Retrieved from marketing91: http://www.marketing91.com/10-schools-thoughts/</w:t>
+              </w:r>
+            </w:p>
+            <w:p>
+              <w:pPr>
+                <w:pStyle w:val="Bibliography"/>
+                <w:ind w:left="720" w:hanging="720"/>
+                <w:rPr>
+                  <w:noProof/>
+                </w:rPr>
+              </w:pPr>
+              <w:r>
+                <w:rPr>
+                  <w:noProof/>
+                </w:rPr>
+                <w:t xml:space="preserve">CliffsNotes. (n.d.). </w:t>
+              </w:r>
+              <w:r>
+                <w:rPr>
+                  <w:i/>
+                  <w:iCs/>
+                  <w:noProof/>
+                </w:rPr>
+                <w:t>Five Approaches to Organizational Design</w:t>
+              </w:r>
+              <w:r>
+                <w:rPr>
+                  <w:noProof/>
+                </w:rPr>
+                <w:t>. Retrieved from CliffsNotes: https://www.cliffsnotes.com/study-guides/principles-of-management/organizational-design-and-structure/five-approaches-to-organizational-design</w:t>
+              </w:r>
+            </w:p>
+            <w:p>
+              <w:pPr>
+                <w:pStyle w:val="Bibliography"/>
+                <w:ind w:left="720" w:hanging="720"/>
+                <w:rPr>
+                  <w:noProof/>
+                </w:rPr>
+              </w:pPr>
+              <w:r>
+                <w:rPr>
+                  <w:noProof/>
+                </w:rPr>
+                <w:t xml:space="preserve">Integrity, H. (2017). </w:t>
+              </w:r>
+              <w:r>
+                <w:rPr>
+                  <w:i/>
+                  <w:iCs/>
+                  <w:noProof/>
+                </w:rPr>
+                <w:t>Health Integrity home page</w:t>
+              </w:r>
+              <w:r>
+                <w:rPr>
+                  <w:noProof/>
+                </w:rPr>
+                <w:t>. Retrieved from Health Integrity: http://www.healthintegrity.org/</w:t>
+              </w:r>
+            </w:p>
+            <w:p>
+              <w:pPr>
+                <w:pStyle w:val="Bibliography"/>
+                <w:ind w:left="720" w:hanging="720"/>
+                <w:rPr>
+                  <w:noProof/>
+                </w:rPr>
+              </w:pPr>
+              <w:r>
+                <w:rPr>
+                  <w:noProof/>
+                </w:rPr>
+                <w:t xml:space="preserve">Team, M. T. (n.d.). </w:t>
+              </w:r>
+              <w:r>
+                <w:rPr>
+                  <w:i/>
+                  <w:iCs/>
+                  <w:noProof/>
+                </w:rPr>
+                <w:t>Theory X and Theory Y - Understanding People's Motivations</w:t>
+              </w:r>
+              <w:r>
+                <w:rPr>
+                  <w:noProof/>
+                </w:rPr>
+                <w:t>. Retrieved from Mind Tools: https://www.mindtools.com/pages/article/newLDR_74.htm</w:t>
+              </w:r>
+            </w:p>
+            <w:p>
+              <w:pPr>
+                <w:pStyle w:val="Bibliography"/>
+                <w:ind w:left="720" w:hanging="720"/>
+                <w:rPr>
+                  <w:noProof/>
+                </w:rPr>
+              </w:pPr>
+              <w:r>
+                <w:rPr>
+                  <w:noProof/>
+                </w:rPr>
+                <w:t xml:space="preserve">Team, M. T.-U. (n.d.). </w:t>
+              </w:r>
+              <w:r>
+                <w:rPr>
+                  <w:i/>
+                  <w:iCs/>
+                  <w:noProof/>
+                </w:rPr>
+                <w:t>Porter's Five Forces</w:t>
+              </w:r>
+              <w:r>
+                <w:rPr>
+                  <w:noProof/>
+                </w:rPr>
+                <w:t>. Retrieved from Mind Tools: https://www.mindtools.com/pages/article/newTMC_08.htm</w:t>
+              </w:r>
+            </w:p>
+            <w:p>
+              <w:r>
+                <w:rPr>
+                  <w:b/>
+                  <w:bCs/>
+                  <w:noProof/>
+                </w:rPr>
+                <w:fldChar w:fldCharType="end"/>
+              </w:r>
+            </w:p>
+          </w:sdtContent>
+        </w:sdt>
+      </w:sdtContent>
+    </w:sdt>
+    <w:p>
+      <w:pPr>
+        <w:spacing w:after="0"/>
+        <w:ind w:left="360"/>
+        <w:rPr>
+          <w:rFonts w:ascii="Times New Roman" w:hAnsi="Times New Roman" w:cs="Times New Roman"/>
+          <w:sz w:val="28"/>
+          <w:szCs w:val="24"/>
+          <w:lang w:eastAsia="zh-CN"/>
+        </w:rPr>
+      </w:pPr>
     </w:p>
     <w:sectPr>
       <w:pgSz w:w="12240" w:h="15840"/>
@@ -7948,7 +10686,6 @@
   <w:style w:type="character" w:default="1" w:styleId="DefaultParagraphFont">
     <w:name w:val="Default Paragraph Font"/>
     <w:uiPriority w:val="1"/>
-    <w:semiHidden/>
     <w:unhideWhenUsed/>
   </w:style>
   <w:style w:type="table" w:default="1" w:styleId="TableNormal">
@@ -8090,6 +10827,17 @@
     <w:rPr>
       <w:color w:val="0000FF" w:themeColor="hyperlink"/>
       <w:u w:val="single"/>
+    </w:rPr>
+  </w:style>
+  <w:style w:type="character" w:styleId="Strong">
+    <w:name w:val="Strong"/>
+    <w:basedOn w:val="DefaultParagraphFont"/>
+    <w:uiPriority w:val="22"/>
+    <w:qFormat/>
+    <w:rsid w:val="009D6642"/>
+    <w:rPr>
+      <w:b/>
+      <w:bCs/>
     </w:rPr>
   </w:style>
 </w:styles>
@@ -8283,7 +11031,6 @@
   <w:style w:type="character" w:default="1" w:styleId="DefaultParagraphFont">
     <w:name w:val="Default Paragraph Font"/>
     <w:uiPriority w:val="1"/>
-    <w:semiHidden/>
     <w:unhideWhenUsed/>
   </w:style>
   <w:style w:type="table" w:default="1" w:styleId="TableNormal">
@@ -8425,6 +11172,17 @@
     <w:rPr>
       <w:color w:val="0000FF" w:themeColor="hyperlink"/>
       <w:u w:val="single"/>
+    </w:rPr>
+  </w:style>
+  <w:style w:type="character" w:styleId="Strong">
+    <w:name w:val="Strong"/>
+    <w:basedOn w:val="DefaultParagraphFont"/>
+    <w:uiPriority w:val="22"/>
+    <w:qFormat/>
+    <w:rsid w:val="009D6642"/>
+    <w:rPr>
+      <w:b/>
+      <w:bCs/>
     </w:rPr>
   </w:style>
 </w:styles>
@@ -8813,11 +11571,51 @@
     <b:URL>https://www.mindtools.com/pages/article/newTMC_08.htm</b:URL>
     <b:RefOrder>4</b:RefOrder>
   </b:Source>
+  <b:Source>
+    <b:Tag>Cli</b:Tag>
+    <b:SourceType>InternetSite</b:SourceType>
+    <b:Guid>{F569CE22-0D3D-45AA-8013-443BE2B7E3A2}</b:Guid>
+    <b:Author>
+      <b:Author>
+        <b:NameList>
+          <b:Person>
+            <b:Last>CliffsNotes</b:Last>
+          </b:Person>
+        </b:NameList>
+      </b:Author>
+    </b:Author>
+    <b:Title>Five Approaches to Organizational Design</b:Title>
+    <b:InternetSiteTitle>CliffsNotes</b:InternetSiteTitle>
+    <b:URL>https://www.cliffsnotes.com/study-guides/principles-of-management/organizational-design-and-structure/five-approaches-to-organizational-design</b:URL>
+    <b:RefOrder>5</b:RefOrder>
+  </b:Source>
+  <b:Source>
+    <b:Tag>Hit16</b:Tag>
+    <b:SourceType>InternetSite</b:SourceType>
+    <b:Guid>{EB6C2C66-6216-4FE3-8091-C1AB7344A667}</b:Guid>
+    <b:Author>
+      <b:Author>
+        <b:NameList>
+          <b:Person>
+            <b:Last>Bhasin</b:Last>
+            <b:First>Hitesh</b:First>
+          </b:Person>
+        </b:NameList>
+      </b:Author>
+    </b:Author>
+    <b:Title>Mintzberg’s 10 school of thoughts for Strategy formulation – School of thoughts in management</b:Title>
+    <b:InternetSiteTitle>marketing91</b:InternetSiteTitle>
+    <b:Year>2016</b:Year>
+    <b:Month>12</b:Month>
+    <b:Day>5</b:Day>
+    <b:URL>http://www.marketing91.com/10-schools-thoughts/</b:URL>
+    <b:RefOrder>6</b:RefOrder>
+  </b:Source>
 </b:Sources>
 </file>
 
 <file path=customXml/itemProps1.xml><?xml version="1.0" encoding="utf-8"?>
-<ds:datastoreItem xmlns:ds="http://schemas.openxmlformats.org/officeDocument/2006/customXml" ds:itemID="{E48A618B-9788-4FD1-80FE-4CDAEF923C94}">
+<ds:datastoreItem xmlns:ds="http://schemas.openxmlformats.org/officeDocument/2006/customXml" ds:itemID="{A45A2AF5-58C8-45E7-AE2A-44670F31F1BF}">
   <ds:schemaRefs>
     <ds:schemaRef ds:uri="http://schemas.openxmlformats.org/officeDocument/2006/bibliography"/>
   </ds:schemaRefs>

</xml_diff>